<commit_message>
fixed review comments and documentation
</commit_message>
<xml_diff>
--- a/Cloudinary-pwa-kit/documentation/Cloudinary-pwa-integration-guide.docx
+++ b/Cloudinary-pwa-kit/documentation/Cloudinary-pwa-integration-guide.docx
@@ -2765,14 +2765,30 @@
           <w:sz w:val="20"/>
           <w:szCs w:val="20"/>
         </w:rPr>
-        <w:t xml:space="preserve">, image gallery </w:t>
-      </w:r>
+        <w:t xml:space="preserve">, image </w:t>
+      </w:r>
+      <w:proofErr w:type="gramStart"/>
       <w:r>
         <w:rPr>
           <w:sz w:val="20"/>
           <w:szCs w:val="20"/>
         </w:rPr>
-        <w:t xml:space="preserve">, </w:t>
+        <w:t xml:space="preserve">gallery </w:t>
+      </w:r>
+      <w:r>
+        <w:rPr>
+          <w:sz w:val="20"/>
+          <w:szCs w:val="20"/>
+        </w:rPr>
+        <w:t>,</w:t>
+      </w:r>
+      <w:proofErr w:type="gramEnd"/>
+      <w:r>
+        <w:rPr>
+          <w:sz w:val="20"/>
+          <w:szCs w:val="20"/>
+        </w:rPr>
+        <w:t xml:space="preserve"> </w:t>
       </w:r>
       <w:r>
         <w:rPr>
@@ -3067,9 +3083,19 @@
                 <w:sz w:val="20"/>
                 <w:szCs w:val="20"/>
               </w:rPr>
-              <w:t>c_cloudinary.cloudinaryImage</w:t>
+              <w:t>c_</w:t>
+            </w:r>
+            <w:proofErr w:type="gramStart"/>
+            <w:r>
+              <w:rPr>
+                <w:rFonts w:cs="Arial"/>
+                <w:sz w:val="20"/>
+                <w:szCs w:val="20"/>
+              </w:rPr>
+              <w:t>cloudinary.cloudinaryImage</w:t>
             </w:r>
             <w:proofErr w:type="spellEnd"/>
+            <w:proofErr w:type="gramEnd"/>
           </w:p>
           <w:p>
             <w:pPr>
@@ -3169,9 +3195,19 @@
                 <w:sz w:val="20"/>
                 <w:szCs w:val="20"/>
               </w:rPr>
-              <w:t>c_cloudinary.video</w:t>
+              <w:t>c_</w:t>
+            </w:r>
+            <w:proofErr w:type="gramStart"/>
+            <w:r>
+              <w:rPr>
+                <w:rFonts w:cs="Arial"/>
+                <w:sz w:val="20"/>
+                <w:szCs w:val="20"/>
+              </w:rPr>
+              <w:t>cloudinary.video</w:t>
             </w:r>
             <w:proofErr w:type="spellEnd"/>
+            <w:proofErr w:type="gramEnd"/>
           </w:p>
           <w:p>
             <w:pPr>
@@ -3295,9 +3331,19 @@
                 <w:sz w:val="20"/>
                 <w:szCs w:val="20"/>
               </w:rPr>
-              <w:t>c_cloudinary.cldSwatchs</w:t>
+              <w:t>c_</w:t>
+            </w:r>
+            <w:proofErr w:type="gramStart"/>
+            <w:r>
+              <w:rPr>
+                <w:rFonts w:cs="Arial"/>
+                <w:sz w:val="20"/>
+                <w:szCs w:val="20"/>
+              </w:rPr>
+              <w:t>cloudinary.cldSwatchs</w:t>
             </w:r>
             <w:proofErr w:type="spellEnd"/>
+            <w:proofErr w:type="gramEnd"/>
           </w:p>
           <w:p>
             <w:pPr>
@@ -3413,9 +3459,19 @@
                 <w:sz w:val="20"/>
                 <w:szCs w:val="20"/>
               </w:rPr>
-              <w:t>c_cloudinary.cartImage</w:t>
+              <w:t>c_</w:t>
+            </w:r>
+            <w:proofErr w:type="gramStart"/>
+            <w:r>
+              <w:rPr>
+                <w:rFonts w:cs="Arial"/>
+                <w:sz w:val="20"/>
+                <w:szCs w:val="20"/>
+              </w:rPr>
+              <w:t>cloudinary.cartImage</w:t>
             </w:r>
             <w:proofErr w:type="spellEnd"/>
+            <w:proofErr w:type="gramEnd"/>
           </w:p>
         </w:tc>
         <w:tc>
@@ -3496,9 +3552,19 @@
                 <w:szCs w:val="20"/>
               </w:rPr>
               <w:lastRenderedPageBreak/>
-              <w:t>c_cloudinary.checkoutImage</w:t>
+              <w:t>c_</w:t>
+            </w:r>
+            <w:proofErr w:type="gramStart"/>
+            <w:r>
+              <w:rPr>
+                <w:rFonts w:cs="Arial"/>
+                <w:sz w:val="20"/>
+                <w:szCs w:val="20"/>
+              </w:rPr>
+              <w:t>cloudinary.checkoutImage</w:t>
             </w:r>
             <w:proofErr w:type="spellEnd"/>
+            <w:proofErr w:type="gramEnd"/>
           </w:p>
           <w:p>
             <w:pPr>
@@ -3583,9 +3649,17 @@
               <w:rPr>
                 <w:rFonts w:ascii="Arial" w:eastAsia="Times New Roman" w:hAnsi="Arial" w:cs="Arial"/>
               </w:rPr>
-              <w:t>c_cloudinary.miniCartImage</w:t>
+              <w:t>c_</w:t>
+            </w:r>
+            <w:proofErr w:type="gramStart"/>
+            <w:r>
+              <w:rPr>
+                <w:rFonts w:ascii="Arial" w:eastAsia="Times New Roman" w:hAnsi="Arial" w:cs="Arial"/>
+              </w:rPr>
+              <w:t>cloudinary.miniCartImage</w:t>
             </w:r>
             <w:proofErr w:type="spellEnd"/>
+            <w:proofErr w:type="gramEnd"/>
           </w:p>
         </w:tc>
         <w:tc>
@@ -3664,9 +3738,19 @@
                 <w:sz w:val="20"/>
                 <w:szCs w:val="20"/>
               </w:rPr>
-              <w:t>c_cloudinary.orderConfirmationImage</w:t>
+              <w:t>c_</w:t>
+            </w:r>
+            <w:proofErr w:type="gramStart"/>
+            <w:r>
+              <w:rPr>
+                <w:rFonts w:cs="Arial"/>
+                <w:sz w:val="20"/>
+                <w:szCs w:val="20"/>
+              </w:rPr>
+              <w:t>cloudinary.orderConfirmationImage</w:t>
             </w:r>
             <w:proofErr w:type="spellEnd"/>
+            <w:proofErr w:type="gramEnd"/>
           </w:p>
         </w:tc>
         <w:tc>
@@ -3745,17 +3829,27 @@
                 <w:sz w:val="20"/>
                 <w:szCs w:val="20"/>
               </w:rPr>
-              <w:t>c_cloudinary</w:t>
+              <w:t>c_</w:t>
             </w:r>
+            <w:proofErr w:type="gramStart"/>
             <w:r>
               <w:rPr>
                 <w:rFonts w:cs="Arial"/>
                 <w:sz w:val="20"/>
                 <w:szCs w:val="20"/>
               </w:rPr>
+              <w:t>cloudinary</w:t>
+            </w:r>
+            <w:r>
+              <w:rPr>
+                <w:rFonts w:cs="Arial"/>
+                <w:sz w:val="20"/>
+                <w:szCs w:val="20"/>
+              </w:rPr>
               <w:t>.pdpSwatch</w:t>
             </w:r>
             <w:proofErr w:type="spellEnd"/>
+            <w:proofErr w:type="gramEnd"/>
           </w:p>
         </w:tc>
         <w:tc>
@@ -3851,17 +3945,27 @@
                 <w:sz w:val="20"/>
                 <w:szCs w:val="20"/>
               </w:rPr>
-              <w:t>c_cloudinary</w:t>
+              <w:t>c_</w:t>
             </w:r>
+            <w:proofErr w:type="gramStart"/>
             <w:r>
               <w:rPr>
                 <w:rFonts w:cs="Arial"/>
                 <w:sz w:val="20"/>
                 <w:szCs w:val="20"/>
               </w:rPr>
+              <w:t>cloudinary</w:t>
+            </w:r>
+            <w:r>
+              <w:rPr>
+                <w:rFonts w:cs="Arial"/>
+                <w:sz w:val="20"/>
+                <w:szCs w:val="20"/>
+              </w:rPr>
               <w:t>.images</w:t>
             </w:r>
             <w:proofErr w:type="spellEnd"/>
+            <w:proofErr w:type="gramEnd"/>
           </w:p>
         </w:tc>
         <w:tc>
@@ -3955,17 +4059,27 @@
                 <w:sz w:val="20"/>
                 <w:szCs w:val="20"/>
               </w:rPr>
-              <w:t>c_cloudinary</w:t>
+              <w:t>c_</w:t>
             </w:r>
+            <w:proofErr w:type="gramStart"/>
             <w:r>
               <w:rPr>
                 <w:rFonts w:cs="Arial"/>
                 <w:sz w:val="20"/>
                 <w:szCs w:val="20"/>
               </w:rPr>
+              <w:t>cloudinary</w:t>
+            </w:r>
+            <w:r>
+              <w:rPr>
+                <w:rFonts w:cs="Arial"/>
+                <w:sz w:val="20"/>
+                <w:szCs w:val="20"/>
+              </w:rPr>
               <w:t>.isEnabled</w:t>
             </w:r>
             <w:proofErr w:type="spellEnd"/>
+            <w:proofErr w:type="gramEnd"/>
           </w:p>
         </w:tc>
         <w:tc>
@@ -4079,17 +4193,27 @@
                 <w:sz w:val="20"/>
                 <w:szCs w:val="20"/>
               </w:rPr>
-              <w:t>c_cloudinary</w:t>
+              <w:t>c_</w:t>
             </w:r>
+            <w:proofErr w:type="gramStart"/>
             <w:r>
               <w:rPr>
                 <w:rFonts w:cs="Arial"/>
                 <w:sz w:val="20"/>
                 <w:szCs w:val="20"/>
               </w:rPr>
+              <w:t>cloudinary</w:t>
+            </w:r>
+            <w:r>
+              <w:rPr>
+                <w:rFonts w:cs="Arial"/>
+                <w:sz w:val="20"/>
+                <w:szCs w:val="20"/>
+              </w:rPr>
               <w:t>.galleryEnabled</w:t>
             </w:r>
             <w:proofErr w:type="spellEnd"/>
+            <w:proofErr w:type="gramEnd"/>
           </w:p>
         </w:tc>
         <w:tc>
@@ -4185,17 +4309,27 @@
                 <w:sz w:val="20"/>
                 <w:szCs w:val="20"/>
               </w:rPr>
-              <w:t>c_cloudinary</w:t>
+              <w:t>c_</w:t>
             </w:r>
+            <w:proofErr w:type="gramStart"/>
             <w:r>
               <w:rPr>
                 <w:rFonts w:cs="Arial"/>
                 <w:sz w:val="20"/>
                 <w:szCs w:val="20"/>
               </w:rPr>
+              <w:t>cloudinary</w:t>
+            </w:r>
+            <w:r>
+              <w:rPr>
+                <w:rFonts w:cs="Arial"/>
+                <w:sz w:val="20"/>
+                <w:szCs w:val="20"/>
+              </w:rPr>
               <w:t>.cloudName</w:t>
             </w:r>
             <w:proofErr w:type="spellEnd"/>
+            <w:proofErr w:type="gramEnd"/>
           </w:p>
         </w:tc>
         <w:tc>
@@ -4291,17 +4425,27 @@
                 <w:sz w:val="20"/>
                 <w:szCs w:val="20"/>
               </w:rPr>
-              <w:t>c_cloudinary</w:t>
+              <w:t>c_</w:t>
             </w:r>
+            <w:proofErr w:type="gramStart"/>
             <w:r>
               <w:rPr>
                 <w:rFonts w:cs="Arial"/>
                 <w:sz w:val="20"/>
                 <w:szCs w:val="20"/>
               </w:rPr>
+              <w:t>cloudinary</w:t>
+            </w:r>
+            <w:r>
+              <w:rPr>
+                <w:rFonts w:cs="Arial"/>
+                <w:sz w:val="20"/>
+                <w:szCs w:val="20"/>
+              </w:rPr>
               <w:t>.videoEnabled</w:t>
             </w:r>
             <w:proofErr w:type="spellEnd"/>
+            <w:proofErr w:type="gramEnd"/>
           </w:p>
         </w:tc>
         <w:tc>
@@ -4397,17 +4541,27 @@
                 <w:sz w:val="20"/>
                 <w:szCs w:val="20"/>
               </w:rPr>
-              <w:t>c_cloudinary</w:t>
+              <w:t>c_</w:t>
             </w:r>
+            <w:proofErr w:type="gramStart"/>
             <w:r>
               <w:rPr>
                 <w:rFonts w:cs="Arial"/>
                 <w:sz w:val="20"/>
                 <w:szCs w:val="20"/>
               </w:rPr>
+              <w:t>cloudinary</w:t>
+            </w:r>
+            <w:r>
+              <w:rPr>
+                <w:rFonts w:cs="Arial"/>
+                <w:sz w:val="20"/>
+                <w:szCs w:val="20"/>
+              </w:rPr>
               <w:t>.videoPlayerEnabled</w:t>
             </w:r>
             <w:proofErr w:type="spellEnd"/>
+            <w:proofErr w:type="gramEnd"/>
           </w:p>
         </w:tc>
         <w:tc>
@@ -4609,17 +4763,27 @@
                 <w:sz w:val="20"/>
                 <w:szCs w:val="20"/>
               </w:rPr>
-              <w:t>c_cloudinary</w:t>
+              <w:t>c_</w:t>
             </w:r>
+            <w:proofErr w:type="gramStart"/>
             <w:r>
               <w:rPr>
                 <w:rFonts w:cs="Arial"/>
                 <w:sz w:val="20"/>
                 <w:szCs w:val="20"/>
               </w:rPr>
+              <w:t>cloudinary</w:t>
+            </w:r>
+            <w:r>
+              <w:rPr>
+                <w:rFonts w:cs="Arial"/>
+                <w:sz w:val="20"/>
+                <w:szCs w:val="20"/>
+              </w:rPr>
               <w:t>.cartEnabled</w:t>
             </w:r>
             <w:proofErr w:type="spellEnd"/>
+            <w:proofErr w:type="gramEnd"/>
           </w:p>
         </w:tc>
         <w:tc>
@@ -4715,17 +4879,27 @@
                 <w:sz w:val="20"/>
                 <w:szCs w:val="20"/>
               </w:rPr>
-              <w:t>c_cloudinary</w:t>
+              <w:t>c_</w:t>
             </w:r>
+            <w:proofErr w:type="gramStart"/>
             <w:r>
               <w:rPr>
                 <w:rFonts w:cs="Arial"/>
                 <w:sz w:val="20"/>
                 <w:szCs w:val="20"/>
               </w:rPr>
+              <w:t>cloudinary</w:t>
+            </w:r>
+            <w:r>
+              <w:rPr>
+                <w:rFonts w:cs="Arial"/>
+                <w:sz w:val="20"/>
+                <w:szCs w:val="20"/>
+              </w:rPr>
               <w:t>.isCheckoutEnabled</w:t>
             </w:r>
             <w:proofErr w:type="spellEnd"/>
+            <w:proofErr w:type="gramEnd"/>
           </w:p>
         </w:tc>
         <w:tc>
@@ -4821,17 +4995,27 @@
                 <w:sz w:val="20"/>
                 <w:szCs w:val="20"/>
               </w:rPr>
-              <w:t>c_cloudinary</w:t>
+              <w:t>c_</w:t>
             </w:r>
+            <w:proofErr w:type="gramStart"/>
             <w:r>
               <w:rPr>
                 <w:rFonts w:cs="Arial"/>
                 <w:sz w:val="20"/>
                 <w:szCs w:val="20"/>
               </w:rPr>
+              <w:t>cloudinary</w:t>
+            </w:r>
+            <w:r>
+              <w:rPr>
+                <w:rFonts w:cs="Arial"/>
+                <w:sz w:val="20"/>
+                <w:szCs w:val="20"/>
+              </w:rPr>
               <w:t>.miniCartEnable</w:t>
             </w:r>
             <w:proofErr w:type="spellEnd"/>
+            <w:proofErr w:type="gramEnd"/>
           </w:p>
         </w:tc>
         <w:tc>
@@ -4927,17 +5111,27 @@
                 <w:sz w:val="20"/>
                 <w:szCs w:val="20"/>
               </w:rPr>
-              <w:t>c_cloudinary</w:t>
+              <w:t>c_</w:t>
             </w:r>
+            <w:proofErr w:type="gramStart"/>
             <w:r>
               <w:rPr>
                 <w:rFonts w:cs="Arial"/>
                 <w:sz w:val="20"/>
                 <w:szCs w:val="20"/>
               </w:rPr>
+              <w:t>cloudinary</w:t>
+            </w:r>
+            <w:r>
+              <w:rPr>
+                <w:rFonts w:cs="Arial"/>
+                <w:sz w:val="20"/>
+                <w:szCs w:val="20"/>
+              </w:rPr>
               <w:t>.orderConfirmation</w:t>
             </w:r>
             <w:proofErr w:type="spellEnd"/>
+            <w:proofErr w:type="gramEnd"/>
           </w:p>
         </w:tc>
         <w:tc>
@@ -5033,17 +5227,27 @@
                 <w:sz w:val="20"/>
                 <w:szCs w:val="20"/>
               </w:rPr>
-              <w:t>c_cloudinary</w:t>
+              <w:t>c_</w:t>
             </w:r>
+            <w:proofErr w:type="gramStart"/>
             <w:r>
               <w:rPr>
                 <w:rFonts w:cs="Arial"/>
                 <w:sz w:val="20"/>
                 <w:szCs w:val="20"/>
               </w:rPr>
+              <w:t>cloudinary</w:t>
+            </w:r>
+            <w:r>
+              <w:rPr>
+                <w:rFonts w:cs="Arial"/>
+                <w:sz w:val="20"/>
+                <w:szCs w:val="20"/>
+              </w:rPr>
               <w:t>.orderHistory</w:t>
             </w:r>
             <w:proofErr w:type="spellEnd"/>
+            <w:proofErr w:type="gramEnd"/>
           </w:p>
         </w:tc>
         <w:tc>
@@ -5139,17 +5343,27 @@
                 <w:sz w:val="20"/>
                 <w:szCs w:val="20"/>
               </w:rPr>
-              <w:t>c_cloudinary</w:t>
+              <w:t>c_</w:t>
             </w:r>
+            <w:proofErr w:type="gramStart"/>
             <w:r>
               <w:rPr>
                 <w:rFonts w:cs="Arial"/>
                 <w:sz w:val="20"/>
                 <w:szCs w:val="20"/>
               </w:rPr>
+              <w:t>cloudinary</w:t>
+            </w:r>
+            <w:r>
+              <w:rPr>
+                <w:rFonts w:cs="Arial"/>
+                <w:sz w:val="20"/>
+                <w:szCs w:val="20"/>
+              </w:rPr>
               <w:t>.randomNumber</w:t>
             </w:r>
             <w:proofErr w:type="spellEnd"/>
+            <w:proofErr w:type="gramEnd"/>
           </w:p>
         </w:tc>
         <w:tc>
@@ -5402,6 +5616,7 @@
               </w:rPr>
             </w:pPr>
             <w:proofErr w:type="spellStart"/>
+            <w:proofErr w:type="gramStart"/>
             <w:r>
               <w:rPr>
                 <w:rFonts w:cs="Arial"/>
@@ -5409,7 +5624,16 @@
                 <w:szCs w:val="20"/>
               </w:rPr>
               <w:lastRenderedPageBreak/>
-              <w:t>dw.ocapi.shop.product.modifyGETResponse</w:t>
+              <w:t>dw.ocapi</w:t>
+            </w:r>
+            <w:proofErr w:type="gramEnd"/>
+            <w:r>
+              <w:rPr>
+                <w:rFonts w:cs="Arial"/>
+                <w:sz w:val="20"/>
+                <w:szCs w:val="20"/>
+              </w:rPr>
+              <w:t>.shop.product.modifyGETResponse</w:t>
             </w:r>
             <w:proofErr w:type="spellEnd"/>
           </w:p>
@@ -6089,7 +6313,14 @@
               <w:rPr>
                 <w:rFonts w:ascii="Arial" w:hAnsi="Arial" w:cs="Arial"/>
               </w:rPr>
-              <w:t>c_cloudinary</w:t>
+              <w:t>c_</w:t>
+            </w:r>
+            <w:proofErr w:type="gramStart"/>
+            <w:r>
+              <w:rPr>
+                <w:rFonts w:ascii="Arial" w:hAnsi="Arial" w:cs="Arial"/>
+              </w:rPr>
+              <w:t>cloudinary</w:t>
             </w:r>
             <w:proofErr w:type="spellEnd"/>
             <w:r>
@@ -6107,6 +6338,7 @@
               <w:t>plpEnabled</w:t>
             </w:r>
             <w:proofErr w:type="spellEnd"/>
+            <w:proofErr w:type="gramEnd"/>
           </w:p>
         </w:tc>
         <w:tc>
@@ -6358,12 +6590,21 @@
               </w:rPr>
             </w:pPr>
             <w:proofErr w:type="spellStart"/>
+            <w:proofErr w:type="gramStart"/>
             <w:r>
               <w:rPr>
                 <w:rFonts w:ascii="Arial" w:hAnsi="Arial" w:cs="Arial"/>
                 <w:lang w:val="en-US" w:eastAsia="en-US"/>
               </w:rPr>
-              <w:t>dw.ocapi.shop.product_search.modifyGETResponse</w:t>
+              <w:t>dw.ocapi</w:t>
+            </w:r>
+            <w:proofErr w:type="gramEnd"/>
+            <w:r>
+              <w:rPr>
+                <w:rFonts w:ascii="Arial" w:hAnsi="Arial" w:cs="Arial"/>
+                <w:lang w:val="en-US" w:eastAsia="en-US"/>
+              </w:rPr>
+              <w:t>.shop.product_search.modifyGETResponse</w:t>
             </w:r>
             <w:proofErr w:type="spellEnd"/>
           </w:p>
@@ -6820,14 +7061,23 @@
                 <w:sz w:val="20"/>
                 <w:szCs w:val="20"/>
               </w:rPr>
-              <w:t>c_cloudinary</w:t>
+              <w:t>c_</w:t>
             </w:r>
+            <w:proofErr w:type="gramStart"/>
             <w:r>
               <w:rPr>
                 <w:rFonts w:cs="Arial"/>
                 <w:sz w:val="20"/>
                 <w:szCs w:val="20"/>
               </w:rPr>
+              <w:t>cloudinary</w:t>
+            </w:r>
+            <w:r>
+              <w:rPr>
+                <w:rFonts w:cs="Arial"/>
+                <w:sz w:val="20"/>
+                <w:szCs w:val="20"/>
+              </w:rPr>
               <w:t>.</w:t>
             </w:r>
             <w:r>
@@ -6839,6 +7089,7 @@
               <w:t>suggestionEnabled</w:t>
             </w:r>
             <w:proofErr w:type="spellEnd"/>
+            <w:proofErr w:type="gramEnd"/>
           </w:p>
         </w:tc>
         <w:tc>
@@ -7106,13 +7357,23 @@
               </w:rPr>
             </w:pPr>
             <w:proofErr w:type="spellStart"/>
+            <w:proofErr w:type="gramStart"/>
             <w:r>
               <w:rPr>
                 <w:rFonts w:cs="Arial"/>
                 <w:sz w:val="20"/>
                 <w:szCs w:val="20"/>
               </w:rPr>
-              <w:t>dw.ocapi.shop.search_suggestion.modifyGETResponse</w:t>
+              <w:t>dw.ocapi</w:t>
+            </w:r>
+            <w:proofErr w:type="gramEnd"/>
+            <w:r>
+              <w:rPr>
+                <w:rFonts w:cs="Arial"/>
+                <w:sz w:val="20"/>
+                <w:szCs w:val="20"/>
+              </w:rPr>
+              <w:t>.shop.search_suggestion.modifyGETResponse</w:t>
             </w:r>
             <w:proofErr w:type="spellEnd"/>
           </w:p>
@@ -7671,6 +7932,7 @@
               <w:t xml:space="preserve">c_ </w:t>
             </w:r>
             <w:proofErr w:type="spellStart"/>
+            <w:proofErr w:type="gramStart"/>
             <w:r>
               <w:rPr>
                 <w:rFonts w:cs="Arial"/>
@@ -7680,6 +7942,7 @@
               <w:t>cloudinary.miniCartImage</w:t>
             </w:r>
             <w:proofErr w:type="spellEnd"/>
+            <w:proofErr w:type="gramEnd"/>
           </w:p>
         </w:tc>
         <w:tc>
@@ -7762,6 +8025,7 @@
               <w:t xml:space="preserve"> </w:t>
             </w:r>
             <w:proofErr w:type="spellStart"/>
+            <w:proofErr w:type="gramStart"/>
             <w:r>
               <w:rPr>
                 <w:rFonts w:ascii="Arial" w:hAnsi="Arial" w:cs="Arial"/>
@@ -7784,6 +8048,7 @@
               <w:t>cartImage</w:t>
             </w:r>
             <w:proofErr w:type="spellEnd"/>
+            <w:proofErr w:type="gramEnd"/>
           </w:p>
         </w:tc>
         <w:tc>
@@ -7861,9 +8126,19 @@
                 <w:sz w:val="20"/>
                 <w:szCs w:val="20"/>
               </w:rPr>
-              <w:t>c_cloudinary.checkoutImage</w:t>
+              <w:t>c_</w:t>
+            </w:r>
+            <w:proofErr w:type="gramStart"/>
+            <w:r>
+              <w:rPr>
+                <w:rFonts w:cs="Arial"/>
+                <w:sz w:val="20"/>
+                <w:szCs w:val="20"/>
+              </w:rPr>
+              <w:t>cloudinary.checkoutImage</w:t>
             </w:r>
             <w:proofErr w:type="spellEnd"/>
+            <w:proofErr w:type="gramEnd"/>
           </w:p>
         </w:tc>
         <w:tc>
@@ -7938,9 +8213,18 @@
                 <w:rFonts w:ascii="Arial" w:hAnsi="Arial" w:cs="Arial"/>
                 <w:lang w:val="en-US" w:eastAsia="en-US"/>
               </w:rPr>
-              <w:t>c_cloudinary.miniCartEnabled</w:t>
+              <w:t>c_</w:t>
+            </w:r>
+            <w:proofErr w:type="gramStart"/>
+            <w:r>
+              <w:rPr>
+                <w:rFonts w:ascii="Arial" w:hAnsi="Arial" w:cs="Arial"/>
+                <w:lang w:val="en-US" w:eastAsia="en-US"/>
+              </w:rPr>
+              <w:t>cloudinary.miniCartEnabled</w:t>
             </w:r>
             <w:proofErr w:type="spellEnd"/>
+            <w:proofErr w:type="gramEnd"/>
           </w:p>
         </w:tc>
         <w:tc>
@@ -8034,6 +8318,7 @@
               <w:t>c_</w:t>
             </w:r>
             <w:proofErr w:type="spellStart"/>
+            <w:proofErr w:type="gramStart"/>
             <w:r>
               <w:rPr>
                 <w:rFonts w:ascii="Arial" w:hAnsi="Arial" w:cs="Arial"/>
@@ -8042,6 +8327,7 @@
               <w:t>cloudinary.cartEnabled</w:t>
             </w:r>
             <w:proofErr w:type="spellEnd"/>
+            <w:proofErr w:type="gramEnd"/>
           </w:p>
         </w:tc>
         <w:tc>
@@ -8132,9 +8418,17 @@
               <w:rPr>
                 <w:rFonts w:ascii="Arial" w:eastAsia="Times New Roman" w:hAnsi="Arial" w:cs="Arial"/>
               </w:rPr>
-              <w:t>c_cloudinary.checkoutEnabled</w:t>
+              <w:t>c_</w:t>
+            </w:r>
+            <w:proofErr w:type="gramStart"/>
+            <w:r>
+              <w:rPr>
+                <w:rFonts w:ascii="Arial" w:eastAsia="Times New Roman" w:hAnsi="Arial" w:cs="Arial"/>
+              </w:rPr>
+              <w:t>cloudinary.checkoutEnabled</w:t>
             </w:r>
             <w:proofErr w:type="spellEnd"/>
+            <w:proofErr w:type="gramEnd"/>
           </w:p>
           <w:p>
             <w:pPr>
@@ -8412,12 +8706,21 @@
               </w:rPr>
             </w:pPr>
             <w:proofErr w:type="spellStart"/>
+            <w:proofErr w:type="gramStart"/>
             <w:r>
               <w:rPr>
                 <w:rFonts w:ascii="Arial" w:hAnsi="Arial" w:cs="Arial"/>
                 <w:lang w:val="en-US" w:eastAsia="en-US"/>
               </w:rPr>
-              <w:t>dw.ocapi.shop.basket.items.modifyPOSTResponse</w:t>
+              <w:t>dw.ocapi</w:t>
+            </w:r>
+            <w:proofErr w:type="gramEnd"/>
+            <w:r>
+              <w:rPr>
+                <w:rFonts w:ascii="Arial" w:hAnsi="Arial" w:cs="Arial"/>
+                <w:lang w:val="en-US" w:eastAsia="en-US"/>
+              </w:rPr>
+              <w:t>.shop.basket.items.modifyPOSTResponse</w:t>
             </w:r>
             <w:proofErr w:type="spellEnd"/>
           </w:p>
@@ -8957,7 +9260,14 @@
                 <w:rFonts w:ascii="Arial" w:hAnsi="Arial" w:cs="Arial"/>
               </w:rPr>
               <w:lastRenderedPageBreak/>
-              <w:t>c_cloudinary</w:t>
+              <w:t>c_</w:t>
+            </w:r>
+            <w:proofErr w:type="gramStart"/>
+            <w:r>
+              <w:rPr>
+                <w:rFonts w:ascii="Arial" w:hAnsi="Arial" w:cs="Arial"/>
+              </w:rPr>
+              <w:t>cloudinary</w:t>
             </w:r>
             <w:proofErr w:type="spellEnd"/>
             <w:r>
@@ -8975,6 +9285,7 @@
               <w:t>orderConfirmationImage</w:t>
             </w:r>
             <w:proofErr w:type="spellEnd"/>
+            <w:proofErr w:type="gramEnd"/>
           </w:p>
           <w:p>
             <w:pPr>
@@ -9059,7 +9370,14 @@
               <w:rPr>
                 <w:rFonts w:ascii="Arial" w:hAnsi="Arial" w:cs="Arial"/>
               </w:rPr>
-              <w:t>c_cloudinary</w:t>
+              <w:t>c_</w:t>
+            </w:r>
+            <w:proofErr w:type="gramStart"/>
+            <w:r>
+              <w:rPr>
+                <w:rFonts w:ascii="Arial" w:hAnsi="Arial" w:cs="Arial"/>
+              </w:rPr>
+              <w:t>cloudinary</w:t>
             </w:r>
             <w:proofErr w:type="spellEnd"/>
             <w:r>
@@ -9077,6 +9395,7 @@
               <w:t>orderConfirmationEnabled</w:t>
             </w:r>
             <w:proofErr w:type="spellEnd"/>
+            <w:proofErr w:type="gramEnd"/>
           </w:p>
           <w:p>
             <w:pPr>
@@ -9192,7 +9511,14 @@
               <w:rPr>
                 <w:rFonts w:ascii="Arial" w:hAnsi="Arial" w:cs="Arial"/>
               </w:rPr>
-              <w:t>c_cloudinary</w:t>
+              <w:t>c_</w:t>
+            </w:r>
+            <w:proofErr w:type="gramStart"/>
+            <w:r>
+              <w:rPr>
+                <w:rFonts w:ascii="Arial" w:hAnsi="Arial" w:cs="Arial"/>
+              </w:rPr>
+              <w:t>cloudinary</w:t>
             </w:r>
             <w:proofErr w:type="spellEnd"/>
             <w:r>
@@ -9210,6 +9536,7 @@
               <w:t>orderHistoryEnabled</w:t>
             </w:r>
             <w:proofErr w:type="spellEnd"/>
+            <w:proofErr w:type="gramEnd"/>
           </w:p>
           <w:p>
             <w:pPr>
@@ -9489,6 +9816,7 @@
               </w:rPr>
             </w:pPr>
             <w:proofErr w:type="spellStart"/>
+            <w:proofErr w:type="gramStart"/>
             <w:r>
               <w:rPr>
                 <w:rFonts w:eastAsia="Verdana" w:cs="Arial"/>
@@ -9496,7 +9824,17 @@
                 <w:szCs w:val="20"/>
                 <w:lang w:val="en-US" w:eastAsia="en-US"/>
               </w:rPr>
-              <w:t>dw.ocapi.shop.order.modifyGETResponse</w:t>
+              <w:t>dw.ocapi</w:t>
+            </w:r>
+            <w:proofErr w:type="gramEnd"/>
+            <w:r>
+              <w:rPr>
+                <w:rFonts w:eastAsia="Verdana" w:cs="Arial"/>
+                <w:sz w:val="20"/>
+                <w:szCs w:val="20"/>
+                <w:lang w:val="en-US" w:eastAsia="en-US"/>
+              </w:rPr>
+              <w:t>.shop.order.modifyGETResponse</w:t>
             </w:r>
             <w:proofErr w:type="spellEnd"/>
           </w:p>
@@ -10172,13 +10510,27 @@
         <w:rPr>
           <w:rFonts w:ascii="Arial" w:hAnsi="Arial" w:cs="Arial"/>
         </w:rPr>
-        <w:t>c_cloudinary</w:t>
-      </w:r>
-      <w:r>
-        <w:rPr>
-          <w:rFonts w:ascii="Arial" w:hAnsi="Arial" w:cs="Arial"/>
-        </w:rPr>
-        <w:t>.cloudinaryImage.galleryWidget.options</w:t>
+        <w:t>c_</w:t>
+      </w:r>
+      <w:proofErr w:type="gramStart"/>
+      <w:r>
+        <w:rPr>
+          <w:rFonts w:ascii="Arial" w:hAnsi="Arial" w:cs="Arial"/>
+        </w:rPr>
+        <w:t>cloudinary</w:t>
+      </w:r>
+      <w:r>
+        <w:rPr>
+          <w:rFonts w:ascii="Arial" w:hAnsi="Arial" w:cs="Arial"/>
+        </w:rPr>
+        <w:t>.cloudinaryImage.galleryWidget</w:t>
+      </w:r>
+      <w:proofErr w:type="gramEnd"/>
+      <w:r>
+        <w:rPr>
+          <w:rFonts w:ascii="Arial" w:hAnsi="Arial" w:cs="Arial"/>
+        </w:rPr>
+        <w:t>.options</w:t>
       </w:r>
       <w:proofErr w:type="spellEnd"/>
       <w:r>
@@ -10195,6 +10547,7 @@
         </w:rPr>
       </w:pPr>
       <w:proofErr w:type="spellStart"/>
+      <w:proofErr w:type="gramStart"/>
       <w:r>
         <w:rPr>
           <w:rFonts w:ascii="Arial" w:hAnsi="Arial" w:cs="Arial"/>
@@ -10202,6 +10555,7 @@
         <w:t>window.cldGallery</w:t>
       </w:r>
       <w:proofErr w:type="spellEnd"/>
+      <w:proofErr w:type="gramEnd"/>
       <w:r>
         <w:rPr>
           <w:rFonts w:ascii="Arial" w:hAnsi="Arial" w:cs="Arial"/>
@@ -10547,6 +10901,7 @@
         <w:t xml:space="preserve"> = </w:t>
       </w:r>
       <w:proofErr w:type="spellStart"/>
+      <w:proofErr w:type="gramStart"/>
       <w:r>
         <w:rPr>
           <w:rFonts w:ascii="Arial" w:hAnsi="Arial" w:cs="Arial"/>
@@ -10558,7 +10913,14 @@
         <w:rPr>
           <w:rFonts w:ascii="Arial" w:hAnsi="Arial" w:cs="Arial"/>
         </w:rPr>
-        <w:t xml:space="preserve">({ </w:t>
+        <w:t>(</w:t>
+      </w:r>
+      <w:proofErr w:type="gramEnd"/>
+      <w:r>
+        <w:rPr>
+          <w:rFonts w:ascii="Arial" w:hAnsi="Arial" w:cs="Arial"/>
+        </w:rPr>
+        <w:t xml:space="preserve">{ </w:t>
       </w:r>
       <w:proofErr w:type="spellStart"/>
       <w:r>
@@ -10608,6 +10970,7 @@
         <w:t xml:space="preserve">var player = </w:t>
       </w:r>
       <w:proofErr w:type="spellStart"/>
+      <w:proofErr w:type="gramStart"/>
       <w:r>
         <w:rPr>
           <w:rFonts w:ascii="Arial" w:hAnsi="Arial" w:cs="Arial"/>
@@ -10615,6 +10978,7 @@
         <w:t>cld.videoPlayer</w:t>
       </w:r>
       <w:proofErr w:type="spellEnd"/>
+      <w:proofErr w:type="gramEnd"/>
       <w:r>
         <w:rPr>
           <w:rFonts w:ascii="Arial" w:hAnsi="Arial" w:cs="Arial"/>
@@ -10650,6 +11014,7 @@
         <w:t xml:space="preserve"> ? '-' + </w:t>
       </w:r>
       <w:proofErr w:type="spellStart"/>
+      <w:proofErr w:type="gramStart"/>
       <w:r>
         <w:rPr>
           <w:rFonts w:ascii="Arial" w:hAnsi="Arial" w:cs="Arial"/>
@@ -10661,7 +11026,14 @@
         <w:rPr>
           <w:rFonts w:ascii="Arial" w:hAnsi="Arial" w:cs="Arial"/>
         </w:rPr>
-        <w:t xml:space="preserve"> : ''),</w:t>
+        <w:t xml:space="preserve"> :</w:t>
+      </w:r>
+      <w:proofErr w:type="gramEnd"/>
+      <w:r>
+        <w:rPr>
+          <w:rFonts w:ascii="Arial" w:hAnsi="Arial" w:cs="Arial"/>
+        </w:rPr>
+        <w:t xml:space="preserve"> ''),</w:t>
       </w:r>
       <w:proofErr w:type="spellStart"/>
       <w:r>
@@ -10685,6 +11057,7 @@
         </w:rPr>
       </w:pPr>
       <w:proofErr w:type="spellStart"/>
+      <w:proofErr w:type="gramStart"/>
       <w:r>
         <w:rPr>
           <w:rFonts w:ascii="Arial" w:hAnsi="Arial" w:cs="Arial"/>
@@ -10692,6 +11065,7 @@
         <w:t>player.source</w:t>
       </w:r>
       <w:proofErr w:type="spellEnd"/>
+      <w:proofErr w:type="gramEnd"/>
       <w:r>
         <w:rPr>
           <w:rFonts w:ascii="Arial" w:hAnsi="Arial" w:cs="Arial"/>
@@ -10719,11 +11093,19 @@
           <w:rFonts w:ascii="Arial" w:hAnsi="Arial" w:cs="Arial"/>
         </w:rPr>
       </w:pPr>
-      <w:r>
-        <w:rPr>
-          <w:rFonts w:ascii="Arial" w:hAnsi="Arial" w:cs="Arial"/>
-        </w:rPr>
-        <w:t>player.transformation(cldObj.video.widgetOptions.transformations);</w:t>
+      <w:proofErr w:type="gramStart"/>
+      <w:r>
+        <w:rPr>
+          <w:rFonts w:ascii="Arial" w:hAnsi="Arial" w:cs="Arial"/>
+        </w:rPr>
+        <w:t>player.transformation</w:t>
+      </w:r>
+      <w:proofErr w:type="gramEnd"/>
+      <w:r>
+        <w:rPr>
+          <w:rFonts w:ascii="Arial" w:hAnsi="Arial" w:cs="Arial"/>
+        </w:rPr>
+        <w:t>(cldObj.video.widgetOptions.transformations);</w:t>
       </w:r>
     </w:p>
     <w:p>
@@ -11697,7 +12079,29 @@
           <w:szCs w:val="21"/>
           <w:lang w:val="en-US" w:eastAsia="en-US"/>
         </w:rPr>
-        <w:t xml:space="preserve"> from '../item-variant/</w:t>
+        <w:t xml:space="preserve"> from </w:t>
+      </w:r>
+      <w:proofErr w:type="gramStart"/>
+      <w:r>
+        <w:rPr>
+          <w:rFonts w:ascii="Consolas" w:eastAsia="Times New Roman" w:hAnsi="Consolas" w:cs="Times New Roman"/>
+          <w:color w:val="D4D4D4"/>
+          <w:sz w:val="21"/>
+          <w:szCs w:val="21"/>
+          <w:lang w:val="en-US" w:eastAsia="en-US"/>
+        </w:rPr>
+        <w:t>'..</w:t>
+      </w:r>
+      <w:proofErr w:type="gramEnd"/>
+      <w:r>
+        <w:rPr>
+          <w:rFonts w:ascii="Consolas" w:eastAsia="Times New Roman" w:hAnsi="Consolas" w:cs="Times New Roman"/>
+          <w:color w:val="D4D4D4"/>
+          <w:sz w:val="21"/>
+          <w:szCs w:val="21"/>
+          <w:lang w:val="en-US" w:eastAsia="en-US"/>
+        </w:rPr>
+        <w:t>/item-variant/</w:t>
       </w:r>
       <w:proofErr w:type="spellStart"/>
       <w:r>
@@ -11987,6 +12391,7 @@
         <w:t xml:space="preserve">    </w:t>
       </w:r>
       <w:proofErr w:type="spellStart"/>
+      <w:proofErr w:type="gramStart"/>
       <w:r>
         <w:rPr>
           <w:rFonts w:ascii="Consolas" w:eastAsia="Times New Roman" w:hAnsi="Consolas" w:cs="Times New Roman"/>
@@ -12006,7 +12411,18 @@
           <w:szCs w:val="21"/>
           <w:lang w:val="en-US" w:eastAsia="en-US"/>
         </w:rPr>
-        <w:t>(() =&gt; {</w:t>
+        <w:t>(</w:t>
+      </w:r>
+      <w:proofErr w:type="gramEnd"/>
+      <w:r>
+        <w:rPr>
+          <w:rFonts w:ascii="Consolas" w:eastAsia="Times New Roman" w:hAnsi="Consolas" w:cs="Times New Roman"/>
+          <w:color w:val="D4D4D4"/>
+          <w:sz w:val="21"/>
+          <w:szCs w:val="21"/>
+          <w:lang w:val="en-US" w:eastAsia="en-US"/>
+        </w:rPr>
+        <w:t>() =&gt; {</w:t>
       </w:r>
     </w:p>
     <w:p>
@@ -12074,7 +12490,29 @@
           <w:szCs w:val="21"/>
           <w:lang w:val="en-US" w:eastAsia="en-US"/>
         </w:rPr>
-        <w:t>(products).map((key) =&gt; {</w:t>
+        <w:t>(products</w:t>
+      </w:r>
+      <w:proofErr w:type="gramStart"/>
+      <w:r>
+        <w:rPr>
+          <w:rFonts w:ascii="Consolas" w:eastAsia="Times New Roman" w:hAnsi="Consolas" w:cs="Times New Roman"/>
+          <w:color w:val="D4D4D4"/>
+          <w:sz w:val="21"/>
+          <w:szCs w:val="21"/>
+          <w:lang w:val="en-US" w:eastAsia="en-US"/>
+        </w:rPr>
+        <w:t>).map</w:t>
+      </w:r>
+      <w:proofErr w:type="gramEnd"/>
+      <w:r>
+        <w:rPr>
+          <w:rFonts w:ascii="Consolas" w:eastAsia="Times New Roman" w:hAnsi="Consolas" w:cs="Times New Roman"/>
+          <w:color w:val="D4D4D4"/>
+          <w:sz w:val="21"/>
+          <w:szCs w:val="21"/>
+          <w:lang w:val="en-US" w:eastAsia="en-US"/>
+        </w:rPr>
+        <w:t>((key) =&gt; {</w:t>
       </w:r>
     </w:p>
     <w:p>
@@ -12097,7 +12535,29 @@
           <w:szCs w:val="21"/>
           <w:lang w:val="en-US" w:eastAsia="en-US"/>
         </w:rPr>
-        <w:t>                setCheckoutEnabled(products[key]?.c_cloudinary?.isCheckoutEnabled)</w:t>
+        <w:t>                setCheckoutEnabled(products[key]?.c_</w:t>
+      </w:r>
+      <w:proofErr w:type="gramStart"/>
+      <w:r>
+        <w:rPr>
+          <w:rFonts w:ascii="Consolas" w:eastAsia="Times New Roman" w:hAnsi="Consolas" w:cs="Times New Roman"/>
+          <w:color w:val="D4D4D4"/>
+          <w:sz w:val="21"/>
+          <w:szCs w:val="21"/>
+          <w:lang w:val="en-US" w:eastAsia="en-US"/>
+        </w:rPr>
+        <w:t>cloudinary?.</w:t>
+      </w:r>
+      <w:proofErr w:type="gramEnd"/>
+      <w:r>
+        <w:rPr>
+          <w:rFonts w:ascii="Consolas" w:eastAsia="Times New Roman" w:hAnsi="Consolas" w:cs="Times New Roman"/>
+          <w:color w:val="D4D4D4"/>
+          <w:sz w:val="21"/>
+          <w:szCs w:val="21"/>
+          <w:lang w:val="en-US" w:eastAsia="en-US"/>
+        </w:rPr>
+        <w:t>isCheckoutEnabled)</w:t>
       </w:r>
     </w:p>
     <w:p>
@@ -12404,6 +12864,7 @@
         <w:t>{</w:t>
       </w:r>
       <w:proofErr w:type="spellStart"/>
+      <w:proofErr w:type="gramStart"/>
       <w:r>
         <w:rPr>
           <w:rFonts w:ascii="Consolas" w:eastAsia="Times New Roman" w:hAnsi="Consolas" w:cs="Times New Roman"/>
@@ -12423,7 +12884,18 @@
           <w:szCs w:val="21"/>
           <w:lang w:val="en-US" w:eastAsia="en-US"/>
         </w:rPr>
-        <w:t xml:space="preserve"> ? (</w:t>
+        <w:t xml:space="preserve"> ?</w:t>
+      </w:r>
+      <w:proofErr w:type="gramEnd"/>
+      <w:r>
+        <w:rPr>
+          <w:rFonts w:ascii="Consolas" w:eastAsia="Times New Roman" w:hAnsi="Consolas" w:cs="Times New Roman"/>
+          <w:color w:val="D4D4D4"/>
+          <w:sz w:val="21"/>
+          <w:szCs w:val="21"/>
+          <w:lang w:val="en-US" w:eastAsia="en-US"/>
+        </w:rPr>
+        <w:t xml:space="preserve"> (</w:t>
       </w:r>
     </w:p>
     <w:p>
@@ -12512,7 +12984,29 @@
           <w:szCs w:val="21"/>
           <w:lang w:val="en-US" w:eastAsia="en-US"/>
         </w:rPr>
-        <w:t xml:space="preserve">'} width={['88px', '136px']} </w:t>
+        <w:t>'} width</w:t>
+      </w:r>
+      <w:proofErr w:type="gramStart"/>
+      <w:r>
+        <w:rPr>
+          <w:rFonts w:ascii="Consolas" w:eastAsia="Times New Roman" w:hAnsi="Consolas" w:cs="Times New Roman"/>
+          <w:color w:val="D4D4D4"/>
+          <w:sz w:val="21"/>
+          <w:szCs w:val="21"/>
+          <w:lang w:val="en-US" w:eastAsia="en-US"/>
+        </w:rPr>
+        <w:t>={</w:t>
+      </w:r>
+      <w:proofErr w:type="gramEnd"/>
+      <w:r>
+        <w:rPr>
+          <w:rFonts w:ascii="Consolas" w:eastAsia="Times New Roman" w:hAnsi="Consolas" w:cs="Times New Roman"/>
+          <w:color w:val="D4D4D4"/>
+          <w:sz w:val="21"/>
+          <w:szCs w:val="21"/>
+          <w:lang w:val="en-US" w:eastAsia="en-US"/>
+        </w:rPr>
+        <w:t xml:space="preserve">['88px', '136px']} </w:t>
       </w:r>
       <w:proofErr w:type="spellStart"/>
       <w:r>
@@ -12602,7 +13096,29 @@
           <w:szCs w:val="21"/>
           <w:lang w:val="en-US" w:eastAsia="en-US"/>
         </w:rPr>
-        <w:t xml:space="preserve"> width={['88px', '136px']} </w:t>
+        <w:t xml:space="preserve"> width</w:t>
+      </w:r>
+      <w:proofErr w:type="gramStart"/>
+      <w:r>
+        <w:rPr>
+          <w:rFonts w:ascii="Consolas" w:eastAsia="Times New Roman" w:hAnsi="Consolas" w:cs="Times New Roman"/>
+          <w:color w:val="D4D4D4"/>
+          <w:sz w:val="21"/>
+          <w:szCs w:val="21"/>
+          <w:lang w:val="en-US" w:eastAsia="en-US"/>
+        </w:rPr>
+        <w:t>={</w:t>
+      </w:r>
+      <w:proofErr w:type="gramEnd"/>
+      <w:r>
+        <w:rPr>
+          <w:rFonts w:ascii="Consolas" w:eastAsia="Times New Roman" w:hAnsi="Consolas" w:cs="Times New Roman"/>
+          <w:color w:val="D4D4D4"/>
+          <w:sz w:val="21"/>
+          <w:szCs w:val="21"/>
+          <w:lang w:val="en-US" w:eastAsia="en-US"/>
+        </w:rPr>
+        <w:t xml:space="preserve">['88px', '136px']} </w:t>
       </w:r>
       <w:proofErr w:type="spellStart"/>
       <w:r>
@@ -12943,7 +13459,29 @@
           <w:szCs w:val="21"/>
           <w:lang w:val="en-US" w:eastAsia="en-US"/>
         </w:rPr>
-        <w:t xml:space="preserve"> from '../../../../app/components/</w:t>
+        <w:t xml:space="preserve"> from </w:t>
+      </w:r>
+      <w:proofErr w:type="gramStart"/>
+      <w:r>
+        <w:rPr>
+          <w:rFonts w:ascii="Consolas" w:eastAsia="Times New Roman" w:hAnsi="Consolas" w:cs="Times New Roman"/>
+          <w:color w:val="D4D4D4"/>
+          <w:sz w:val="21"/>
+          <w:szCs w:val="21"/>
+          <w:lang w:val="en-US" w:eastAsia="en-US"/>
+        </w:rPr>
+        <w:t>'..</w:t>
+      </w:r>
+      <w:proofErr w:type="gramEnd"/>
+      <w:r>
+        <w:rPr>
+          <w:rFonts w:ascii="Consolas" w:eastAsia="Times New Roman" w:hAnsi="Consolas" w:cs="Times New Roman"/>
+          <w:color w:val="D4D4D4"/>
+          <w:sz w:val="21"/>
+          <w:szCs w:val="21"/>
+          <w:lang w:val="en-US" w:eastAsia="en-US"/>
+        </w:rPr>
+        <w:t>/../../../app/components/</w:t>
       </w:r>
       <w:proofErr w:type="spellStart"/>
       <w:r>
@@ -13161,9 +13699,21 @@
           <w:szCs w:val="21"/>
           <w:lang w:val="en-US" w:eastAsia="en-US"/>
         </w:rPr>
-        <w:t>product.c_cloudinary.cartEnabled</w:t>
+        <w:t>product.c_</w:t>
+      </w:r>
+      <w:proofErr w:type="gramStart"/>
+      <w:r>
+        <w:rPr>
+          <w:rFonts w:ascii="Consolas" w:eastAsia="Times New Roman" w:hAnsi="Consolas" w:cs="Times New Roman"/>
+          <w:color w:val="D4D4D4"/>
+          <w:sz w:val="21"/>
+          <w:szCs w:val="21"/>
+          <w:lang w:val="en-US" w:eastAsia="en-US"/>
+        </w:rPr>
+        <w:t>cloudinary.cartEnabled</w:t>
       </w:r>
       <w:proofErr w:type="spellEnd"/>
+      <w:proofErr w:type="gramEnd"/>
       <w:r>
         <w:rPr>
           <w:rFonts w:ascii="Consolas" w:eastAsia="Times New Roman" w:hAnsi="Consolas" w:cs="Times New Roman"/>
@@ -13261,7 +13811,29 @@
           <w:szCs w:val="21"/>
           <w:lang w:val="en-US" w:eastAsia="en-US"/>
         </w:rPr>
-        <w:t xml:space="preserve">'} width={['88px', '136px']} </w:t>
+        <w:t>'} width</w:t>
+      </w:r>
+      <w:proofErr w:type="gramStart"/>
+      <w:r>
+        <w:rPr>
+          <w:rFonts w:ascii="Consolas" w:eastAsia="Times New Roman" w:hAnsi="Consolas" w:cs="Times New Roman"/>
+          <w:color w:val="D4D4D4"/>
+          <w:sz w:val="21"/>
+          <w:szCs w:val="21"/>
+          <w:lang w:val="en-US" w:eastAsia="en-US"/>
+        </w:rPr>
+        <w:t>={</w:t>
+      </w:r>
+      <w:proofErr w:type="gramEnd"/>
+      <w:r>
+        <w:rPr>
+          <w:rFonts w:ascii="Consolas" w:eastAsia="Times New Roman" w:hAnsi="Consolas" w:cs="Times New Roman"/>
+          <w:color w:val="D4D4D4"/>
+          <w:sz w:val="21"/>
+          <w:szCs w:val="21"/>
+          <w:lang w:val="en-US" w:eastAsia="en-US"/>
+        </w:rPr>
+        <w:t xml:space="preserve">['88px', '136px']} </w:t>
       </w:r>
       <w:r>
         <w:rPr>
@@ -13361,7 +13933,29 @@
           <w:szCs w:val="21"/>
           <w:lang w:val="en-US" w:eastAsia="en-US"/>
         </w:rPr>
-        <w:t xml:space="preserve"> width={['88px', '136px']} </w:t>
+        <w:t xml:space="preserve"> width</w:t>
+      </w:r>
+      <w:proofErr w:type="gramStart"/>
+      <w:r>
+        <w:rPr>
+          <w:rFonts w:ascii="Consolas" w:eastAsia="Times New Roman" w:hAnsi="Consolas" w:cs="Times New Roman"/>
+          <w:color w:val="D4D4D4"/>
+          <w:sz w:val="21"/>
+          <w:szCs w:val="21"/>
+          <w:lang w:val="en-US" w:eastAsia="en-US"/>
+        </w:rPr>
+        <w:t>={</w:t>
+      </w:r>
+      <w:proofErr w:type="gramEnd"/>
+      <w:r>
+        <w:rPr>
+          <w:rFonts w:ascii="Consolas" w:eastAsia="Times New Roman" w:hAnsi="Consolas" w:cs="Times New Roman"/>
+          <w:color w:val="D4D4D4"/>
+          <w:sz w:val="21"/>
+          <w:szCs w:val="21"/>
+          <w:lang w:val="en-US" w:eastAsia="en-US"/>
+        </w:rPr>
+        <w:t xml:space="preserve">['88px', '136px']} </w:t>
       </w:r>
       <w:proofErr w:type="spellStart"/>
       <w:r>
@@ -13693,7 +14287,29 @@
           <w:szCs w:val="21"/>
           <w:lang w:val="en-US" w:eastAsia="en-US"/>
         </w:rPr>
-        <w:t xml:space="preserve"> from '../../components/</w:t>
+        <w:t xml:space="preserve"> from </w:t>
+      </w:r>
+      <w:proofErr w:type="gramStart"/>
+      <w:r>
+        <w:rPr>
+          <w:rFonts w:ascii="Consolas" w:eastAsia="Times New Roman" w:hAnsi="Consolas" w:cs="Times New Roman"/>
+          <w:color w:val="D4D4D4"/>
+          <w:sz w:val="21"/>
+          <w:szCs w:val="21"/>
+          <w:lang w:val="en-US" w:eastAsia="en-US"/>
+        </w:rPr>
+        <w:t>'..</w:t>
+      </w:r>
+      <w:proofErr w:type="gramEnd"/>
+      <w:r>
+        <w:rPr>
+          <w:rFonts w:ascii="Consolas" w:eastAsia="Times New Roman" w:hAnsi="Consolas" w:cs="Times New Roman"/>
+          <w:color w:val="D4D4D4"/>
+          <w:sz w:val="21"/>
+          <w:szCs w:val="21"/>
+          <w:lang w:val="en-US" w:eastAsia="en-US"/>
+        </w:rPr>
+        <w:t>/../components/</w:t>
       </w:r>
       <w:proofErr w:type="spellStart"/>
       <w:r>
@@ -14137,9 +14753,21 @@
           <w:szCs w:val="21"/>
           <w:lang w:val="en-US" w:eastAsia="en-US"/>
         </w:rPr>
-        <w:t>c_cloudinary.plpEnabled</w:t>
+        <w:t>c_</w:t>
+      </w:r>
+      <w:proofErr w:type="gramStart"/>
+      <w:r>
+        <w:rPr>
+          <w:rFonts w:ascii="Consolas" w:eastAsia="Times New Roman" w:hAnsi="Consolas" w:cs="Times New Roman"/>
+          <w:color w:val="D4D4D4"/>
+          <w:sz w:val="21"/>
+          <w:szCs w:val="21"/>
+          <w:lang w:val="en-US" w:eastAsia="en-US"/>
+        </w:rPr>
+        <w:t>cloudinary.plpEnabled</w:t>
       </w:r>
       <w:proofErr w:type="spellEnd"/>
+      <w:proofErr w:type="gramEnd"/>
       <w:r>
         <w:rPr>
           <w:rFonts w:ascii="Consolas" w:eastAsia="Times New Roman" w:hAnsi="Consolas" w:cs="Times New Roman"/>
@@ -14478,15 +15106,27 @@
         <w:t>src</w:t>
       </w:r>
       <w:proofErr w:type="spellEnd"/>
-      <w:r>
-        <w:rPr>
-          <w:rFonts w:ascii="Consolas" w:eastAsia="Times New Roman" w:hAnsi="Consolas" w:cs="Times New Roman"/>
-          <w:color w:val="D4D4D4"/>
-          <w:sz w:val="21"/>
-          <w:szCs w:val="21"/>
-          <w:lang w:val="en-US" w:eastAsia="en-US"/>
-        </w:rPr>
-        <w:t>={`${</w:t>
+      <w:proofErr w:type="gramStart"/>
+      <w:r>
+        <w:rPr>
+          <w:rFonts w:ascii="Consolas" w:eastAsia="Times New Roman" w:hAnsi="Consolas" w:cs="Times New Roman"/>
+          <w:color w:val="D4D4D4"/>
+          <w:sz w:val="21"/>
+          <w:szCs w:val="21"/>
+          <w:lang w:val="en-US" w:eastAsia="en-US"/>
+        </w:rPr>
+        <w:t>={</w:t>
+      </w:r>
+      <w:proofErr w:type="gramEnd"/>
+      <w:r>
+        <w:rPr>
+          <w:rFonts w:ascii="Consolas" w:eastAsia="Times New Roman" w:hAnsi="Consolas" w:cs="Times New Roman"/>
+          <w:color w:val="D4D4D4"/>
+          <w:sz w:val="21"/>
+          <w:szCs w:val="21"/>
+          <w:lang w:val="en-US" w:eastAsia="en-US"/>
+        </w:rPr>
+        <w:t>`${</w:t>
       </w:r>
       <w:proofErr w:type="spellStart"/>
       <w:r>
@@ -14578,6 +15218,7 @@
         <w:t>         widths={</w:t>
       </w:r>
       <w:proofErr w:type="spellStart"/>
+      <w:proofErr w:type="gramStart"/>
       <w:r>
         <w:rPr>
           <w:rFonts w:ascii="Consolas" w:eastAsia="Times New Roman" w:hAnsi="Consolas" w:cs="Times New Roman"/>
@@ -14597,7 +15238,18 @@
           <w:szCs w:val="21"/>
           <w:lang w:val="en-US" w:eastAsia="en-US"/>
         </w:rPr>
-        <w:t>?.widths}</w:t>
+        <w:t>?.</w:t>
+      </w:r>
+      <w:proofErr w:type="gramEnd"/>
+      <w:r>
+        <w:rPr>
+          <w:rFonts w:ascii="Consolas" w:eastAsia="Times New Roman" w:hAnsi="Consolas" w:cs="Times New Roman"/>
+          <w:color w:val="D4D4D4"/>
+          <w:sz w:val="21"/>
+          <w:szCs w:val="21"/>
+          <w:lang w:val="en-US" w:eastAsia="en-US"/>
+        </w:rPr>
+        <w:t>widths}</w:t>
       </w:r>
     </w:p>
     <w:p>
@@ -14634,15 +15286,27 @@
         <w:t>imageProps</w:t>
       </w:r>
       <w:proofErr w:type="spellEnd"/>
-      <w:r>
-        <w:rPr>
-          <w:rFonts w:ascii="Consolas" w:eastAsia="Times New Roman" w:hAnsi="Consolas" w:cs="Times New Roman"/>
-          <w:color w:val="D4D4D4"/>
-          <w:sz w:val="21"/>
-          <w:szCs w:val="21"/>
-          <w:lang w:val="en-US" w:eastAsia="en-US"/>
-        </w:rPr>
-        <w:t>={{</w:t>
+      <w:proofErr w:type="gramStart"/>
+      <w:r>
+        <w:rPr>
+          <w:rFonts w:ascii="Consolas" w:eastAsia="Times New Roman" w:hAnsi="Consolas" w:cs="Times New Roman"/>
+          <w:color w:val="D4D4D4"/>
+          <w:sz w:val="21"/>
+          <w:szCs w:val="21"/>
+          <w:lang w:val="en-US" w:eastAsia="en-US"/>
+        </w:rPr>
+        <w:t>={</w:t>
+      </w:r>
+      <w:proofErr w:type="gramEnd"/>
+      <w:r>
+        <w:rPr>
+          <w:rFonts w:ascii="Consolas" w:eastAsia="Times New Roman" w:hAnsi="Consolas" w:cs="Times New Roman"/>
+          <w:color w:val="D4D4D4"/>
+          <w:sz w:val="21"/>
+          <w:szCs w:val="21"/>
+          <w:lang w:val="en-US" w:eastAsia="en-US"/>
+        </w:rPr>
+        <w:t>{</w:t>
       </w:r>
     </w:p>
     <w:p>
@@ -14753,6 +15417,7 @@
         <w:t>...</w:t>
       </w:r>
       <w:proofErr w:type="spellStart"/>
+      <w:proofErr w:type="gramStart"/>
       <w:r>
         <w:rPr>
           <w:rFonts w:ascii="Consolas" w:eastAsia="Times New Roman" w:hAnsi="Consolas" w:cs="Times New Roman"/>
@@ -14775,6 +15440,7 @@
         <w:t>?.</w:t>
       </w:r>
       <w:proofErr w:type="spellStart"/>
+      <w:proofErr w:type="gramEnd"/>
       <w:r>
         <w:rPr>
           <w:rFonts w:ascii="Consolas" w:eastAsia="Times New Roman" w:hAnsi="Consolas" w:cs="Times New Roman"/>
@@ -15135,7 +15801,29 @@
           <w:szCs w:val="21"/>
           <w:lang w:val="en-US" w:eastAsia="en-US"/>
         </w:rPr>
-        <w:t xml:space="preserve"> from '../components/</w:t>
+        <w:t xml:space="preserve"> from </w:t>
+      </w:r>
+      <w:proofErr w:type="gramStart"/>
+      <w:r>
+        <w:rPr>
+          <w:rFonts w:ascii="Consolas" w:eastAsia="Times New Roman" w:hAnsi="Consolas" w:cs="Times New Roman"/>
+          <w:color w:val="D4D4D4"/>
+          <w:sz w:val="21"/>
+          <w:szCs w:val="21"/>
+          <w:lang w:val="en-US" w:eastAsia="en-US"/>
+        </w:rPr>
+        <w:t>'..</w:t>
+      </w:r>
+      <w:proofErr w:type="gramEnd"/>
+      <w:r>
+        <w:rPr>
+          <w:rFonts w:ascii="Consolas" w:eastAsia="Times New Roman" w:hAnsi="Consolas" w:cs="Times New Roman"/>
+          <w:color w:val="D4D4D4"/>
+          <w:sz w:val="21"/>
+          <w:szCs w:val="21"/>
+          <w:lang w:val="en-US" w:eastAsia="en-US"/>
+        </w:rPr>
+        <w:t>/components/</w:t>
       </w:r>
       <w:proofErr w:type="spellStart"/>
       <w:r>
@@ -15394,9 +16082,21 @@
           <w:szCs w:val="21"/>
           <w:lang w:val="en-US" w:eastAsia="en-US"/>
         </w:rPr>
-        <w:t>product.c_cloudinary.miniCartEnabled</w:t>
+        <w:t>product.c_</w:t>
+      </w:r>
+      <w:proofErr w:type="gramStart"/>
+      <w:r>
+        <w:rPr>
+          <w:rFonts w:ascii="Consolas" w:eastAsia="Times New Roman" w:hAnsi="Consolas" w:cs="Times New Roman"/>
+          <w:color w:val="D4D4D4"/>
+          <w:sz w:val="21"/>
+          <w:szCs w:val="21"/>
+          <w:lang w:val="en-US" w:eastAsia="en-US"/>
+        </w:rPr>
+        <w:t>cloudinary.miniCartEnabled</w:t>
       </w:r>
       <w:proofErr w:type="spellEnd"/>
+      <w:proofErr w:type="gramEnd"/>
       <w:r>
         <w:rPr>
           <w:rFonts w:ascii="Consolas" w:eastAsia="Times New Roman" w:hAnsi="Consolas" w:cs="Times New Roman"/>
@@ -15734,6 +16434,7 @@
         <w:t>={</w:t>
       </w:r>
       <w:proofErr w:type="spellStart"/>
+      <w:proofErr w:type="gramStart"/>
       <w:r>
         <w:rPr>
           <w:rFonts w:ascii="Consolas" w:eastAsia="Times New Roman" w:hAnsi="Consolas" w:cs="Times New Roman"/>
@@ -15745,6 +16446,7 @@
         <w:t>image.link</w:t>
       </w:r>
       <w:proofErr w:type="spellEnd"/>
+      <w:proofErr w:type="gramEnd"/>
       <w:r>
         <w:rPr>
           <w:rFonts w:ascii="Consolas" w:eastAsia="Times New Roman" w:hAnsi="Consolas" w:cs="Times New Roman"/>
@@ -16145,7 +16847,29 @@
           <w:szCs w:val="21"/>
           <w:lang w:val="en-US" w:eastAsia="en-US"/>
         </w:rPr>
-        <w:t xml:space="preserve"> from '../../components/item-variant/</w:t>
+        <w:t xml:space="preserve"> from </w:t>
+      </w:r>
+      <w:proofErr w:type="gramStart"/>
+      <w:r>
+        <w:rPr>
+          <w:rFonts w:ascii="Consolas" w:eastAsia="Times New Roman" w:hAnsi="Consolas" w:cs="Times New Roman"/>
+          <w:color w:val="D4D4D4"/>
+          <w:sz w:val="21"/>
+          <w:szCs w:val="21"/>
+          <w:lang w:val="en-US" w:eastAsia="en-US"/>
+        </w:rPr>
+        <w:t>'..</w:t>
+      </w:r>
+      <w:proofErr w:type="gramEnd"/>
+      <w:r>
+        <w:rPr>
+          <w:rFonts w:ascii="Consolas" w:eastAsia="Times New Roman" w:hAnsi="Consolas" w:cs="Times New Roman"/>
+          <w:color w:val="D4D4D4"/>
+          <w:sz w:val="21"/>
+          <w:szCs w:val="21"/>
+          <w:lang w:val="en-US" w:eastAsia="en-US"/>
+        </w:rPr>
+        <w:t>/../components/item-variant/</w:t>
       </w:r>
       <w:proofErr w:type="spellStart"/>
       <w:r>
@@ -16329,6 +17053,7 @@
         <w:t>{variant?.c_</w:t>
       </w:r>
       <w:proofErr w:type="spellStart"/>
+      <w:proofErr w:type="gramStart"/>
       <w:r>
         <w:rPr>
           <w:rFonts w:ascii="Consolas" w:eastAsia="Times New Roman" w:hAnsi="Consolas" w:cs="Times New Roman"/>
@@ -16351,6 +17076,7 @@
         <w:t>?.</w:t>
       </w:r>
       <w:proofErr w:type="spellStart"/>
+      <w:proofErr w:type="gramEnd"/>
       <w:r>
         <w:rPr>
           <w:rFonts w:ascii="Consolas" w:eastAsia="Times New Roman" w:hAnsi="Consolas" w:cs="Times New Roman"/>
@@ -16460,7 +17186,29 @@
           <w:szCs w:val="21"/>
           <w:lang w:val="en-US" w:eastAsia="en-US"/>
         </w:rPr>
-        <w:t xml:space="preserve">'} width={['88px', 36]} </w:t>
+        <w:t>'} width</w:t>
+      </w:r>
+      <w:proofErr w:type="gramStart"/>
+      <w:r>
+        <w:rPr>
+          <w:rFonts w:ascii="Consolas" w:eastAsia="Times New Roman" w:hAnsi="Consolas" w:cs="Times New Roman"/>
+          <w:color w:val="D4D4D4"/>
+          <w:sz w:val="21"/>
+          <w:szCs w:val="21"/>
+          <w:lang w:val="en-US" w:eastAsia="en-US"/>
+        </w:rPr>
+        <w:t>={</w:t>
+      </w:r>
+      <w:proofErr w:type="gramEnd"/>
+      <w:r>
+        <w:rPr>
+          <w:rFonts w:ascii="Consolas" w:eastAsia="Times New Roman" w:hAnsi="Consolas" w:cs="Times New Roman"/>
+          <w:color w:val="D4D4D4"/>
+          <w:sz w:val="21"/>
+          <w:szCs w:val="21"/>
+          <w:lang w:val="en-US" w:eastAsia="en-US"/>
+        </w:rPr>
+        <w:t xml:space="preserve">['88px', 36]} </w:t>
       </w:r>
       <w:proofErr w:type="spellStart"/>
       <w:r>
@@ -16550,7 +17298,29 @@
           <w:szCs w:val="21"/>
           <w:lang w:val="en-US" w:eastAsia="en-US"/>
         </w:rPr>
-        <w:t xml:space="preserve"> width={['88px', 36]} </w:t>
+        <w:t xml:space="preserve"> width</w:t>
+      </w:r>
+      <w:proofErr w:type="gramStart"/>
+      <w:r>
+        <w:rPr>
+          <w:rFonts w:ascii="Consolas" w:eastAsia="Times New Roman" w:hAnsi="Consolas" w:cs="Times New Roman"/>
+          <w:color w:val="D4D4D4"/>
+          <w:sz w:val="21"/>
+          <w:szCs w:val="21"/>
+          <w:lang w:val="en-US" w:eastAsia="en-US"/>
+        </w:rPr>
+        <w:t>={</w:t>
+      </w:r>
+      <w:proofErr w:type="gramEnd"/>
+      <w:r>
+        <w:rPr>
+          <w:rFonts w:ascii="Consolas" w:eastAsia="Times New Roman" w:hAnsi="Consolas" w:cs="Times New Roman"/>
+          <w:color w:val="D4D4D4"/>
+          <w:sz w:val="21"/>
+          <w:szCs w:val="21"/>
+          <w:lang w:val="en-US" w:eastAsia="en-US"/>
+        </w:rPr>
+        <w:t xml:space="preserve">['88px', 36]} </w:t>
       </w:r>
       <w:proofErr w:type="spellStart"/>
       <w:r>
@@ -16888,7 +17658,29 @@
           <w:szCs w:val="21"/>
           <w:lang w:val="en-US" w:eastAsia="en-US"/>
         </w:rPr>
-        <w:t xml:space="preserve"> from '../../components/</w:t>
+        <w:t xml:space="preserve"> from </w:t>
+      </w:r>
+      <w:proofErr w:type="gramStart"/>
+      <w:r>
+        <w:rPr>
+          <w:rFonts w:ascii="Consolas" w:eastAsia="Times New Roman" w:hAnsi="Consolas" w:cs="Times New Roman"/>
+          <w:color w:val="D4D4D4"/>
+          <w:sz w:val="21"/>
+          <w:szCs w:val="21"/>
+          <w:lang w:val="en-US" w:eastAsia="en-US"/>
+        </w:rPr>
+        <w:t>'..</w:t>
+      </w:r>
+      <w:proofErr w:type="gramEnd"/>
+      <w:r>
+        <w:rPr>
+          <w:rFonts w:ascii="Consolas" w:eastAsia="Times New Roman" w:hAnsi="Consolas" w:cs="Times New Roman"/>
+          <w:color w:val="D4D4D4"/>
+          <w:sz w:val="21"/>
+          <w:szCs w:val="21"/>
+          <w:lang w:val="en-US" w:eastAsia="en-US"/>
+        </w:rPr>
+        <w:t>/../components/</w:t>
       </w:r>
       <w:proofErr w:type="spellStart"/>
       <w:r>
@@ -17050,7 +17842,29 @@
           <w:szCs w:val="21"/>
           <w:lang w:val="en-US" w:eastAsia="en-US"/>
         </w:rPr>
-        <w:t>            {products &amp;&amp; products[0]?.c_</w:t>
+        <w:t xml:space="preserve">            {products &amp;&amp; </w:t>
+      </w:r>
+      <w:proofErr w:type="gramStart"/>
+      <w:r>
+        <w:rPr>
+          <w:rFonts w:ascii="Consolas" w:eastAsia="Times New Roman" w:hAnsi="Consolas" w:cs="Times New Roman"/>
+          <w:color w:val="D4D4D4"/>
+          <w:sz w:val="21"/>
+          <w:szCs w:val="21"/>
+          <w:lang w:val="en-US" w:eastAsia="en-US"/>
+        </w:rPr>
+        <w:t>products[</w:t>
+      </w:r>
+      <w:proofErr w:type="gramEnd"/>
+      <w:r>
+        <w:rPr>
+          <w:rFonts w:ascii="Consolas" w:eastAsia="Times New Roman" w:hAnsi="Consolas" w:cs="Times New Roman"/>
+          <w:color w:val="D4D4D4"/>
+          <w:sz w:val="21"/>
+          <w:szCs w:val="21"/>
+          <w:lang w:val="en-US" w:eastAsia="en-US"/>
+        </w:rPr>
+        <w:t>0]?.c_</w:t>
       </w:r>
       <w:proofErr w:type="spellStart"/>
       <w:r>
@@ -17121,15 +17935,27 @@
         <w:t xml:space="preserve">                </w:t>
       </w:r>
       <w:proofErr w:type="spellStart"/>
-      <w:r>
-        <w:rPr>
-          <w:rFonts w:ascii="Consolas" w:eastAsia="Times New Roman" w:hAnsi="Consolas" w:cs="Times New Roman"/>
-          <w:color w:val="D4D4D4"/>
-          <w:sz w:val="21"/>
-          <w:szCs w:val="21"/>
-          <w:lang w:val="en-US" w:eastAsia="en-US"/>
-        </w:rPr>
-        <w:t>products?.map</w:t>
+      <w:proofErr w:type="gramStart"/>
+      <w:r>
+        <w:rPr>
+          <w:rFonts w:ascii="Consolas" w:eastAsia="Times New Roman" w:hAnsi="Consolas" w:cs="Times New Roman"/>
+          <w:color w:val="D4D4D4"/>
+          <w:sz w:val="21"/>
+          <w:szCs w:val="21"/>
+          <w:lang w:val="en-US" w:eastAsia="en-US"/>
+        </w:rPr>
+        <w:t>products?.</w:t>
+      </w:r>
+      <w:proofErr w:type="gramEnd"/>
+      <w:r>
+        <w:rPr>
+          <w:rFonts w:ascii="Consolas" w:eastAsia="Times New Roman" w:hAnsi="Consolas" w:cs="Times New Roman"/>
+          <w:color w:val="D4D4D4"/>
+          <w:sz w:val="21"/>
+          <w:szCs w:val="21"/>
+          <w:lang w:val="en-US" w:eastAsia="en-US"/>
+        </w:rPr>
+        <w:t>map</w:t>
       </w:r>
       <w:proofErr w:type="spellEnd"/>
       <w:r>
@@ -17298,9 +18124,21 @@
           <w:szCs w:val="21"/>
           <w:lang w:val="en-US" w:eastAsia="en-US"/>
         </w:rPr>
-        <w:t>c_cloudinary.orderConfirmationImage</w:t>
+        <w:t>c_</w:t>
+      </w:r>
+      <w:proofErr w:type="gramStart"/>
+      <w:r>
+        <w:rPr>
+          <w:rFonts w:ascii="Consolas" w:eastAsia="Times New Roman" w:hAnsi="Consolas" w:cs="Times New Roman"/>
+          <w:color w:val="D4D4D4"/>
+          <w:sz w:val="21"/>
+          <w:szCs w:val="21"/>
+          <w:lang w:val="en-US" w:eastAsia="en-US"/>
+        </w:rPr>
+        <w:t>cloudinary.orderConfirmationImage</w:t>
       </w:r>
       <w:proofErr w:type="spellEnd"/>
+      <w:proofErr w:type="gramEnd"/>
       <w:r>
         <w:rPr>
           <w:rFonts w:ascii="Consolas" w:eastAsia="Times New Roman" w:hAnsi="Consolas" w:cs="Times New Roman"/>
@@ -17470,7 +18308,18 @@
           <w:szCs w:val="21"/>
           <w:lang w:val="en-US" w:eastAsia="en-US"/>
         </w:rPr>
-        <w:t>                    {!</w:t>
+        <w:t xml:space="preserve">                    </w:t>
+      </w:r>
+      <w:proofErr w:type="gramStart"/>
+      <w:r>
+        <w:rPr>
+          <w:rFonts w:ascii="Consolas" w:eastAsia="Times New Roman" w:hAnsi="Consolas" w:cs="Times New Roman"/>
+          <w:color w:val="D4D4D4"/>
+          <w:sz w:val="21"/>
+          <w:szCs w:val="21"/>
+          <w:lang w:val="en-US" w:eastAsia="en-US"/>
+        </w:rPr>
+        <w:t>{!</w:t>
       </w:r>
       <w:proofErr w:type="spellStart"/>
       <w:r>
@@ -17484,6 +18333,7 @@
         <w:t>isLoading</w:t>
       </w:r>
       <w:proofErr w:type="spellEnd"/>
+      <w:proofErr w:type="gramEnd"/>
       <w:r>
         <w:rPr>
           <w:rFonts w:ascii="Consolas" w:eastAsia="Times New Roman" w:hAnsi="Consolas" w:cs="Times New Roman"/>
@@ -17518,6 +18368,7 @@
         <w:t xml:space="preserve">                        </w:t>
       </w:r>
       <w:proofErr w:type="spellStart"/>
+      <w:proofErr w:type="gramStart"/>
       <w:r>
         <w:rPr>
           <w:rFonts w:ascii="Consolas" w:eastAsia="Times New Roman" w:hAnsi="Consolas" w:cs="Times New Roman"/>
@@ -17537,7 +18388,18 @@
           <w:szCs w:val="21"/>
           <w:lang w:val="en-US" w:eastAsia="en-US"/>
         </w:rPr>
-        <w:t>((image, index) =&gt; {</w:t>
+        <w:t>(</w:t>
+      </w:r>
+      <w:proofErr w:type="gramEnd"/>
+      <w:r>
+        <w:rPr>
+          <w:rFonts w:ascii="Consolas" w:eastAsia="Times New Roman" w:hAnsi="Consolas" w:cs="Times New Roman"/>
+          <w:color w:val="D4D4D4"/>
+          <w:sz w:val="21"/>
+          <w:szCs w:val="21"/>
+          <w:lang w:val="en-US" w:eastAsia="en-US"/>
+        </w:rPr>
+        <w:t>(image, index) =&gt; {</w:t>
       </w:r>
     </w:p>
     <w:p>
@@ -17641,7 +18503,29 @@
           <w:szCs w:val="21"/>
           <w:lang w:val="en-US" w:eastAsia="en-US"/>
         </w:rPr>
-        <w:t>                                    ratio={1}</w:t>
+        <w:t>                                    ratio</w:t>
+      </w:r>
+      <w:proofErr w:type="gramStart"/>
+      <w:r>
+        <w:rPr>
+          <w:rFonts w:ascii="Consolas" w:eastAsia="Times New Roman" w:hAnsi="Consolas" w:cs="Times New Roman"/>
+          <w:color w:val="D4D4D4"/>
+          <w:sz w:val="21"/>
+          <w:szCs w:val="21"/>
+          <w:lang w:val="en-US" w:eastAsia="en-US"/>
+        </w:rPr>
+        <w:t>={</w:t>
+      </w:r>
+      <w:proofErr w:type="gramEnd"/>
+      <w:r>
+        <w:rPr>
+          <w:rFonts w:ascii="Consolas" w:eastAsia="Times New Roman" w:hAnsi="Consolas" w:cs="Times New Roman"/>
+          <w:color w:val="D4D4D4"/>
+          <w:sz w:val="21"/>
+          <w:szCs w:val="21"/>
+          <w:lang w:val="en-US" w:eastAsia="en-US"/>
+        </w:rPr>
+        <w:t>1}</w:t>
       </w:r>
     </w:p>
     <w:p>
@@ -17839,15 +18723,27 @@
         <w:t>                                        alt={</w:t>
       </w:r>
       <w:proofErr w:type="spellStart"/>
-      <w:r>
-        <w:rPr>
-          <w:rFonts w:ascii="Consolas" w:eastAsia="Times New Roman" w:hAnsi="Consolas" w:cs="Times New Roman"/>
-          <w:color w:val="D4D4D4"/>
-          <w:sz w:val="21"/>
-          <w:szCs w:val="21"/>
-          <w:lang w:val="en-US" w:eastAsia="en-US"/>
-        </w:rPr>
-        <w:t>image?.alt</w:t>
+      <w:proofErr w:type="gramStart"/>
+      <w:r>
+        <w:rPr>
+          <w:rFonts w:ascii="Consolas" w:eastAsia="Times New Roman" w:hAnsi="Consolas" w:cs="Times New Roman"/>
+          <w:color w:val="D4D4D4"/>
+          <w:sz w:val="21"/>
+          <w:szCs w:val="21"/>
+          <w:lang w:val="en-US" w:eastAsia="en-US"/>
+        </w:rPr>
+        <w:t>image?.</w:t>
+      </w:r>
+      <w:proofErr w:type="gramEnd"/>
+      <w:r>
+        <w:rPr>
+          <w:rFonts w:ascii="Consolas" w:eastAsia="Times New Roman" w:hAnsi="Consolas" w:cs="Times New Roman"/>
+          <w:color w:val="D4D4D4"/>
+          <w:sz w:val="21"/>
+          <w:szCs w:val="21"/>
+          <w:lang w:val="en-US" w:eastAsia="en-US"/>
+        </w:rPr>
+        <w:t>alt</w:t>
       </w:r>
       <w:proofErr w:type="spellEnd"/>
       <w:r>
@@ -17895,15 +18791,27 @@
         <w:t>src</w:t>
       </w:r>
       <w:proofErr w:type="spellEnd"/>
-      <w:r>
-        <w:rPr>
-          <w:rFonts w:ascii="Consolas" w:eastAsia="Times New Roman" w:hAnsi="Consolas" w:cs="Times New Roman"/>
-          <w:color w:val="D4D4D4"/>
-          <w:sz w:val="21"/>
-          <w:szCs w:val="21"/>
-          <w:lang w:val="en-US" w:eastAsia="en-US"/>
-        </w:rPr>
-        <w:t>={image?.</w:t>
+      <w:proofErr w:type="gramStart"/>
+      <w:r>
+        <w:rPr>
+          <w:rFonts w:ascii="Consolas" w:eastAsia="Times New Roman" w:hAnsi="Consolas" w:cs="Times New Roman"/>
+          <w:color w:val="D4D4D4"/>
+          <w:sz w:val="21"/>
+          <w:szCs w:val="21"/>
+          <w:lang w:val="en-US" w:eastAsia="en-US"/>
+        </w:rPr>
+        <w:t>={</w:t>
+      </w:r>
+      <w:proofErr w:type="gramEnd"/>
+      <w:r>
+        <w:rPr>
+          <w:rFonts w:ascii="Consolas" w:eastAsia="Times New Roman" w:hAnsi="Consolas" w:cs="Times New Roman"/>
+          <w:color w:val="D4D4D4"/>
+          <w:sz w:val="21"/>
+          <w:szCs w:val="21"/>
+          <w:lang w:val="en-US" w:eastAsia="en-US"/>
+        </w:rPr>
+        <w:t>image?.</w:t>
       </w:r>
       <w:proofErr w:type="spellStart"/>
       <w:r>
@@ -17970,7 +18878,29 @@
           <w:szCs w:val="21"/>
           <w:lang w:val="en-US" w:eastAsia="en-US"/>
         </w:rPr>
-        <w:t xml:space="preserve">                                        fallback={&lt;Box background="gray.100" </w:t>
+        <w:t>                                        fallback</w:t>
+      </w:r>
+      <w:proofErr w:type="gramStart"/>
+      <w:r>
+        <w:rPr>
+          <w:rFonts w:ascii="Consolas" w:eastAsia="Times New Roman" w:hAnsi="Consolas" w:cs="Times New Roman"/>
+          <w:color w:val="D4D4D4"/>
+          <w:sz w:val="21"/>
+          <w:szCs w:val="21"/>
+          <w:lang w:val="en-US" w:eastAsia="en-US"/>
+        </w:rPr>
+        <w:t>={</w:t>
+      </w:r>
+      <w:proofErr w:type="gramEnd"/>
+      <w:r>
+        <w:rPr>
+          <w:rFonts w:ascii="Consolas" w:eastAsia="Times New Roman" w:hAnsi="Consolas" w:cs="Times New Roman"/>
+          <w:color w:val="D4D4D4"/>
+          <w:sz w:val="21"/>
+          <w:szCs w:val="21"/>
+          <w:lang w:val="en-US" w:eastAsia="en-US"/>
+        </w:rPr>
+        <w:t xml:space="preserve">&lt;Box background="gray.100" </w:t>
       </w:r>
       <w:proofErr w:type="spellStart"/>
       <w:r>
@@ -18132,6 +19062,7 @@
         <w:t xml:space="preserve">                        : </w:t>
       </w:r>
       <w:proofErr w:type="spellStart"/>
+      <w:proofErr w:type="gramStart"/>
       <w:r>
         <w:rPr>
           <w:rFonts w:ascii="Consolas" w:eastAsia="Times New Roman" w:hAnsi="Consolas" w:cs="Times New Roman"/>
@@ -18151,7 +19082,18 @@
           <w:szCs w:val="21"/>
           <w:lang w:val="en-US" w:eastAsia="en-US"/>
         </w:rPr>
-        <w:t>((item, index) =&gt; {</w:t>
+        <w:t>(</w:t>
+      </w:r>
+      <w:proofErr w:type="gramEnd"/>
+      <w:r>
+        <w:rPr>
+          <w:rFonts w:ascii="Consolas" w:eastAsia="Times New Roman" w:hAnsi="Consolas" w:cs="Times New Roman"/>
+          <w:color w:val="D4D4D4"/>
+          <w:sz w:val="21"/>
+          <w:szCs w:val="21"/>
+          <w:lang w:val="en-US" w:eastAsia="en-US"/>
+        </w:rPr>
+        <w:t>(item, index) =&gt; {</w:t>
       </w:r>
     </w:p>
     <w:p>
@@ -18455,6 +19397,7 @@
         <w:t>={</w:t>
       </w:r>
       <w:proofErr w:type="spellStart"/>
+      <w:proofErr w:type="gramStart"/>
       <w:r>
         <w:rPr>
           <w:rFonts w:ascii="Consolas" w:eastAsia="Times New Roman" w:hAnsi="Consolas" w:cs="Times New Roman"/>
@@ -18466,6 +19409,7 @@
         <w:t>order.productItems</w:t>
       </w:r>
       <w:proofErr w:type="spellEnd"/>
+      <w:proofErr w:type="gramEnd"/>
       <w:r>
         <w:rPr>
           <w:rFonts w:ascii="Consolas" w:eastAsia="Times New Roman" w:hAnsi="Consolas" w:cs="Times New Roman"/>
@@ -18749,7 +19693,29 @@
           <w:szCs w:val="21"/>
           <w:lang w:val="en-US" w:eastAsia="en-US"/>
         </w:rPr>
-        <w:t xml:space="preserve"> from '../../components/item-variant/</w:t>
+        <w:t xml:space="preserve"> from </w:t>
+      </w:r>
+      <w:proofErr w:type="gramStart"/>
+      <w:r>
+        <w:rPr>
+          <w:rFonts w:ascii="Consolas" w:eastAsia="Times New Roman" w:hAnsi="Consolas" w:cs="Times New Roman"/>
+          <w:color w:val="D4D4D4"/>
+          <w:sz w:val="21"/>
+          <w:szCs w:val="21"/>
+          <w:lang w:val="en-US" w:eastAsia="en-US"/>
+        </w:rPr>
+        <w:t>'..</w:t>
+      </w:r>
+      <w:proofErr w:type="gramEnd"/>
+      <w:r>
+        <w:rPr>
+          <w:rFonts w:ascii="Consolas" w:eastAsia="Times New Roman" w:hAnsi="Consolas" w:cs="Times New Roman"/>
+          <w:color w:val="D4D4D4"/>
+          <w:sz w:val="21"/>
+          <w:szCs w:val="21"/>
+          <w:lang w:val="en-US" w:eastAsia="en-US"/>
+        </w:rPr>
+        <w:t>/../components/item-variant/</w:t>
       </w:r>
       <w:proofErr w:type="spellStart"/>
       <w:r>
@@ -18887,8 +19853,20 @@
           <w:szCs w:val="21"/>
           <w:lang w:val="en-US" w:eastAsia="en-US"/>
         </w:rPr>
-        <w:t xml:space="preserve"> Custom Code Starts */ }</w:t>
-      </w:r>
+        <w:t xml:space="preserve"> Custom Code Starts *</w:t>
+      </w:r>
+      <w:proofErr w:type="gramStart"/>
+      <w:r>
+        <w:rPr>
+          <w:rFonts w:ascii="Consolas" w:eastAsia="Times New Roman" w:hAnsi="Consolas" w:cs="Times New Roman"/>
+          <w:color w:val="D4D4D4"/>
+          <w:sz w:val="21"/>
+          <w:szCs w:val="21"/>
+          <w:lang w:val="en-US" w:eastAsia="en-US"/>
+        </w:rPr>
+        <w:t>/ }</w:t>
+      </w:r>
+      <w:proofErr w:type="gramEnd"/>
     </w:p>
     <w:p>
       <w:pPr>
@@ -19021,8 +19999,20 @@
           <w:szCs w:val="21"/>
           <w:lang w:val="en-US" w:eastAsia="en-US"/>
         </w:rPr>
-        <w:t xml:space="preserve"> Custom Code Ends */ }</w:t>
-      </w:r>
+        <w:t xml:space="preserve"> Custom Code Ends *</w:t>
+      </w:r>
+      <w:proofErr w:type="gramStart"/>
+      <w:r>
+        <w:rPr>
+          <w:rFonts w:ascii="Consolas" w:eastAsia="Times New Roman" w:hAnsi="Consolas" w:cs="Times New Roman"/>
+          <w:color w:val="D4D4D4"/>
+          <w:sz w:val="21"/>
+          <w:szCs w:val="21"/>
+          <w:lang w:val="en-US" w:eastAsia="en-US"/>
+        </w:rPr>
+        <w:t>/ }</w:t>
+      </w:r>
+      <w:proofErr w:type="gramEnd"/>
     </w:p>
     <w:p>
       <w:pPr>
@@ -19165,8 +20155,20 @@
           <w:szCs w:val="21"/>
           <w:lang w:val="en-US" w:eastAsia="en-US"/>
         </w:rPr>
-        <w:t xml:space="preserve"> Custom Code Starts */ }</w:t>
-      </w:r>
+        <w:t xml:space="preserve"> Custom Code Starts *</w:t>
+      </w:r>
+      <w:proofErr w:type="gramStart"/>
+      <w:r>
+        <w:rPr>
+          <w:rFonts w:ascii="Consolas" w:eastAsia="Times New Roman" w:hAnsi="Consolas" w:cs="Times New Roman"/>
+          <w:color w:val="D4D4D4"/>
+          <w:sz w:val="21"/>
+          <w:szCs w:val="21"/>
+          <w:lang w:val="en-US" w:eastAsia="en-US"/>
+        </w:rPr>
+        <w:t>/ }</w:t>
+      </w:r>
+      <w:proofErr w:type="gramEnd"/>
     </w:p>
     <w:p>
       <w:pPr>
@@ -19191,6 +20193,7 @@
         <w:t xml:space="preserve">    </w:t>
       </w:r>
       <w:proofErr w:type="spellStart"/>
+      <w:proofErr w:type="gramStart"/>
       <w:r>
         <w:rPr>
           <w:rFonts w:ascii="Consolas" w:eastAsia="Times New Roman" w:hAnsi="Consolas" w:cs="Times New Roman"/>
@@ -19210,7 +20213,18 @@
           <w:szCs w:val="21"/>
           <w:lang w:val="en-US" w:eastAsia="en-US"/>
         </w:rPr>
-        <w:t>(() =&gt; {</w:t>
+        <w:t>(</w:t>
+      </w:r>
+      <w:proofErr w:type="gramEnd"/>
+      <w:r>
+        <w:rPr>
+          <w:rFonts w:ascii="Consolas" w:eastAsia="Times New Roman" w:hAnsi="Consolas" w:cs="Times New Roman"/>
+          <w:color w:val="D4D4D4"/>
+          <w:sz w:val="21"/>
+          <w:szCs w:val="21"/>
+          <w:lang w:val="en-US" w:eastAsia="en-US"/>
+        </w:rPr>
+        <w:t>() =&gt; {</w:t>
       </w:r>
     </w:p>
     <w:p>
@@ -19314,15 +20328,27 @@
         <w:t>products.data</w:t>
       </w:r>
       <w:proofErr w:type="spellEnd"/>
-      <w:r>
-        <w:rPr>
-          <w:rFonts w:ascii="Consolas" w:eastAsia="Times New Roman" w:hAnsi="Consolas" w:cs="Times New Roman"/>
-          <w:color w:val="D4D4D4"/>
-          <w:sz w:val="21"/>
-          <w:szCs w:val="21"/>
-          <w:lang w:val="en-US" w:eastAsia="en-US"/>
-        </w:rPr>
-        <w:t>).map((key) =&gt; {</w:t>
+      <w:proofErr w:type="gramStart"/>
+      <w:r>
+        <w:rPr>
+          <w:rFonts w:ascii="Consolas" w:eastAsia="Times New Roman" w:hAnsi="Consolas" w:cs="Times New Roman"/>
+          <w:color w:val="D4D4D4"/>
+          <w:sz w:val="21"/>
+          <w:szCs w:val="21"/>
+          <w:lang w:val="en-US" w:eastAsia="en-US"/>
+        </w:rPr>
+        <w:t>).map</w:t>
+      </w:r>
+      <w:proofErr w:type="gramEnd"/>
+      <w:r>
+        <w:rPr>
+          <w:rFonts w:ascii="Consolas" w:eastAsia="Times New Roman" w:hAnsi="Consolas" w:cs="Times New Roman"/>
+          <w:color w:val="D4D4D4"/>
+          <w:sz w:val="21"/>
+          <w:szCs w:val="21"/>
+          <w:lang w:val="en-US" w:eastAsia="en-US"/>
+        </w:rPr>
+        <w:t>((key) =&gt; {</w:t>
       </w:r>
     </w:p>
     <w:p>
@@ -19345,7 +20371,29 @@
           <w:szCs w:val="21"/>
           <w:lang w:val="en-US" w:eastAsia="en-US"/>
         </w:rPr>
-        <w:t>                console.log(products?.data[key]?.c_cloudinary?.orderConfirmation)</w:t>
+        <w:t>                console.log(products?.data[key]?.c_</w:t>
+      </w:r>
+      <w:proofErr w:type="gramStart"/>
+      <w:r>
+        <w:rPr>
+          <w:rFonts w:ascii="Consolas" w:eastAsia="Times New Roman" w:hAnsi="Consolas" w:cs="Times New Roman"/>
+          <w:color w:val="D4D4D4"/>
+          <w:sz w:val="21"/>
+          <w:szCs w:val="21"/>
+          <w:lang w:val="en-US" w:eastAsia="en-US"/>
+        </w:rPr>
+        <w:t>cloudinary?.</w:t>
+      </w:r>
+      <w:proofErr w:type="gramEnd"/>
+      <w:r>
+        <w:rPr>
+          <w:rFonts w:ascii="Consolas" w:eastAsia="Times New Roman" w:hAnsi="Consolas" w:cs="Times New Roman"/>
+          <w:color w:val="D4D4D4"/>
+          <w:sz w:val="21"/>
+          <w:szCs w:val="21"/>
+          <w:lang w:val="en-US" w:eastAsia="en-US"/>
+        </w:rPr>
+        <w:t>orderConfirmation)</w:t>
       </w:r>
     </w:p>
     <w:p>
@@ -19368,7 +20416,29 @@
           <w:szCs w:val="21"/>
           <w:lang w:val="en-US" w:eastAsia="en-US"/>
         </w:rPr>
-        <w:t>                setOrderConfirmation(products?.data[key]?.c_cloudinary?.orderConfirmation)</w:t>
+        <w:t>                setOrderConfirmation(products?.data[key]?.c_</w:t>
+      </w:r>
+      <w:proofErr w:type="gramStart"/>
+      <w:r>
+        <w:rPr>
+          <w:rFonts w:ascii="Consolas" w:eastAsia="Times New Roman" w:hAnsi="Consolas" w:cs="Times New Roman"/>
+          <w:color w:val="D4D4D4"/>
+          <w:sz w:val="21"/>
+          <w:szCs w:val="21"/>
+          <w:lang w:val="en-US" w:eastAsia="en-US"/>
+        </w:rPr>
+        <w:t>cloudinary?.</w:t>
+      </w:r>
+      <w:proofErr w:type="gramEnd"/>
+      <w:r>
+        <w:rPr>
+          <w:rFonts w:ascii="Consolas" w:eastAsia="Times New Roman" w:hAnsi="Consolas" w:cs="Times New Roman"/>
+          <w:color w:val="D4D4D4"/>
+          <w:sz w:val="21"/>
+          <w:szCs w:val="21"/>
+          <w:lang w:val="en-US" w:eastAsia="en-US"/>
+        </w:rPr>
+        <w:t>orderConfirmation)</w:t>
       </w:r>
     </w:p>
     <w:p>
@@ -19505,8 +20575,20 @@
           <w:szCs w:val="21"/>
           <w:lang w:val="en-US" w:eastAsia="en-US"/>
         </w:rPr>
-        <w:t xml:space="preserve"> Custom Code Ends */ }</w:t>
-      </w:r>
+        <w:t xml:space="preserve"> Custom Code Ends *</w:t>
+      </w:r>
+      <w:proofErr w:type="gramStart"/>
+      <w:r>
+        <w:rPr>
+          <w:rFonts w:ascii="Consolas" w:eastAsia="Times New Roman" w:hAnsi="Consolas" w:cs="Times New Roman"/>
+          <w:color w:val="D4D4D4"/>
+          <w:sz w:val="21"/>
+          <w:szCs w:val="21"/>
+          <w:lang w:val="en-US" w:eastAsia="en-US"/>
+        </w:rPr>
+        <w:t>/ }</w:t>
+      </w:r>
+      <w:proofErr w:type="gramEnd"/>
     </w:p>
     <w:p>
       <w:pPr>
@@ -19658,8 +20740,20 @@
           <w:szCs w:val="21"/>
           <w:lang w:val="en-US" w:eastAsia="en-US"/>
         </w:rPr>
-        <w:t xml:space="preserve"> Custom Code Starts */ }</w:t>
-      </w:r>
+        <w:t xml:space="preserve"> Custom Code Starts *</w:t>
+      </w:r>
+      <w:proofErr w:type="gramStart"/>
+      <w:r>
+        <w:rPr>
+          <w:rFonts w:ascii="Consolas" w:eastAsia="Times New Roman" w:hAnsi="Consolas" w:cs="Times New Roman"/>
+          <w:color w:val="D4D4D4"/>
+          <w:sz w:val="21"/>
+          <w:szCs w:val="21"/>
+          <w:lang w:val="en-US" w:eastAsia="en-US"/>
+        </w:rPr>
+        <w:t>/ }</w:t>
+      </w:r>
+      <w:proofErr w:type="gramEnd"/>
     </w:p>
     <w:p>
       <w:pPr>
@@ -19707,6 +20801,7 @@
         <w:t xml:space="preserve">    </w:t>
       </w:r>
       <w:proofErr w:type="spellStart"/>
+      <w:proofErr w:type="gramStart"/>
       <w:r>
         <w:rPr>
           <w:rFonts w:ascii="Consolas" w:eastAsia="Times New Roman" w:hAnsi="Consolas" w:cs="Times New Roman"/>
@@ -19726,7 +20821,18 @@
           <w:szCs w:val="21"/>
           <w:lang w:val="en-US" w:eastAsia="en-US"/>
         </w:rPr>
-        <w:t xml:space="preserve"> ? (</w:t>
+        <w:t xml:space="preserve"> ?</w:t>
+      </w:r>
+      <w:proofErr w:type="gramEnd"/>
+      <w:r>
+        <w:rPr>
+          <w:rFonts w:ascii="Consolas" w:eastAsia="Times New Roman" w:hAnsi="Consolas" w:cs="Times New Roman"/>
+          <w:color w:val="D4D4D4"/>
+          <w:sz w:val="21"/>
+          <w:szCs w:val="21"/>
+          <w:lang w:val="en-US" w:eastAsia="en-US"/>
+        </w:rPr>
+        <w:t xml:space="preserve"> (</w:t>
       </w:r>
     </w:p>
     <w:p>
@@ -19888,15 +20994,27 @@
         <w:t>mr</w:t>
       </w:r>
       <w:proofErr w:type="spellEnd"/>
-      <w:r>
-        <w:rPr>
-          <w:rFonts w:ascii="Consolas" w:eastAsia="Times New Roman" w:hAnsi="Consolas" w:cs="Times New Roman"/>
-          <w:color w:val="D4D4D4"/>
-          <w:sz w:val="21"/>
-          <w:szCs w:val="21"/>
-          <w:lang w:val="en-US" w:eastAsia="en-US"/>
-        </w:rPr>
-        <w:t>={2}</w:t>
+      <w:proofErr w:type="gramStart"/>
+      <w:r>
+        <w:rPr>
+          <w:rFonts w:ascii="Consolas" w:eastAsia="Times New Roman" w:hAnsi="Consolas" w:cs="Times New Roman"/>
+          <w:color w:val="D4D4D4"/>
+          <w:sz w:val="21"/>
+          <w:szCs w:val="21"/>
+          <w:lang w:val="en-US" w:eastAsia="en-US"/>
+        </w:rPr>
+        <w:t>={</w:t>
+      </w:r>
+      <w:proofErr w:type="gramEnd"/>
+      <w:r>
+        <w:rPr>
+          <w:rFonts w:ascii="Consolas" w:eastAsia="Times New Roman" w:hAnsi="Consolas" w:cs="Times New Roman"/>
+          <w:color w:val="D4D4D4"/>
+          <w:sz w:val="21"/>
+          <w:szCs w:val="21"/>
+          <w:lang w:val="en-US" w:eastAsia="en-US"/>
+        </w:rPr>
+        <w:t>2}</w:t>
       </w:r>
     </w:p>
     <w:p>
@@ -20037,15 +21155,27 @@
         <w:t>mr</w:t>
       </w:r>
       <w:proofErr w:type="spellEnd"/>
-      <w:r>
-        <w:rPr>
-          <w:rFonts w:ascii="Consolas" w:eastAsia="Times New Roman" w:hAnsi="Consolas" w:cs="Times New Roman"/>
-          <w:color w:val="D4D4D4"/>
-          <w:sz w:val="21"/>
-          <w:szCs w:val="21"/>
-          <w:lang w:val="en-US" w:eastAsia="en-US"/>
-        </w:rPr>
-        <w:t>={2}</w:t>
+      <w:proofErr w:type="gramStart"/>
+      <w:r>
+        <w:rPr>
+          <w:rFonts w:ascii="Consolas" w:eastAsia="Times New Roman" w:hAnsi="Consolas" w:cs="Times New Roman"/>
+          <w:color w:val="D4D4D4"/>
+          <w:sz w:val="21"/>
+          <w:szCs w:val="21"/>
+          <w:lang w:val="en-US" w:eastAsia="en-US"/>
+        </w:rPr>
+        <w:t>={</w:t>
+      </w:r>
+      <w:proofErr w:type="gramEnd"/>
+      <w:r>
+        <w:rPr>
+          <w:rFonts w:ascii="Consolas" w:eastAsia="Times New Roman" w:hAnsi="Consolas" w:cs="Times New Roman"/>
+          <w:color w:val="D4D4D4"/>
+          <w:sz w:val="21"/>
+          <w:szCs w:val="21"/>
+          <w:lang w:val="en-US" w:eastAsia="en-US"/>
+        </w:rPr>
+        <w:t>2}</w:t>
       </w:r>
     </w:p>
     <w:p>
@@ -20159,8 +21289,20 @@
           <w:szCs w:val="21"/>
           <w:lang w:val="en-US" w:eastAsia="en-US"/>
         </w:rPr>
-        <w:t xml:space="preserve"> Custom Code Ends */ }</w:t>
-      </w:r>
+        <w:t xml:space="preserve"> Custom Code Ends *</w:t>
+      </w:r>
+      <w:proofErr w:type="gramStart"/>
+      <w:r>
+        <w:rPr>
+          <w:rFonts w:ascii="Consolas" w:eastAsia="Times New Roman" w:hAnsi="Consolas" w:cs="Times New Roman"/>
+          <w:color w:val="D4D4D4"/>
+          <w:sz w:val="21"/>
+          <w:szCs w:val="21"/>
+          <w:lang w:val="en-US" w:eastAsia="en-US"/>
+        </w:rPr>
+        <w:t>/ }</w:t>
+      </w:r>
+      <w:proofErr w:type="gramEnd"/>
     </w:p>
     <w:p>
       <w:pPr>
@@ -20394,7 +21536,29 @@
           <w:szCs w:val="21"/>
           <w:lang w:val="en-US" w:eastAsia="en-US"/>
         </w:rPr>
-        <w:t xml:space="preserve"> from '../../../../app/components/</w:t>
+        <w:t xml:space="preserve"> from </w:t>
+      </w:r>
+      <w:proofErr w:type="gramStart"/>
+      <w:r>
+        <w:rPr>
+          <w:rFonts w:ascii="Consolas" w:eastAsia="Times New Roman" w:hAnsi="Consolas" w:cs="Times New Roman"/>
+          <w:color w:val="D4D4D4"/>
+          <w:sz w:val="21"/>
+          <w:szCs w:val="21"/>
+          <w:lang w:val="en-US" w:eastAsia="en-US"/>
+        </w:rPr>
+        <w:t>'..</w:t>
+      </w:r>
+      <w:proofErr w:type="gramEnd"/>
+      <w:r>
+        <w:rPr>
+          <w:rFonts w:ascii="Consolas" w:eastAsia="Times New Roman" w:hAnsi="Consolas" w:cs="Times New Roman"/>
+          <w:color w:val="D4D4D4"/>
+          <w:sz w:val="21"/>
+          <w:szCs w:val="21"/>
+          <w:lang w:val="en-US" w:eastAsia="en-US"/>
+        </w:rPr>
+        <w:t>/../../../app/components/</w:t>
       </w:r>
       <w:proofErr w:type="spellStart"/>
       <w:r>
@@ -20461,7 +21625,29 @@
           <w:szCs w:val="21"/>
           <w:lang w:val="en-US" w:eastAsia="en-US"/>
         </w:rPr>
-        <w:t xml:space="preserve"> from '../../../../app/components/</w:t>
+        <w:t xml:space="preserve"> from </w:t>
+      </w:r>
+      <w:proofErr w:type="gramStart"/>
+      <w:r>
+        <w:rPr>
+          <w:rFonts w:ascii="Consolas" w:eastAsia="Times New Roman" w:hAnsi="Consolas" w:cs="Times New Roman"/>
+          <w:color w:val="D4D4D4"/>
+          <w:sz w:val="21"/>
+          <w:szCs w:val="21"/>
+          <w:lang w:val="en-US" w:eastAsia="en-US"/>
+        </w:rPr>
+        <w:t>'..</w:t>
+      </w:r>
+      <w:proofErr w:type="gramEnd"/>
+      <w:r>
+        <w:rPr>
+          <w:rFonts w:ascii="Consolas" w:eastAsia="Times New Roman" w:hAnsi="Consolas" w:cs="Times New Roman"/>
+          <w:color w:val="D4D4D4"/>
+          <w:sz w:val="21"/>
+          <w:szCs w:val="21"/>
+          <w:lang w:val="en-US" w:eastAsia="en-US"/>
+        </w:rPr>
+        <w:t>/../../../app/components/</w:t>
       </w:r>
       <w:proofErr w:type="spellStart"/>
       <w:r>
@@ -20506,7 +21692,18 @@
           <w:szCs w:val="21"/>
           <w:lang w:val="en-US" w:eastAsia="en-US"/>
         </w:rPr>
-        <w:t xml:space="preserve">import { </w:t>
+        <w:t xml:space="preserve">import </w:t>
+      </w:r>
+      <w:proofErr w:type="gramStart"/>
+      <w:r>
+        <w:rPr>
+          <w:rFonts w:ascii="Consolas" w:eastAsia="Times New Roman" w:hAnsi="Consolas" w:cs="Times New Roman"/>
+          <w:color w:val="D4D4D4"/>
+          <w:sz w:val="21"/>
+          <w:szCs w:val="21"/>
+          <w:lang w:val="en-US" w:eastAsia="en-US"/>
+        </w:rPr>
+        <w:t xml:space="preserve">{ </w:t>
       </w:r>
       <w:proofErr w:type="spellStart"/>
       <w:r>
@@ -20520,6 +21717,7 @@
         <w:t>cloudinary</w:t>
       </w:r>
       <w:proofErr w:type="spellEnd"/>
+      <w:proofErr w:type="gramEnd"/>
       <w:r>
         <w:rPr>
           <w:rFonts w:ascii="Consolas" w:eastAsia="Times New Roman" w:hAnsi="Consolas" w:cs="Times New Roman"/>
@@ -20707,6 +21905,7 @@
         <w:t xml:space="preserve">] = </w:t>
       </w:r>
       <w:proofErr w:type="spellStart"/>
+      <w:proofErr w:type="gramStart"/>
       <w:r>
         <w:rPr>
           <w:rFonts w:ascii="Consolas" w:eastAsia="Times New Roman" w:hAnsi="Consolas" w:cs="Times New Roman"/>
@@ -20726,7 +21925,18 @@
           <w:szCs w:val="21"/>
           <w:lang w:val="en-US" w:eastAsia="en-US"/>
         </w:rPr>
-        <w:t>()</w:t>
+        <w:t>(</w:t>
+      </w:r>
+      <w:proofErr w:type="gramEnd"/>
+      <w:r>
+        <w:rPr>
+          <w:rFonts w:ascii="Consolas" w:eastAsia="Times New Roman" w:hAnsi="Consolas" w:cs="Times New Roman"/>
+          <w:color w:val="D4D4D4"/>
+          <w:sz w:val="21"/>
+          <w:szCs w:val="21"/>
+          <w:lang w:val="en-US" w:eastAsia="en-US"/>
+        </w:rPr>
+        <w:t>)</w:t>
       </w:r>
     </w:p>
     <w:p>
@@ -20796,6 +22006,7 @@
         <w:t xml:space="preserve">] = </w:t>
       </w:r>
       <w:proofErr w:type="spellStart"/>
+      <w:proofErr w:type="gramStart"/>
       <w:r>
         <w:rPr>
           <w:rFonts w:ascii="Consolas" w:eastAsia="Times New Roman" w:hAnsi="Consolas" w:cs="Times New Roman"/>
@@ -20815,7 +22026,18 @@
           <w:szCs w:val="21"/>
           <w:lang w:val="en-US" w:eastAsia="en-US"/>
         </w:rPr>
-        <w:t>()</w:t>
+        <w:t>(</w:t>
+      </w:r>
+      <w:proofErr w:type="gramEnd"/>
+      <w:r>
+        <w:rPr>
+          <w:rFonts w:ascii="Consolas" w:eastAsia="Times New Roman" w:hAnsi="Consolas" w:cs="Times New Roman"/>
+          <w:color w:val="D4D4D4"/>
+          <w:sz w:val="21"/>
+          <w:szCs w:val="21"/>
+          <w:lang w:val="en-US" w:eastAsia="en-US"/>
+        </w:rPr>
+        <w:t>)</w:t>
       </w:r>
     </w:p>
     <w:p>
@@ -21053,8 +22275,20 @@
           <w:szCs w:val="21"/>
           <w:lang w:val="en-US" w:eastAsia="en-US"/>
         </w:rPr>
-        <w:t>    const res = await fetch(</w:t>
-      </w:r>
+        <w:t xml:space="preserve">    const res = await </w:t>
+      </w:r>
+      <w:proofErr w:type="gramStart"/>
+      <w:r>
+        <w:rPr>
+          <w:rFonts w:ascii="Consolas" w:eastAsia="Times New Roman" w:hAnsi="Consolas" w:cs="Times New Roman"/>
+          <w:color w:val="D4D4D4"/>
+          <w:sz w:val="21"/>
+          <w:szCs w:val="21"/>
+          <w:lang w:val="en-US" w:eastAsia="en-US"/>
+        </w:rPr>
+        <w:t>fetch(</w:t>
+      </w:r>
+      <w:proofErr w:type="gramEnd"/>
     </w:p>
     <w:p>
       <w:pPr>
@@ -21076,7 +22310,29 @@
           <w:szCs w:val="21"/>
           <w:lang w:val="en-US" w:eastAsia="en-US"/>
         </w:rPr>
-        <w:t>        `https://${cloudinary.parameters.host}/on/demandware.store/Sites-${cloudinary.parameters.siteId}-Site/default/CloudinaryStaticContent-RenderAsset?contentId=${cloudinary.parameters.contentAssetId}`</w:t>
+        <w:t>        `https://${</w:t>
+      </w:r>
+      <w:proofErr w:type="gramStart"/>
+      <w:r>
+        <w:rPr>
+          <w:rFonts w:ascii="Consolas" w:eastAsia="Times New Roman" w:hAnsi="Consolas" w:cs="Times New Roman"/>
+          <w:color w:val="D4D4D4"/>
+          <w:sz w:val="21"/>
+          <w:szCs w:val="21"/>
+          <w:lang w:val="en-US" w:eastAsia="en-US"/>
+        </w:rPr>
+        <w:t>cloudinary.parameters</w:t>
+      </w:r>
+      <w:proofErr w:type="gramEnd"/>
+      <w:r>
+        <w:rPr>
+          <w:rFonts w:ascii="Consolas" w:eastAsia="Times New Roman" w:hAnsi="Consolas" w:cs="Times New Roman"/>
+          <w:color w:val="D4D4D4"/>
+          <w:sz w:val="21"/>
+          <w:szCs w:val="21"/>
+          <w:lang w:val="en-US" w:eastAsia="en-US"/>
+        </w:rPr>
+        <w:t>.host}/on/demandware.store/Sites-${cloudinary.parameters.siteId}-Site/default/CloudinaryStaticContent-RenderAsset?contentId=${cloudinary.parameters.contentAssetId}`</w:t>
       </w:r>
     </w:p>
     <w:p>
@@ -21125,6 +22381,7 @@
         <w:t>    if (</w:t>
       </w:r>
       <w:proofErr w:type="spellStart"/>
+      <w:proofErr w:type="gramStart"/>
       <w:r>
         <w:rPr>
           <w:rFonts w:ascii="Consolas" w:eastAsia="Times New Roman" w:hAnsi="Consolas" w:cs="Times New Roman"/>
@@ -21136,6 +22393,7 @@
         <w:t>res.ok</w:t>
       </w:r>
       <w:proofErr w:type="spellEnd"/>
+      <w:proofErr w:type="gramEnd"/>
       <w:r>
         <w:rPr>
           <w:rFonts w:ascii="Consolas" w:eastAsia="Times New Roman" w:hAnsi="Consolas" w:cs="Times New Roman"/>
@@ -21170,6 +22428,7 @@
         <w:t xml:space="preserve">        </w:t>
       </w:r>
       <w:proofErr w:type="spellStart"/>
+      <w:proofErr w:type="gramStart"/>
       <w:r>
         <w:rPr>
           <w:rFonts w:ascii="Consolas" w:eastAsia="Times New Roman" w:hAnsi="Consolas" w:cs="Times New Roman"/>
@@ -21189,7 +22448,18 @@
           <w:szCs w:val="21"/>
           <w:lang w:val="en-US" w:eastAsia="en-US"/>
         </w:rPr>
-        <w:t xml:space="preserve">(await </w:t>
+        <w:t>(</w:t>
+      </w:r>
+      <w:proofErr w:type="gramEnd"/>
+      <w:r>
+        <w:rPr>
+          <w:rFonts w:ascii="Consolas" w:eastAsia="Times New Roman" w:hAnsi="Consolas" w:cs="Times New Roman"/>
+          <w:color w:val="D4D4D4"/>
+          <w:sz w:val="21"/>
+          <w:szCs w:val="21"/>
+          <w:lang w:val="en-US" w:eastAsia="en-US"/>
+        </w:rPr>
+        <w:t xml:space="preserve">await </w:t>
       </w:r>
       <w:proofErr w:type="spellStart"/>
       <w:r>
@@ -21302,8 +22572,20 @@
           <w:szCs w:val="21"/>
           <w:lang w:val="en-US" w:eastAsia="en-US"/>
         </w:rPr>
-        <w:t xml:space="preserve"> = await fetch(</w:t>
-      </w:r>
+        <w:t xml:space="preserve"> = await </w:t>
+      </w:r>
+      <w:proofErr w:type="gramStart"/>
+      <w:r>
+        <w:rPr>
+          <w:rFonts w:ascii="Consolas" w:eastAsia="Times New Roman" w:hAnsi="Consolas" w:cs="Times New Roman"/>
+          <w:color w:val="D4D4D4"/>
+          <w:sz w:val="21"/>
+          <w:szCs w:val="21"/>
+          <w:lang w:val="en-US" w:eastAsia="en-US"/>
+        </w:rPr>
+        <w:t>fetch(</w:t>
+      </w:r>
+      <w:proofErr w:type="gramEnd"/>
     </w:p>
     <w:p>
       <w:pPr>
@@ -21325,7 +22607,29 @@
           <w:szCs w:val="21"/>
           <w:lang w:val="en-US" w:eastAsia="en-US"/>
         </w:rPr>
-        <w:t>        `https://${cloudinary.parameters.host}/on/demandware.store/Sites-${cloudinary.parameters.siteId}-Site/default/CloudinaryStaticContent-RenderSlots`</w:t>
+        <w:t>        `https://${</w:t>
+      </w:r>
+      <w:proofErr w:type="gramStart"/>
+      <w:r>
+        <w:rPr>
+          <w:rFonts w:ascii="Consolas" w:eastAsia="Times New Roman" w:hAnsi="Consolas" w:cs="Times New Roman"/>
+          <w:color w:val="D4D4D4"/>
+          <w:sz w:val="21"/>
+          <w:szCs w:val="21"/>
+          <w:lang w:val="en-US" w:eastAsia="en-US"/>
+        </w:rPr>
+        <w:t>cloudinary.parameters</w:t>
+      </w:r>
+      <w:proofErr w:type="gramEnd"/>
+      <w:r>
+        <w:rPr>
+          <w:rFonts w:ascii="Consolas" w:eastAsia="Times New Roman" w:hAnsi="Consolas" w:cs="Times New Roman"/>
+          <w:color w:val="D4D4D4"/>
+          <w:sz w:val="21"/>
+          <w:szCs w:val="21"/>
+          <w:lang w:val="en-US" w:eastAsia="en-US"/>
+        </w:rPr>
+        <w:t>.host}/on/demandware.store/Sites-${cloudinary.parameters.siteId}-Site/default/CloudinaryStaticContent-RenderSlots`</w:t>
       </w:r>
     </w:p>
     <w:p>
@@ -21419,6 +22723,7 @@
         <w:t xml:space="preserve">        </w:t>
       </w:r>
       <w:proofErr w:type="spellStart"/>
+      <w:proofErr w:type="gramStart"/>
       <w:r>
         <w:rPr>
           <w:rFonts w:ascii="Consolas" w:eastAsia="Times New Roman" w:hAnsi="Consolas" w:cs="Times New Roman"/>
@@ -21438,7 +22743,18 @@
           <w:szCs w:val="21"/>
           <w:lang w:val="en-US" w:eastAsia="en-US"/>
         </w:rPr>
-        <w:t xml:space="preserve">(await </w:t>
+        <w:t>(</w:t>
+      </w:r>
+      <w:proofErr w:type="gramEnd"/>
+      <w:r>
+        <w:rPr>
+          <w:rFonts w:ascii="Consolas" w:eastAsia="Times New Roman" w:hAnsi="Consolas" w:cs="Times New Roman"/>
+          <w:color w:val="D4D4D4"/>
+          <w:sz w:val="21"/>
+          <w:szCs w:val="21"/>
+          <w:lang w:val="en-US" w:eastAsia="en-US"/>
+        </w:rPr>
+        <w:t xml:space="preserve">await </w:t>
       </w:r>
       <w:proofErr w:type="spellStart"/>
       <w:r>
@@ -21509,15 +22825,27 @@
         <w:t>    if (</w:t>
       </w:r>
       <w:proofErr w:type="spellStart"/>
-      <w:r>
-        <w:rPr>
-          <w:rFonts w:ascii="Consolas" w:eastAsia="Times New Roman" w:hAnsi="Consolas" w:cs="Times New Roman"/>
-          <w:color w:val="D4D4D4"/>
-          <w:sz w:val="21"/>
-          <w:szCs w:val="21"/>
-          <w:lang w:val="en-US" w:eastAsia="en-US"/>
-        </w:rPr>
-        <w:t>process.env.NODE_ENV</w:t>
+      <w:proofErr w:type="gramStart"/>
+      <w:r>
+        <w:rPr>
+          <w:rFonts w:ascii="Consolas" w:eastAsia="Times New Roman" w:hAnsi="Consolas" w:cs="Times New Roman"/>
+          <w:color w:val="D4D4D4"/>
+          <w:sz w:val="21"/>
+          <w:szCs w:val="21"/>
+          <w:lang w:val="en-US" w:eastAsia="en-US"/>
+        </w:rPr>
+        <w:t>process.env.NODE</w:t>
+      </w:r>
+      <w:proofErr w:type="gramEnd"/>
+      <w:r>
+        <w:rPr>
+          <w:rFonts w:ascii="Consolas" w:eastAsia="Times New Roman" w:hAnsi="Consolas" w:cs="Times New Roman"/>
+          <w:color w:val="D4D4D4"/>
+          <w:sz w:val="21"/>
+          <w:szCs w:val="21"/>
+          <w:lang w:val="en-US" w:eastAsia="en-US"/>
+        </w:rPr>
+        <w:t>_ENV</w:t>
       </w:r>
       <w:proofErr w:type="spellEnd"/>
       <w:r>
@@ -21804,8 +23132,20 @@
           <w:szCs w:val="21"/>
           <w:lang w:val="en-US" w:eastAsia="en-US"/>
         </w:rPr>
-        <w:t xml:space="preserve"> Custom Code Starts */ }</w:t>
-      </w:r>
+        <w:t xml:space="preserve"> Custom Code Starts *</w:t>
+      </w:r>
+      <w:proofErr w:type="gramStart"/>
+      <w:r>
+        <w:rPr>
+          <w:rFonts w:ascii="Consolas" w:eastAsia="Times New Roman" w:hAnsi="Consolas" w:cs="Times New Roman"/>
+          <w:color w:val="D4D4D4"/>
+          <w:sz w:val="21"/>
+          <w:szCs w:val="21"/>
+          <w:lang w:val="en-US" w:eastAsia="en-US"/>
+        </w:rPr>
+        <w:t>/ }</w:t>
+      </w:r>
+      <w:proofErr w:type="gramEnd"/>
     </w:p>
     <w:p>
       <w:pPr>
@@ -21820,6 +23160,7 @@
         </w:rPr>
       </w:pPr>
       <w:proofErr w:type="spellStart"/>
+      <w:proofErr w:type="gramStart"/>
       <w:r>
         <w:rPr>
           <w:rFonts w:ascii="Consolas" w:eastAsia="Times New Roman" w:hAnsi="Consolas" w:cs="Times New Roman"/>
@@ -21839,7 +23180,18 @@
           <w:szCs w:val="21"/>
           <w:lang w:val="en-US" w:eastAsia="en-US"/>
         </w:rPr>
-        <w:t>()</w:t>
+        <w:t>(</w:t>
+      </w:r>
+      <w:proofErr w:type="gramEnd"/>
+      <w:r>
+        <w:rPr>
+          <w:rFonts w:ascii="Consolas" w:eastAsia="Times New Roman" w:hAnsi="Consolas" w:cs="Times New Roman"/>
+          <w:color w:val="D4D4D4"/>
+          <w:sz w:val="21"/>
+          <w:szCs w:val="21"/>
+          <w:lang w:val="en-US" w:eastAsia="en-US"/>
+        </w:rPr>
+        <w:t>)</w:t>
       </w:r>
     </w:p>
     <w:p>
@@ -21884,8 +23236,20 @@
           <w:szCs w:val="21"/>
           <w:lang w:val="en-US" w:eastAsia="en-US"/>
         </w:rPr>
-        <w:t xml:space="preserve"> Custom Code Ends */ }</w:t>
-      </w:r>
+        <w:t xml:space="preserve"> Custom Code Ends *</w:t>
+      </w:r>
+      <w:proofErr w:type="gramStart"/>
+      <w:r>
+        <w:rPr>
+          <w:rFonts w:ascii="Consolas" w:eastAsia="Times New Roman" w:hAnsi="Consolas" w:cs="Times New Roman"/>
+          <w:color w:val="D4D4D4"/>
+          <w:sz w:val="21"/>
+          <w:szCs w:val="21"/>
+          <w:lang w:val="en-US" w:eastAsia="en-US"/>
+        </w:rPr>
+        <w:t>/ }</w:t>
+      </w:r>
+      <w:proofErr w:type="gramEnd"/>
     </w:p>
     <w:p>
       <w:pPr>
@@ -22515,6 +23879,7 @@
           <w:rFonts w:ascii="Arial" w:hAnsi="Arial" w:cs="Arial"/>
           <w:b/>
           <w:bCs/>
+          <w:noProof/>
         </w:rPr>
         <w:drawing>
           <wp:inline distT="0" distB="0" distL="0" distR="0" wp14:anchorId="2224BB4F" wp14:editId="16FC4101">
@@ -22929,17 +24294,23 @@
         <w:spacing w:before="120"/>
         <w:rPr>
           <w:rFonts w:ascii="Arial" w:hAnsi="Arial" w:cs="Arial"/>
+        </w:rPr>
+      </w:pPr>
+      <w:r>
+        <w:rPr>
+          <w:rFonts w:ascii="Arial" w:hAnsi="Arial" w:cs="Arial"/>
           <w:b/>
           <w:bCs/>
         </w:rPr>
-      </w:pPr>
+        <w:t>File1</w:t>
+      </w:r>
       <w:r>
         <w:rPr>
           <w:rFonts w:ascii="Arial" w:hAnsi="Arial" w:cs="Arial"/>
           <w:b/>
           <w:bCs/>
         </w:rPr>
-        <w:t>File1</w:t>
+        <w:t>0</w:t>
       </w:r>
       <w:r>
         <w:rPr>
@@ -22947,7 +24318,592 @@
           <w:b/>
           <w:bCs/>
         </w:rPr>
-        <w:t>0</w:t>
+        <w:t xml:space="preserve">: </w:t>
+      </w:r>
+      <w:r>
+        <w:rPr>
+          <w:rFonts w:ascii="Arial" w:hAnsi="Arial" w:cs="Arial"/>
+        </w:rPr>
+        <w:t>packages\pwa-cloudinary\</w:t>
+      </w:r>
+      <w:r>
+        <w:rPr>
+          <w:rFonts w:ascii="Arial" w:hAnsi="Arial" w:cs="Arial"/>
+        </w:rPr>
+        <w:t>overrides\app\</w:t>
+      </w:r>
+      <w:r>
+        <w:rPr>
+          <w:rFonts w:ascii="Arial" w:hAnsi="Arial" w:cs="Arial"/>
+        </w:rPr>
+        <w:t>pages</w:t>
+      </w:r>
+      <w:r>
+        <w:rPr>
+          <w:rFonts w:ascii="Arial" w:hAnsi="Arial" w:cs="Arial"/>
+        </w:rPr>
+        <w:t>\</w:t>
+      </w:r>
+      <w:r>
+        <w:rPr>
+          <w:rFonts w:ascii="Arial" w:hAnsi="Arial" w:cs="Arial"/>
+        </w:rPr>
+        <w:t>product-detail</w:t>
+      </w:r>
+      <w:r>
+        <w:rPr>
+          <w:rFonts w:ascii="Arial" w:hAnsi="Arial" w:cs="Arial"/>
+        </w:rPr>
+        <w:t>\index.jsx</w:t>
+      </w:r>
+    </w:p>
+    <w:p>
+      <w:pPr>
+        <w:spacing w:before="240" w:after="240"/>
+        <w:rPr>
+          <w:rFonts w:ascii="Arial" w:hAnsi="Arial" w:cs="Arial"/>
+        </w:rPr>
+      </w:pPr>
+      <w:r>
+        <w:rPr>
+          <w:rFonts w:ascii="Arial" w:hAnsi="Arial" w:cs="Arial"/>
+          <w:b/>
+          <w:bCs/>
+        </w:rPr>
+        <w:t>Line No</w:t>
+      </w:r>
+      <w:r>
+        <w:rPr>
+          <w:rFonts w:ascii="Arial" w:hAnsi="Arial" w:cs="Arial"/>
+        </w:rPr>
+        <w:t xml:space="preserve">: </w:t>
+      </w:r>
+      <w:r>
+        <w:rPr>
+          <w:rFonts w:ascii="Arial" w:hAnsi="Arial" w:cs="Arial"/>
+        </w:rPr>
+        <w:t>31</w:t>
+      </w:r>
+    </w:p>
+    <w:p>
+      <w:pPr>
+        <w:spacing w:before="240" w:after="240"/>
+        <w:rPr>
+          <w:rFonts w:ascii="Arial" w:hAnsi="Arial" w:cs="Arial"/>
+        </w:rPr>
+      </w:pPr>
+      <w:r>
+        <w:rPr>
+          <w:rFonts w:ascii="Arial" w:hAnsi="Arial" w:cs="Arial"/>
+        </w:rPr>
+        <w:t>Replace the code with</w:t>
+      </w:r>
+    </w:p>
+    <w:p>
+      <w:pPr>
+        <w:spacing w:before="240" w:after="240"/>
+        <w:rPr>
+          <w:rFonts w:ascii="Arial" w:hAnsi="Arial" w:cs="Arial"/>
+          <w:b/>
+          <w:bCs/>
+        </w:rPr>
+      </w:pPr>
+      <w:r>
+        <w:rPr>
+          <w:rFonts w:ascii="Arial" w:hAnsi="Arial" w:cs="Arial"/>
+          <w:b/>
+          <w:bCs/>
+        </w:rPr>
+        <w:drawing>
+          <wp:inline distT="0" distB="0" distL="0" distR="0" wp14:anchorId="6FF91CDC" wp14:editId="600DAB13">
+            <wp:extent cx="5943600" cy="193675"/>
+            <wp:effectExtent l="0" t="0" r="0" b="0"/>
+            <wp:docPr id="176854367" name="Picture 1"/>
+            <wp:cNvGraphicFramePr>
+              <a:graphicFrameLocks xmlns:a="http://schemas.openxmlformats.org/drawingml/2006/main" noChangeAspect="1"/>
+            </wp:cNvGraphicFramePr>
+            <a:graphic xmlns:a="http://schemas.openxmlformats.org/drawingml/2006/main">
+              <a:graphicData uri="http://schemas.openxmlformats.org/drawingml/2006/picture">
+                <pic:pic xmlns:pic="http://schemas.openxmlformats.org/drawingml/2006/picture">
+                  <pic:nvPicPr>
+                    <pic:cNvPr id="176854367" name=""/>
+                    <pic:cNvPicPr/>
+                  </pic:nvPicPr>
+                  <pic:blipFill>
+                    <a:blip r:embed="rId39"/>
+                    <a:stretch>
+                      <a:fillRect/>
+                    </a:stretch>
+                  </pic:blipFill>
+                  <pic:spPr>
+                    <a:xfrm>
+                      <a:off x="0" y="0"/>
+                      <a:ext cx="5943600" cy="193675"/>
+                    </a:xfrm>
+                    <a:prstGeom prst="rect">
+                      <a:avLst/>
+                    </a:prstGeom>
+                  </pic:spPr>
+                </pic:pic>
+              </a:graphicData>
+            </a:graphic>
+          </wp:inline>
+        </w:drawing>
+      </w:r>
+    </w:p>
+    <w:p>
+      <w:pPr>
+        <w:shd w:val="clear" w:color="auto" w:fill="1E1E1E"/>
+        <w:spacing w:line="285" w:lineRule="atLeast"/>
+        <w:rPr>
+          <w:rFonts w:ascii="Consolas" w:eastAsia="Times New Roman" w:hAnsi="Consolas" w:cs="Times New Roman"/>
+          <w:color w:val="D4D4D4"/>
+          <w:sz w:val="21"/>
+          <w:szCs w:val="21"/>
+          <w:lang w:val="en-US" w:eastAsia="en-US"/>
+        </w:rPr>
+      </w:pPr>
+      <w:r>
+        <w:rPr>
+          <w:rFonts w:ascii="Consolas" w:eastAsia="Times New Roman" w:hAnsi="Consolas" w:cs="Times New Roman"/>
+          <w:color w:val="D4D4D4"/>
+          <w:sz w:val="21"/>
+          <w:szCs w:val="21"/>
+          <w:lang w:val="en-US" w:eastAsia="en-US"/>
+        </w:rPr>
+        <w:t xml:space="preserve">import </w:t>
+      </w:r>
+      <w:proofErr w:type="spellStart"/>
+      <w:r>
+        <w:rPr>
+          <w:rFonts w:ascii="Consolas" w:eastAsia="Times New Roman" w:hAnsi="Consolas" w:cs="Times New Roman"/>
+          <w:color w:val="D4D4D4"/>
+          <w:sz w:val="21"/>
+          <w:szCs w:val="21"/>
+          <w:lang w:val="en-US" w:eastAsia="en-US"/>
+        </w:rPr>
+        <w:t>ProductView</w:t>
+      </w:r>
+      <w:proofErr w:type="spellEnd"/>
+      <w:r>
+        <w:rPr>
+          <w:rFonts w:ascii="Consolas" w:eastAsia="Times New Roman" w:hAnsi="Consolas" w:cs="Times New Roman"/>
+          <w:color w:val="D4D4D4"/>
+          <w:sz w:val="21"/>
+          <w:szCs w:val="21"/>
+          <w:lang w:val="en-US" w:eastAsia="en-US"/>
+        </w:rPr>
+        <w:t xml:space="preserve"> from </w:t>
+      </w:r>
+      <w:proofErr w:type="gramStart"/>
+      <w:r>
+        <w:rPr>
+          <w:rFonts w:ascii="Consolas" w:eastAsia="Times New Roman" w:hAnsi="Consolas" w:cs="Times New Roman"/>
+          <w:color w:val="D4D4D4"/>
+          <w:sz w:val="21"/>
+          <w:szCs w:val="21"/>
+          <w:lang w:val="en-US" w:eastAsia="en-US"/>
+        </w:rPr>
+        <w:t>'..</w:t>
+      </w:r>
+      <w:proofErr w:type="gramEnd"/>
+      <w:r>
+        <w:rPr>
+          <w:rFonts w:ascii="Consolas" w:eastAsia="Times New Roman" w:hAnsi="Consolas" w:cs="Times New Roman"/>
+          <w:color w:val="D4D4D4"/>
+          <w:sz w:val="21"/>
+          <w:szCs w:val="21"/>
+          <w:lang w:val="en-US" w:eastAsia="en-US"/>
+        </w:rPr>
+        <w:t>/../components/product-view'</w:t>
+      </w:r>
+    </w:p>
+    <w:p>
+      <w:pPr>
+        <w:spacing w:before="240" w:after="240"/>
+        <w:rPr>
+          <w:rFonts w:ascii="Arial" w:hAnsi="Arial" w:cs="Arial"/>
+          <w:b/>
+          <w:bCs/>
+        </w:rPr>
+      </w:pPr>
+    </w:p>
+    <w:p>
+      <w:pPr>
+        <w:spacing w:before="120"/>
+        <w:rPr>
+          <w:rFonts w:ascii="Arial" w:hAnsi="Arial" w:cs="Arial"/>
+        </w:rPr>
+      </w:pPr>
+    </w:p>
+    <w:p>
+      <w:pPr>
+        <w:spacing w:before="240" w:after="240"/>
+        <w:rPr>
+          <w:rFonts w:ascii="Arial" w:hAnsi="Arial" w:cs="Arial"/>
+          <w:b/>
+          <w:bCs/>
+        </w:rPr>
+      </w:pPr>
+      <w:r>
+        <w:rPr>
+          <w:rFonts w:ascii="Arial" w:hAnsi="Arial" w:cs="Arial"/>
+          <w:b/>
+          <w:bCs/>
+        </w:rPr>
+        <w:t>Line No</w:t>
+      </w:r>
+      <w:r>
+        <w:rPr>
+          <w:rFonts w:ascii="Arial" w:hAnsi="Arial" w:cs="Arial"/>
+        </w:rPr>
+        <w:t>: 255 to 259</w:t>
+      </w:r>
+    </w:p>
+    <w:p>
+      <w:pPr>
+        <w:spacing w:before="120"/>
+        <w:rPr>
+          <w:rFonts w:ascii="Arial" w:hAnsi="Arial" w:cs="Arial"/>
+          <w:b/>
+          <w:bCs/>
+        </w:rPr>
+      </w:pPr>
+      <w:r>
+        <w:rPr>
+          <w:rFonts w:ascii="Arial" w:hAnsi="Arial" w:cs="Arial"/>
+          <w:b/>
+          <w:bCs/>
+          <w:noProof/>
+        </w:rPr>
+        <w:drawing>
+          <wp:inline distT="0" distB="0" distL="0" distR="0" wp14:anchorId="64B0290E" wp14:editId="5523DD05">
+            <wp:extent cx="5943600" cy="659765"/>
+            <wp:effectExtent l="0" t="0" r="0" b="6985"/>
+            <wp:docPr id="1473061132" name="Picture 1"/>
+            <wp:cNvGraphicFramePr>
+              <a:graphicFrameLocks xmlns:a="http://schemas.openxmlformats.org/drawingml/2006/main" noChangeAspect="1"/>
+            </wp:cNvGraphicFramePr>
+            <a:graphic xmlns:a="http://schemas.openxmlformats.org/drawingml/2006/main">
+              <a:graphicData uri="http://schemas.openxmlformats.org/drawingml/2006/picture">
+                <pic:pic xmlns:pic="http://schemas.openxmlformats.org/drawingml/2006/picture">
+                  <pic:nvPicPr>
+                    <pic:cNvPr id="1473061132" name=""/>
+                    <pic:cNvPicPr/>
+                  </pic:nvPicPr>
+                  <pic:blipFill>
+                    <a:blip r:embed="rId40"/>
+                    <a:stretch>
+                      <a:fillRect/>
+                    </a:stretch>
+                  </pic:blipFill>
+                  <pic:spPr>
+                    <a:xfrm>
+                      <a:off x="0" y="0"/>
+                      <a:ext cx="5943600" cy="659765"/>
+                    </a:xfrm>
+                    <a:prstGeom prst="rect">
+                      <a:avLst/>
+                    </a:prstGeom>
+                  </pic:spPr>
+                </pic:pic>
+              </a:graphicData>
+            </a:graphic>
+          </wp:inline>
+        </w:drawing>
+      </w:r>
+    </w:p>
+    <w:p>
+      <w:pPr>
+        <w:spacing w:before="120"/>
+        <w:rPr>
+          <w:rFonts w:ascii="Arial" w:hAnsi="Arial" w:cs="Arial"/>
+          <w:b/>
+          <w:bCs/>
+        </w:rPr>
+      </w:pPr>
+    </w:p>
+    <w:p>
+      <w:pPr>
+        <w:shd w:val="clear" w:color="auto" w:fill="1E1E1E"/>
+        <w:spacing w:line="285" w:lineRule="atLeast"/>
+        <w:rPr>
+          <w:rFonts w:ascii="Consolas" w:eastAsia="Times New Roman" w:hAnsi="Consolas" w:cs="Times New Roman"/>
+          <w:color w:val="D4D4D4"/>
+          <w:sz w:val="21"/>
+          <w:szCs w:val="21"/>
+          <w:lang w:val="en-US" w:eastAsia="en-US"/>
+        </w:rPr>
+      </w:pPr>
+      <w:r>
+        <w:rPr>
+          <w:rFonts w:ascii="Consolas" w:eastAsia="Times New Roman" w:hAnsi="Consolas" w:cs="Times New Roman"/>
+          <w:color w:val="D4D4D4"/>
+          <w:sz w:val="21"/>
+          <w:szCs w:val="21"/>
+          <w:lang w:val="en-US" w:eastAsia="en-US"/>
+        </w:rPr>
+        <w:t xml:space="preserve">{/** </w:t>
+      </w:r>
+      <w:proofErr w:type="spellStart"/>
+      <w:r>
+        <w:rPr>
+          <w:rFonts w:ascii="Consolas" w:eastAsia="Times New Roman" w:hAnsi="Consolas" w:cs="Times New Roman"/>
+          <w:color w:val="D4D4D4"/>
+          <w:sz w:val="21"/>
+          <w:szCs w:val="21"/>
+          <w:lang w:val="en-US" w:eastAsia="en-US"/>
+        </w:rPr>
+        <w:t>Cloudinary</w:t>
+      </w:r>
+      <w:proofErr w:type="spellEnd"/>
+      <w:r>
+        <w:rPr>
+          <w:rFonts w:ascii="Consolas" w:eastAsia="Times New Roman" w:hAnsi="Consolas" w:cs="Times New Roman"/>
+          <w:color w:val="D4D4D4"/>
+          <w:sz w:val="21"/>
+          <w:szCs w:val="21"/>
+          <w:lang w:val="en-US" w:eastAsia="en-US"/>
+        </w:rPr>
+        <w:t xml:space="preserve"> Custom Code Starts *</w:t>
+      </w:r>
+      <w:proofErr w:type="gramStart"/>
+      <w:r>
+        <w:rPr>
+          <w:rFonts w:ascii="Consolas" w:eastAsia="Times New Roman" w:hAnsi="Consolas" w:cs="Times New Roman"/>
+          <w:color w:val="D4D4D4"/>
+          <w:sz w:val="21"/>
+          <w:szCs w:val="21"/>
+          <w:lang w:val="en-US" w:eastAsia="en-US"/>
+        </w:rPr>
+        <w:t>/ }</w:t>
+      </w:r>
+      <w:proofErr w:type="gramEnd"/>
+    </w:p>
+    <w:p>
+      <w:pPr>
+        <w:shd w:val="clear" w:color="auto" w:fill="1E1E1E"/>
+        <w:spacing w:line="285" w:lineRule="atLeast"/>
+        <w:rPr>
+          <w:rFonts w:ascii="Consolas" w:eastAsia="Times New Roman" w:hAnsi="Consolas" w:cs="Times New Roman"/>
+          <w:color w:val="D4D4D4"/>
+          <w:sz w:val="21"/>
+          <w:szCs w:val="21"/>
+          <w:lang w:val="en-US" w:eastAsia="en-US"/>
+        </w:rPr>
+      </w:pPr>
+      <w:r>
+        <w:rPr>
+          <w:rFonts w:ascii="Consolas" w:eastAsia="Times New Roman" w:hAnsi="Consolas" w:cs="Times New Roman"/>
+          <w:color w:val="D4D4D4"/>
+          <w:sz w:val="21"/>
+          <w:szCs w:val="21"/>
+          <w:lang w:val="en-US" w:eastAsia="en-US"/>
+        </w:rPr>
+        <w:t>{product?.c_</w:t>
+      </w:r>
+      <w:proofErr w:type="spellStart"/>
+      <w:proofErr w:type="gramStart"/>
+      <w:r>
+        <w:rPr>
+          <w:rFonts w:ascii="Consolas" w:eastAsia="Times New Roman" w:hAnsi="Consolas" w:cs="Times New Roman"/>
+          <w:color w:val="D4D4D4"/>
+          <w:sz w:val="21"/>
+          <w:szCs w:val="21"/>
+          <w:lang w:val="en-US" w:eastAsia="en-US"/>
+        </w:rPr>
+        <w:t>cloudinary</w:t>
+      </w:r>
+      <w:proofErr w:type="spellEnd"/>
+      <w:r>
+        <w:rPr>
+          <w:rFonts w:ascii="Consolas" w:eastAsia="Times New Roman" w:hAnsi="Consolas" w:cs="Times New Roman"/>
+          <w:color w:val="D4D4D4"/>
+          <w:sz w:val="21"/>
+          <w:szCs w:val="21"/>
+          <w:lang w:val="en-US" w:eastAsia="en-US"/>
+        </w:rPr>
+        <w:t>?.</w:t>
+      </w:r>
+      <w:proofErr w:type="spellStart"/>
+      <w:proofErr w:type="gramEnd"/>
+      <w:r>
+        <w:rPr>
+          <w:rFonts w:ascii="Consolas" w:eastAsia="Times New Roman" w:hAnsi="Consolas" w:cs="Times New Roman"/>
+          <w:color w:val="D4D4D4"/>
+          <w:sz w:val="21"/>
+          <w:szCs w:val="21"/>
+          <w:lang w:val="en-US" w:eastAsia="en-US"/>
+        </w:rPr>
+        <w:t>galleryEnabled</w:t>
+      </w:r>
+      <w:proofErr w:type="spellEnd"/>
+      <w:r>
+        <w:rPr>
+          <w:rFonts w:ascii="Consolas" w:eastAsia="Times New Roman" w:hAnsi="Consolas" w:cs="Times New Roman"/>
+          <w:color w:val="D4D4D4"/>
+          <w:sz w:val="21"/>
+          <w:szCs w:val="21"/>
+          <w:lang w:val="en-US" w:eastAsia="en-US"/>
+        </w:rPr>
+        <w:t xml:space="preserve"> &amp;&amp; (</w:t>
+      </w:r>
+    </w:p>
+    <w:p>
+      <w:pPr>
+        <w:shd w:val="clear" w:color="auto" w:fill="1E1E1E"/>
+        <w:spacing w:line="285" w:lineRule="atLeast"/>
+        <w:rPr>
+          <w:rFonts w:ascii="Consolas" w:eastAsia="Times New Roman" w:hAnsi="Consolas" w:cs="Times New Roman"/>
+          <w:color w:val="D4D4D4"/>
+          <w:sz w:val="21"/>
+          <w:szCs w:val="21"/>
+          <w:lang w:val="en-US" w:eastAsia="en-US"/>
+        </w:rPr>
+      </w:pPr>
+      <w:r>
+        <w:rPr>
+          <w:rFonts w:ascii="Consolas" w:eastAsia="Times New Roman" w:hAnsi="Consolas" w:cs="Times New Roman"/>
+          <w:color w:val="D4D4D4"/>
+          <w:sz w:val="21"/>
+          <w:szCs w:val="21"/>
+          <w:lang w:val="en-US" w:eastAsia="en-US"/>
+        </w:rPr>
+        <w:t xml:space="preserve">    &lt;script </w:t>
+      </w:r>
+      <w:proofErr w:type="spellStart"/>
+      <w:r>
+        <w:rPr>
+          <w:rFonts w:ascii="Consolas" w:eastAsia="Times New Roman" w:hAnsi="Consolas" w:cs="Times New Roman"/>
+          <w:color w:val="D4D4D4"/>
+          <w:sz w:val="21"/>
+          <w:szCs w:val="21"/>
+          <w:lang w:val="en-US" w:eastAsia="en-US"/>
+        </w:rPr>
+        <w:t>src</w:t>
+      </w:r>
+      <w:proofErr w:type="spellEnd"/>
+      <w:r>
+        <w:rPr>
+          <w:rFonts w:ascii="Consolas" w:eastAsia="Times New Roman" w:hAnsi="Consolas" w:cs="Times New Roman"/>
+          <w:color w:val="D4D4D4"/>
+          <w:sz w:val="21"/>
+          <w:szCs w:val="21"/>
+          <w:lang w:val="en-US" w:eastAsia="en-US"/>
+        </w:rPr>
+        <w:t>='https://product-gallery.cloudinary.com/1.0.50/all.js' /&gt;</w:t>
+      </w:r>
+    </w:p>
+    <w:p>
+      <w:pPr>
+        <w:shd w:val="clear" w:color="auto" w:fill="1E1E1E"/>
+        <w:spacing w:line="285" w:lineRule="atLeast"/>
+        <w:rPr>
+          <w:rFonts w:ascii="Consolas" w:eastAsia="Times New Roman" w:hAnsi="Consolas" w:cs="Times New Roman"/>
+          <w:color w:val="D4D4D4"/>
+          <w:sz w:val="21"/>
+          <w:szCs w:val="21"/>
+          <w:lang w:val="en-US" w:eastAsia="en-US"/>
+        </w:rPr>
+      </w:pPr>
+      <w:r>
+        <w:rPr>
+          <w:rFonts w:ascii="Consolas" w:eastAsia="Times New Roman" w:hAnsi="Consolas" w:cs="Times New Roman"/>
+          <w:color w:val="D4D4D4"/>
+          <w:sz w:val="21"/>
+          <w:szCs w:val="21"/>
+          <w:lang w:val="en-US" w:eastAsia="en-US"/>
+        </w:rPr>
+        <w:t>)}</w:t>
+      </w:r>
+    </w:p>
+    <w:p>
+      <w:pPr>
+        <w:shd w:val="clear" w:color="auto" w:fill="1E1E1E"/>
+        <w:spacing w:line="285" w:lineRule="atLeast"/>
+        <w:rPr>
+          <w:rFonts w:ascii="Consolas" w:eastAsia="Times New Roman" w:hAnsi="Consolas" w:cs="Times New Roman"/>
+          <w:color w:val="D4D4D4"/>
+          <w:sz w:val="21"/>
+          <w:szCs w:val="21"/>
+          <w:lang w:val="en-US" w:eastAsia="en-US"/>
+        </w:rPr>
+      </w:pPr>
+      <w:r>
+        <w:rPr>
+          <w:rFonts w:ascii="Consolas" w:eastAsia="Times New Roman" w:hAnsi="Consolas" w:cs="Times New Roman"/>
+          <w:color w:val="D4D4D4"/>
+          <w:sz w:val="21"/>
+          <w:szCs w:val="21"/>
+          <w:lang w:val="en-US" w:eastAsia="en-US"/>
+        </w:rPr>
+        <w:t xml:space="preserve">{/** </w:t>
+      </w:r>
+      <w:proofErr w:type="spellStart"/>
+      <w:r>
+        <w:rPr>
+          <w:rFonts w:ascii="Consolas" w:eastAsia="Times New Roman" w:hAnsi="Consolas" w:cs="Times New Roman"/>
+          <w:color w:val="D4D4D4"/>
+          <w:sz w:val="21"/>
+          <w:szCs w:val="21"/>
+          <w:lang w:val="en-US" w:eastAsia="en-US"/>
+        </w:rPr>
+        <w:t>Cloudinary</w:t>
+      </w:r>
+      <w:proofErr w:type="spellEnd"/>
+      <w:r>
+        <w:rPr>
+          <w:rFonts w:ascii="Consolas" w:eastAsia="Times New Roman" w:hAnsi="Consolas" w:cs="Times New Roman"/>
+          <w:color w:val="D4D4D4"/>
+          <w:sz w:val="21"/>
+          <w:szCs w:val="21"/>
+          <w:lang w:val="en-US" w:eastAsia="en-US"/>
+        </w:rPr>
+        <w:t xml:space="preserve"> Custom Code Ends *</w:t>
+      </w:r>
+      <w:proofErr w:type="gramStart"/>
+      <w:r>
+        <w:rPr>
+          <w:rFonts w:ascii="Consolas" w:eastAsia="Times New Roman" w:hAnsi="Consolas" w:cs="Times New Roman"/>
+          <w:color w:val="D4D4D4"/>
+          <w:sz w:val="21"/>
+          <w:szCs w:val="21"/>
+          <w:lang w:val="en-US" w:eastAsia="en-US"/>
+        </w:rPr>
+        <w:t>/ }</w:t>
+      </w:r>
+      <w:proofErr w:type="gramEnd"/>
+    </w:p>
+    <w:p>
+      <w:pPr>
+        <w:spacing w:before="120"/>
+        <w:rPr>
+          <w:rFonts w:ascii="Arial" w:hAnsi="Arial" w:cs="Arial"/>
+        </w:rPr>
+      </w:pPr>
+    </w:p>
+    <w:p>
+      <w:pPr>
+        <w:spacing w:before="120"/>
+        <w:rPr>
+          <w:rFonts w:ascii="Arial" w:hAnsi="Arial" w:cs="Arial"/>
+        </w:rPr>
+      </w:pPr>
+      <w:r>
+        <w:rPr>
+          <w:rFonts w:ascii="Arial" w:hAnsi="Arial" w:cs="Arial"/>
+          <w:b/>
+          <w:bCs/>
+        </w:rPr>
+        <w:t>File1</w:t>
+      </w:r>
+      <w:r>
+        <w:rPr>
+          <w:rFonts w:ascii="Arial" w:hAnsi="Arial" w:cs="Arial"/>
+          <w:b/>
+          <w:bCs/>
+        </w:rPr>
+        <w:t>1</w:t>
       </w:r>
       <w:r>
         <w:rPr>
@@ -23038,7 +24994,7 @@
                     <pic:cNvPicPr/>
                   </pic:nvPicPr>
                   <pic:blipFill>
-                    <a:blip r:embed="rId39"/>
+                    <a:blip r:embed="rId41"/>
                     <a:stretch>
                       <a:fillRect/>
                     </a:stretch>
@@ -23146,7 +25102,29 @@
           <w:szCs w:val="21"/>
           <w:lang w:val="en-US" w:eastAsia="en-US"/>
         </w:rPr>
-        <w:t xml:space="preserve"> from '../../components/</w:t>
+        <w:t xml:space="preserve"> from </w:t>
+      </w:r>
+      <w:proofErr w:type="gramStart"/>
+      <w:r>
+        <w:rPr>
+          <w:rFonts w:ascii="Consolas" w:eastAsia="Times New Roman" w:hAnsi="Consolas" w:cs="Times New Roman"/>
+          <w:color w:val="D4D4D4"/>
+          <w:sz w:val="21"/>
+          <w:szCs w:val="21"/>
+          <w:lang w:val="en-US" w:eastAsia="en-US"/>
+        </w:rPr>
+        <w:t>'..</w:t>
+      </w:r>
+      <w:proofErr w:type="gramEnd"/>
+      <w:r>
+        <w:rPr>
+          <w:rFonts w:ascii="Consolas" w:eastAsia="Times New Roman" w:hAnsi="Consolas" w:cs="Times New Roman"/>
+          <w:color w:val="D4D4D4"/>
+          <w:sz w:val="21"/>
+          <w:szCs w:val="21"/>
+          <w:lang w:val="en-US" w:eastAsia="en-US"/>
+        </w:rPr>
+        <w:t>/../components/</w:t>
       </w:r>
       <w:proofErr w:type="spellStart"/>
       <w:r>
@@ -23213,7 +25191,29 @@
           <w:szCs w:val="21"/>
           <w:lang w:val="en-US" w:eastAsia="en-US"/>
         </w:rPr>
-        <w:t xml:space="preserve"> from '../../components/</w:t>
+        <w:t xml:space="preserve"> from </w:t>
+      </w:r>
+      <w:proofErr w:type="gramStart"/>
+      <w:r>
+        <w:rPr>
+          <w:rFonts w:ascii="Consolas" w:eastAsia="Times New Roman" w:hAnsi="Consolas" w:cs="Times New Roman"/>
+          <w:color w:val="D4D4D4"/>
+          <w:sz w:val="21"/>
+          <w:szCs w:val="21"/>
+          <w:lang w:val="en-US" w:eastAsia="en-US"/>
+        </w:rPr>
+        <w:t>'..</w:t>
+      </w:r>
+      <w:proofErr w:type="gramEnd"/>
+      <w:r>
+        <w:rPr>
+          <w:rFonts w:ascii="Consolas" w:eastAsia="Times New Roman" w:hAnsi="Consolas" w:cs="Times New Roman"/>
+          <w:color w:val="D4D4D4"/>
+          <w:sz w:val="21"/>
+          <w:szCs w:val="21"/>
+          <w:lang w:val="en-US" w:eastAsia="en-US"/>
+        </w:rPr>
+        <w:t>/../components/</w:t>
       </w:r>
       <w:proofErr w:type="spellStart"/>
       <w:r>
@@ -23292,6 +25292,7 @@
           <w:rFonts w:ascii="Arial" w:hAnsi="Arial" w:cs="Arial"/>
           <w:noProof/>
         </w:rPr>
+        <w:lastRenderedPageBreak/>
         <w:drawing>
           <wp:inline distT="0" distB="0" distL="0" distR="0" wp14:anchorId="0A53F02A" wp14:editId="5C91D8AE">
             <wp:extent cx="5943600" cy="4349115"/>
@@ -23308,7 +25309,7 @@
                     <pic:cNvPicPr/>
                   </pic:nvPicPr>
                   <pic:blipFill>
-                    <a:blip r:embed="rId40"/>
+                    <a:blip r:embed="rId42"/>
                     <a:stretch>
                       <a:fillRect/>
                     </a:stretch>
@@ -23357,7 +25358,6 @@
           <w:szCs w:val="21"/>
           <w:lang w:val="en-US" w:eastAsia="en-US"/>
         </w:rPr>
-        <w:lastRenderedPageBreak/>
         <w:t xml:space="preserve">{/** </w:t>
       </w:r>
       <w:proofErr w:type="spellStart"/>
@@ -23380,8 +25380,20 @@
           <w:szCs w:val="21"/>
           <w:lang w:val="en-US" w:eastAsia="en-US"/>
         </w:rPr>
-        <w:t xml:space="preserve"> Custom Code Starts */ }</w:t>
-      </w:r>
+        <w:t xml:space="preserve"> Custom Code Starts *</w:t>
+      </w:r>
+      <w:proofErr w:type="gramStart"/>
+      <w:r>
+        <w:rPr>
+          <w:rFonts w:ascii="Consolas" w:eastAsia="Times New Roman" w:hAnsi="Consolas" w:cs="Times New Roman"/>
+          <w:color w:val="D4D4D4"/>
+          <w:sz w:val="21"/>
+          <w:szCs w:val="21"/>
+          <w:lang w:val="en-US" w:eastAsia="en-US"/>
+        </w:rPr>
+        <w:t>/ }</w:t>
+      </w:r>
+      <w:proofErr w:type="gramEnd"/>
     </w:p>
     <w:p>
       <w:pPr>
@@ -23429,6 +25441,7 @@
         <w:t>    product?.c_</w:t>
       </w:r>
       <w:proofErr w:type="spellStart"/>
+      <w:proofErr w:type="gramStart"/>
       <w:r>
         <w:rPr>
           <w:rFonts w:ascii="Consolas" w:eastAsia="Times New Roman" w:hAnsi="Consolas" w:cs="Times New Roman"/>
@@ -23451,6 +25464,7 @@
         <w:t>?.</w:t>
       </w:r>
       <w:proofErr w:type="spellStart"/>
+      <w:proofErr w:type="gramEnd"/>
       <w:r>
         <w:rPr>
           <w:rFonts w:ascii="Consolas" w:eastAsia="Times New Roman" w:hAnsi="Consolas" w:cs="Times New Roman"/>
@@ -23493,7 +25507,29 @@
           <w:szCs w:val="21"/>
           <w:lang w:val="en-US" w:eastAsia="en-US"/>
         </w:rPr>
-        <w:t xml:space="preserve">        &lt;Box flex={1} </w:t>
+        <w:t>        &lt;Box flex</w:t>
+      </w:r>
+      <w:proofErr w:type="gramStart"/>
+      <w:r>
+        <w:rPr>
+          <w:rFonts w:ascii="Consolas" w:eastAsia="Times New Roman" w:hAnsi="Consolas" w:cs="Times New Roman"/>
+          <w:color w:val="D4D4D4"/>
+          <w:sz w:val="21"/>
+          <w:szCs w:val="21"/>
+          <w:lang w:val="en-US" w:eastAsia="en-US"/>
+        </w:rPr>
+        <w:t>={</w:t>
+      </w:r>
+      <w:proofErr w:type="gramEnd"/>
+      <w:r>
+        <w:rPr>
+          <w:rFonts w:ascii="Consolas" w:eastAsia="Times New Roman" w:hAnsi="Consolas" w:cs="Times New Roman"/>
+          <w:color w:val="D4D4D4"/>
+          <w:sz w:val="21"/>
+          <w:szCs w:val="21"/>
+          <w:lang w:val="en-US" w:eastAsia="en-US"/>
+        </w:rPr>
+        <w:t xml:space="preserve">1} </w:t>
       </w:r>
       <w:proofErr w:type="spellStart"/>
       <w:r>
@@ -23632,15 +25668,27 @@
         <w:t>cloudinaryImageGallery</w:t>
       </w:r>
       <w:proofErr w:type="spellEnd"/>
-      <w:r>
-        <w:rPr>
-          <w:rFonts w:ascii="Consolas" w:eastAsia="Times New Roman" w:hAnsi="Consolas" w:cs="Times New Roman"/>
-          <w:color w:val="D4D4D4"/>
-          <w:sz w:val="21"/>
-          <w:szCs w:val="21"/>
-          <w:lang w:val="en-US" w:eastAsia="en-US"/>
-        </w:rPr>
-        <w:t>={product?.</w:t>
+      <w:proofErr w:type="gramStart"/>
+      <w:r>
+        <w:rPr>
+          <w:rFonts w:ascii="Consolas" w:eastAsia="Times New Roman" w:hAnsi="Consolas" w:cs="Times New Roman"/>
+          <w:color w:val="D4D4D4"/>
+          <w:sz w:val="21"/>
+          <w:szCs w:val="21"/>
+          <w:lang w:val="en-US" w:eastAsia="en-US"/>
+        </w:rPr>
+        <w:t>={</w:t>
+      </w:r>
+      <w:proofErr w:type="gramEnd"/>
+      <w:r>
+        <w:rPr>
+          <w:rFonts w:ascii="Consolas" w:eastAsia="Times New Roman" w:hAnsi="Consolas" w:cs="Times New Roman"/>
+          <w:color w:val="D4D4D4"/>
+          <w:sz w:val="21"/>
+          <w:szCs w:val="21"/>
+          <w:lang w:val="en-US" w:eastAsia="en-US"/>
+        </w:rPr>
+        <w:t>product?.</w:t>
       </w:r>
       <w:proofErr w:type="spellStart"/>
       <w:r>
@@ -23776,7 +25824,29 @@
           <w:szCs w:val="21"/>
           <w:lang w:val="en-US" w:eastAsia="en-US"/>
         </w:rPr>
-        <w:t xml:space="preserve">    &lt;Box flex={1} </w:t>
+        <w:t>    &lt;Box flex</w:t>
+      </w:r>
+      <w:proofErr w:type="gramStart"/>
+      <w:r>
+        <w:rPr>
+          <w:rFonts w:ascii="Consolas" w:eastAsia="Times New Roman" w:hAnsi="Consolas" w:cs="Times New Roman"/>
+          <w:color w:val="D4D4D4"/>
+          <w:sz w:val="21"/>
+          <w:szCs w:val="21"/>
+          <w:lang w:val="en-US" w:eastAsia="en-US"/>
+        </w:rPr>
+        <w:t>={</w:t>
+      </w:r>
+      <w:proofErr w:type="gramEnd"/>
+      <w:r>
+        <w:rPr>
+          <w:rFonts w:ascii="Consolas" w:eastAsia="Times New Roman" w:hAnsi="Consolas" w:cs="Times New Roman"/>
+          <w:color w:val="D4D4D4"/>
+          <w:sz w:val="21"/>
+          <w:szCs w:val="21"/>
+          <w:lang w:val="en-US" w:eastAsia="en-US"/>
+        </w:rPr>
+        <w:t xml:space="preserve">1} </w:t>
       </w:r>
       <w:proofErr w:type="spellStart"/>
       <w:r>
@@ -23821,7 +25891,29 @@
           <w:szCs w:val="21"/>
           <w:lang w:val="en-US" w:eastAsia="en-US"/>
         </w:rPr>
-        <w:t>        {product ? (</w:t>
+        <w:t>        {</w:t>
+      </w:r>
+      <w:proofErr w:type="gramStart"/>
+      <w:r>
+        <w:rPr>
+          <w:rFonts w:ascii="Consolas" w:eastAsia="Times New Roman" w:hAnsi="Consolas" w:cs="Times New Roman"/>
+          <w:color w:val="D4D4D4"/>
+          <w:sz w:val="21"/>
+          <w:szCs w:val="21"/>
+          <w:lang w:val="en-US" w:eastAsia="en-US"/>
+        </w:rPr>
+        <w:t>product ?</w:t>
+      </w:r>
+      <w:proofErr w:type="gramEnd"/>
+      <w:r>
+        <w:rPr>
+          <w:rFonts w:ascii="Consolas" w:eastAsia="Times New Roman" w:hAnsi="Consolas" w:cs="Times New Roman"/>
+          <w:color w:val="D4D4D4"/>
+          <w:sz w:val="21"/>
+          <w:szCs w:val="21"/>
+          <w:lang w:val="en-US" w:eastAsia="en-US"/>
+        </w:rPr>
+        <w:t xml:space="preserve"> (</w:t>
       </w:r>
     </w:p>
     <w:p>
@@ -23972,6 +26064,7 @@
         <w:t>={</w:t>
       </w:r>
       <w:proofErr w:type="spellStart"/>
+      <w:proofErr w:type="gramStart"/>
       <w:r>
         <w:rPr>
           <w:rFonts w:ascii="Consolas" w:eastAsia="Times New Roman" w:hAnsi="Consolas" w:cs="Times New Roman"/>
@@ -23983,6 +26076,7 @@
         <w:t>product.imageGroups</w:t>
       </w:r>
       <w:proofErr w:type="spellEnd"/>
+      <w:proofErr w:type="gramEnd"/>
       <w:r>
         <w:rPr>
           <w:rFonts w:ascii="Consolas" w:eastAsia="Times New Roman" w:hAnsi="Consolas" w:cs="Times New Roman"/>
@@ -24149,6 +26243,7 @@
           <w:szCs w:val="21"/>
           <w:lang w:val="en-US" w:eastAsia="en-US"/>
         </w:rPr>
+        <w:lastRenderedPageBreak/>
         <w:t>                &lt;</w:t>
       </w:r>
       <w:proofErr w:type="spellStart"/>
@@ -24242,15 +26337,27 @@
         <w:t>                        &lt;Link to={`/product/${</w:t>
       </w:r>
       <w:proofErr w:type="spellStart"/>
-      <w:r>
-        <w:rPr>
-          <w:rFonts w:ascii="Consolas" w:eastAsia="Times New Roman" w:hAnsi="Consolas" w:cs="Times New Roman"/>
-          <w:color w:val="D4D4D4"/>
-          <w:sz w:val="21"/>
-          <w:szCs w:val="21"/>
-          <w:lang w:val="en-US" w:eastAsia="en-US"/>
-        </w:rPr>
-        <w:t>product.master.masterId</w:t>
+      <w:proofErr w:type="gramStart"/>
+      <w:r>
+        <w:rPr>
+          <w:rFonts w:ascii="Consolas" w:eastAsia="Times New Roman" w:hAnsi="Consolas" w:cs="Times New Roman"/>
+          <w:color w:val="D4D4D4"/>
+          <w:sz w:val="21"/>
+          <w:szCs w:val="21"/>
+          <w:lang w:val="en-US" w:eastAsia="en-US"/>
+        </w:rPr>
+        <w:t>product.master</w:t>
+      </w:r>
+      <w:proofErr w:type="gramEnd"/>
+      <w:r>
+        <w:rPr>
+          <w:rFonts w:ascii="Consolas" w:eastAsia="Times New Roman" w:hAnsi="Consolas" w:cs="Times New Roman"/>
+          <w:color w:val="D4D4D4"/>
+          <w:sz w:val="21"/>
+          <w:szCs w:val="21"/>
+          <w:lang w:val="en-US" w:eastAsia="en-US"/>
+        </w:rPr>
+        <w:t>.masterId</w:t>
       </w:r>
       <w:proofErr w:type="spellEnd"/>
       <w:r>
@@ -24310,6 +26417,7 @@
         <w:t>                                {</w:t>
       </w:r>
       <w:proofErr w:type="spellStart"/>
+      <w:proofErr w:type="gramStart"/>
       <w:r>
         <w:rPr>
           <w:rFonts w:ascii="Consolas" w:eastAsia="Times New Roman" w:hAnsi="Consolas" w:cs="Times New Roman"/>
@@ -24321,6 +26429,7 @@
         <w:t>intl.formatMessage</w:t>
       </w:r>
       <w:proofErr w:type="spellEnd"/>
+      <w:proofErr w:type="gramEnd"/>
       <w:r>
         <w:rPr>
           <w:rFonts w:ascii="Consolas" w:eastAsia="Times New Roman" w:hAnsi="Consolas" w:cs="Times New Roman"/>
@@ -24408,7 +26517,29 @@
           <w:szCs w:val="21"/>
           <w:lang w:val="en-US" w:eastAsia="en-US"/>
         </w:rPr>
-        <w:t>product_view.link.full_details</w:t>
+        <w:t>product_</w:t>
+      </w:r>
+      <w:proofErr w:type="gramStart"/>
+      <w:r>
+        <w:rPr>
+          <w:rFonts w:ascii="Consolas" w:eastAsia="Times New Roman" w:hAnsi="Consolas" w:cs="Times New Roman"/>
+          <w:color w:val="D4D4D4"/>
+          <w:sz w:val="21"/>
+          <w:szCs w:val="21"/>
+          <w:lang w:val="en-US" w:eastAsia="en-US"/>
+        </w:rPr>
+        <w:t>view.link</w:t>
+      </w:r>
+      <w:proofErr w:type="gramEnd"/>
+      <w:r>
+        <w:rPr>
+          <w:rFonts w:ascii="Consolas" w:eastAsia="Times New Roman" w:hAnsi="Consolas" w:cs="Times New Roman"/>
+          <w:color w:val="D4D4D4"/>
+          <w:sz w:val="21"/>
+          <w:szCs w:val="21"/>
+          <w:lang w:val="en-US" w:eastAsia="en-US"/>
+        </w:rPr>
+        <w:t>.full_details</w:t>
       </w:r>
       <w:proofErr w:type="spellEnd"/>
       <w:r>
@@ -24784,8 +26915,20 @@
           <w:szCs w:val="21"/>
           <w:lang w:val="en-US" w:eastAsia="en-US"/>
         </w:rPr>
-        <w:t xml:space="preserve"> Custom Code Ends */ }</w:t>
-      </w:r>
+        <w:t xml:space="preserve"> Custom Code Ends *</w:t>
+      </w:r>
+      <w:proofErr w:type="gramStart"/>
+      <w:r>
+        <w:rPr>
+          <w:rFonts w:ascii="Consolas" w:eastAsia="Times New Roman" w:hAnsi="Consolas" w:cs="Times New Roman"/>
+          <w:color w:val="D4D4D4"/>
+          <w:sz w:val="21"/>
+          <w:szCs w:val="21"/>
+          <w:lang w:val="en-US" w:eastAsia="en-US"/>
+        </w:rPr>
+        <w:t>/ }</w:t>
+      </w:r>
+      <w:proofErr w:type="gramEnd"/>
     </w:p>
     <w:p>
       <w:pPr>
@@ -24858,7 +27001,6 @@
           <w:rFonts w:ascii="Arial" w:hAnsi="Arial" w:cs="Arial"/>
           <w:noProof/>
         </w:rPr>
-        <w:lastRenderedPageBreak/>
         <w:drawing>
           <wp:inline distT="0" distB="0" distL="0" distR="0" wp14:anchorId="5C7111F5" wp14:editId="6137F593">
             <wp:extent cx="5943600" cy="3818255"/>
@@ -24875,7 +27017,7 @@
                     <pic:cNvPicPr/>
                   </pic:nvPicPr>
                   <pic:blipFill>
-                    <a:blip r:embed="rId41"/>
+                    <a:blip r:embed="rId43"/>
                     <a:stretch>
                       <a:fillRect/>
                     </a:stretch>
@@ -24916,6 +27058,7 @@
           <w:szCs w:val="21"/>
           <w:lang w:val="en-US" w:eastAsia="en-US"/>
         </w:rPr>
+        <w:lastRenderedPageBreak/>
         <w:t xml:space="preserve">{/** </w:t>
       </w:r>
       <w:proofErr w:type="spellStart"/>
@@ -24964,6 +27107,7 @@
         <w:t>{product?.c_</w:t>
       </w:r>
       <w:proofErr w:type="spellStart"/>
+      <w:proofErr w:type="gramStart"/>
       <w:r>
         <w:rPr>
           <w:rFonts w:ascii="Consolas" w:eastAsia="Times New Roman" w:hAnsi="Consolas" w:cs="Times New Roman"/>
@@ -24986,6 +27130,7 @@
         <w:t>?.</w:t>
       </w:r>
       <w:proofErr w:type="spellStart"/>
+      <w:proofErr w:type="gramEnd"/>
       <w:r>
         <w:rPr>
           <w:rFonts w:ascii="Consolas" w:eastAsia="Times New Roman" w:hAnsi="Consolas" w:cs="Times New Roman"/>
@@ -25028,7 +27173,29 @@
           <w:szCs w:val="21"/>
           <w:lang w:val="en-US" w:eastAsia="en-US"/>
         </w:rPr>
-        <w:t>    image ? (</w:t>
+        <w:t xml:space="preserve">    </w:t>
+      </w:r>
+      <w:proofErr w:type="gramStart"/>
+      <w:r>
+        <w:rPr>
+          <w:rFonts w:ascii="Consolas" w:eastAsia="Times New Roman" w:hAnsi="Consolas" w:cs="Times New Roman"/>
+          <w:color w:val="D4D4D4"/>
+          <w:sz w:val="21"/>
+          <w:szCs w:val="21"/>
+          <w:lang w:val="en-US" w:eastAsia="en-US"/>
+        </w:rPr>
+        <w:t>image ?</w:t>
+      </w:r>
+      <w:proofErr w:type="gramEnd"/>
+      <w:r>
+        <w:rPr>
+          <w:rFonts w:ascii="Consolas" w:eastAsia="Times New Roman" w:hAnsi="Consolas" w:cs="Times New Roman"/>
+          <w:color w:val="D4D4D4"/>
+          <w:sz w:val="21"/>
+          <w:szCs w:val="21"/>
+          <w:lang w:val="en-US" w:eastAsia="en-US"/>
+        </w:rPr>
+        <w:t xml:space="preserve"> (</w:t>
       </w:r>
     </w:p>
     <w:p>
@@ -25100,15 +27267,27 @@
         <w:t>cloudinaryImageGallery</w:t>
       </w:r>
       <w:proofErr w:type="spellEnd"/>
-      <w:r>
-        <w:rPr>
-          <w:rFonts w:ascii="Consolas" w:eastAsia="Times New Roman" w:hAnsi="Consolas" w:cs="Times New Roman"/>
-          <w:color w:val="D4D4D4"/>
-          <w:sz w:val="21"/>
-          <w:szCs w:val="21"/>
-          <w:lang w:val="en-US" w:eastAsia="en-US"/>
-        </w:rPr>
-        <w:t>={product?.</w:t>
+      <w:proofErr w:type="gramStart"/>
+      <w:r>
+        <w:rPr>
+          <w:rFonts w:ascii="Consolas" w:eastAsia="Times New Roman" w:hAnsi="Consolas" w:cs="Times New Roman"/>
+          <w:color w:val="D4D4D4"/>
+          <w:sz w:val="21"/>
+          <w:szCs w:val="21"/>
+          <w:lang w:val="en-US" w:eastAsia="en-US"/>
+        </w:rPr>
+        <w:t>={</w:t>
+      </w:r>
+      <w:proofErr w:type="gramEnd"/>
+      <w:r>
+        <w:rPr>
+          <w:rFonts w:ascii="Consolas" w:eastAsia="Times New Roman" w:hAnsi="Consolas" w:cs="Times New Roman"/>
+          <w:color w:val="D4D4D4"/>
+          <w:sz w:val="21"/>
+          <w:szCs w:val="21"/>
+          <w:lang w:val="en-US" w:eastAsia="en-US"/>
+        </w:rPr>
+        <w:t>product?.</w:t>
       </w:r>
       <w:proofErr w:type="spellStart"/>
       <w:r>
@@ -25290,7 +27469,29 @@
           <w:szCs w:val="21"/>
           <w:lang w:val="en-US" w:eastAsia="en-US"/>
         </w:rPr>
-        <w:t>        {image ? (</w:t>
+        <w:t>        {</w:t>
+      </w:r>
+      <w:proofErr w:type="gramStart"/>
+      <w:r>
+        <w:rPr>
+          <w:rFonts w:ascii="Consolas" w:eastAsia="Times New Roman" w:hAnsi="Consolas" w:cs="Times New Roman"/>
+          <w:color w:val="D4D4D4"/>
+          <w:sz w:val="21"/>
+          <w:szCs w:val="21"/>
+          <w:lang w:val="en-US" w:eastAsia="en-US"/>
+        </w:rPr>
+        <w:t>image ?</w:t>
+      </w:r>
+      <w:proofErr w:type="gramEnd"/>
+      <w:r>
+        <w:rPr>
+          <w:rFonts w:ascii="Consolas" w:eastAsia="Times New Roman" w:hAnsi="Consolas" w:cs="Times New Roman"/>
+          <w:color w:val="D4D4D4"/>
+          <w:sz w:val="21"/>
+          <w:szCs w:val="21"/>
+          <w:lang w:val="en-US" w:eastAsia="en-US"/>
+        </w:rPr>
+        <w:t xml:space="preserve"> (</w:t>
       </w:r>
     </w:p>
     <w:p>
@@ -25542,6 +27743,7 @@
         <w:t>={</w:t>
       </w:r>
       <w:proofErr w:type="spellStart"/>
+      <w:proofErr w:type="gramStart"/>
       <w:r>
         <w:rPr>
           <w:rFonts w:ascii="Consolas" w:eastAsia="Times New Roman" w:hAnsi="Consolas" w:cs="Times New Roman"/>
@@ -25553,6 +27755,7 @@
         <w:t>name.toLowerCase</w:t>
       </w:r>
       <w:proofErr w:type="spellEnd"/>
+      <w:proofErr w:type="gramEnd"/>
       <w:r>
         <w:rPr>
           <w:rFonts w:ascii="Consolas" w:eastAsia="Times New Roman" w:hAnsi="Consolas" w:cs="Times New Roman"/>
@@ -25598,6 +27801,7 @@
         <w:t>backgroundImage</w:t>
       </w:r>
       <w:proofErr w:type="spellEnd"/>
+      <w:proofErr w:type="gramStart"/>
       <w:r>
         <w:rPr>
           <w:rFonts w:ascii="Consolas" w:eastAsia="Times New Roman" w:hAnsi="Consolas" w:cs="Times New Roman"/>
@@ -25608,6 +27812,7 @@
         </w:rPr>
         <w:t>={</w:t>
       </w:r>
+      <w:proofErr w:type="gramEnd"/>
     </w:p>
     <w:p>
       <w:pPr>
@@ -25655,6 +27860,7 @@
         <w:t>                        ? `</w:t>
       </w:r>
       <w:proofErr w:type="spellStart"/>
+      <w:proofErr w:type="gramStart"/>
       <w:r>
         <w:rPr>
           <w:rFonts w:ascii="Consolas" w:eastAsia="Times New Roman" w:hAnsi="Consolas" w:cs="Times New Roman"/>
@@ -25674,7 +27880,18 @@
           <w:szCs w:val="21"/>
           <w:lang w:val="en-US" w:eastAsia="en-US"/>
         </w:rPr>
-        <w:t>(${</w:t>
+        <w:t>(</w:t>
+      </w:r>
+      <w:proofErr w:type="gramEnd"/>
+      <w:r>
+        <w:rPr>
+          <w:rFonts w:ascii="Consolas" w:eastAsia="Times New Roman" w:hAnsi="Consolas" w:cs="Times New Roman"/>
+          <w:color w:val="D4D4D4"/>
+          <w:sz w:val="21"/>
+          <w:szCs w:val="21"/>
+          <w:lang w:val="en-US" w:eastAsia="en-US"/>
+        </w:rPr>
+        <w:t>${</w:t>
       </w:r>
       <w:proofErr w:type="spellStart"/>
       <w:r>
@@ -25722,6 +27939,7 @@
         <w:t xml:space="preserve">                        </w:t>
       </w:r>
       <w:proofErr w:type="spellStart"/>
+      <w:proofErr w:type="gramStart"/>
       <w:r>
         <w:rPr>
           <w:rFonts w:ascii="Consolas" w:eastAsia="Times New Roman" w:hAnsi="Consolas" w:cs="Times New Roman"/>
@@ -25733,6 +27951,7 @@
         <w:t>image.link</w:t>
       </w:r>
       <w:proofErr w:type="spellEnd"/>
+      <w:proofErr w:type="gramEnd"/>
     </w:p>
     <w:p>
       <w:pPr>
@@ -25777,7 +27996,6 @@
           <w:szCs w:val="21"/>
           <w:lang w:val="en-US" w:eastAsia="en-US"/>
         </w:rPr>
-        <w:lastRenderedPageBreak/>
         <w:t>                        : ''</w:t>
       </w:r>
     </w:p>
@@ -26173,8 +28391,9 @@
           <w:szCs w:val="18"/>
           <w:lang w:val="en-US" w:eastAsia="en-US"/>
         </w:rPr>
-        <w:t>cloudinary-content-asset</w:t>
-      </w:r>
+        <w:t>cloudinary-content-</w:t>
+      </w:r>
+      <w:proofErr w:type="gramStart"/>
       <w:r>
         <w:rPr>
           <w:b/>
@@ -26183,13 +28402,30 @@
           <w:szCs w:val="18"/>
           <w:lang w:val="en-US" w:eastAsia="en-US"/>
         </w:rPr>
+        <w:t>asset</w:t>
+      </w:r>
+      <w:r>
+        <w:rPr>
+          <w:b/>
+          <w:bCs/>
+          <w:sz w:val="18"/>
+          <w:szCs w:val="18"/>
+          <w:lang w:val="en-US" w:eastAsia="en-US"/>
+        </w:rPr>
         <w:t>)</w:t>
       </w:r>
       <w:r>
         <w:rPr>
           <w:lang w:val="en-US" w:eastAsia="en-US"/>
         </w:rPr>
-        <w:t>is used for rendering content assets.</w:t>
+        <w:t>is</w:t>
+      </w:r>
+      <w:proofErr w:type="gramEnd"/>
+      <w:r>
+        <w:rPr>
+          <w:lang w:val="en-US" w:eastAsia="en-US"/>
+        </w:rPr>
+        <w:t xml:space="preserve"> used for rendering content assets.</w:t>
       </w:r>
     </w:p>
     <w:p>
@@ -26356,6 +28592,7 @@
         <w:rPr>
           <w:lang w:val="en-US" w:eastAsia="en-US"/>
         </w:rPr>
+        <w:lastRenderedPageBreak/>
         <w:t>C</w:t>
       </w:r>
       <w:r>
@@ -30789,7 +33026,7 @@
   <w:style w:type="paragraph" w:default="1" w:styleId="Normal">
     <w:name w:val="Normal"/>
     <w:qFormat/>
-    <w:rsid w:val="00C02ACE"/>
+    <w:rsid w:val="00076C3E"/>
     <w:pPr>
       <w:spacing w:after="0" w:line="240" w:lineRule="auto"/>
     </w:pPr>
@@ -31012,6 +33249,7 @@
   <w:style w:type="character" w:default="1" w:styleId="DefaultParagraphFont">
     <w:name w:val="Default Paragraph Font"/>
     <w:uiPriority w:val="1"/>
+    <w:semiHidden/>
     <w:unhideWhenUsed/>
   </w:style>
   <w:style w:type="table" w:default="1" w:styleId="TableNormal">

</xml_diff>

<commit_message>
move versions in constants.js
</commit_message>
<xml_diff>
--- a/Cloudinary-pwa-kit/documentation/Cloudinary-pwa-integration-guide.docx
+++ b/Cloudinary-pwa-kit/documentation/Cloudinary-pwa-integration-guide.docx
@@ -11329,10 +11329,10 @@
           <w:noProof/>
         </w:rPr>
         <w:drawing>
-          <wp:inline distT="0" distB="0" distL="0" distR="0" wp14:anchorId="0BBD97A2" wp14:editId="49EADDCC">
-            <wp:extent cx="5943600" cy="413385"/>
-            <wp:effectExtent l="0" t="0" r="0" b="5715"/>
-            <wp:docPr id="1552819964" name="Picture 1"/>
+          <wp:inline distT="0" distB="0" distL="0" distR="0" wp14:anchorId="44DD4523" wp14:editId="3E6AE20C">
+            <wp:extent cx="5943600" cy="422275"/>
+            <wp:effectExtent l="0" t="0" r="0" b="0"/>
+            <wp:docPr id="565820946" name="Picture 1"/>
             <wp:cNvGraphicFramePr>
               <a:graphicFrameLocks xmlns:a="http://schemas.openxmlformats.org/drawingml/2006/main" noChangeAspect="1"/>
             </wp:cNvGraphicFramePr>
@@ -11340,7 +11340,7 @@
               <a:graphicData uri="http://schemas.openxmlformats.org/drawingml/2006/picture">
                 <pic:pic xmlns:pic="http://schemas.openxmlformats.org/drawingml/2006/picture">
                   <pic:nvPicPr>
-                    <pic:cNvPr id="1552819964" name=""/>
+                    <pic:cNvPr id="565820946" name=""/>
                     <pic:cNvPicPr/>
                   </pic:nvPicPr>
                   <pic:blipFill>
@@ -11352,7 +11352,7 @@
                   <pic:spPr>
                     <a:xfrm>
                       <a:off x="0" y="0"/>
-                      <a:ext cx="5943600" cy="413385"/>
+                      <a:ext cx="5943600" cy="422275"/>
                     </a:xfrm>
                     <a:prstGeom prst="rect">
                       <a:avLst/>
@@ -11385,7 +11385,154 @@
           <w:szCs w:val="21"/>
           <w:lang w:val="en-US" w:eastAsia="en-US"/>
         </w:rPr>
+        <w:t xml:space="preserve">{/** </w:t>
+      </w:r>
+      <w:proofErr w:type="spellStart"/>
+      <w:r>
+        <w:rPr>
+          <w:rFonts w:ascii="Consolas" w:eastAsia="Times New Roman" w:hAnsi="Consolas" w:cs="Times New Roman"/>
+          <w:color w:val="D4D4D4"/>
+          <w:sz w:val="21"/>
+          <w:szCs w:val="21"/>
+          <w:lang w:val="en-US" w:eastAsia="en-US"/>
+        </w:rPr>
+        <w:t>Cloudinary</w:t>
+      </w:r>
+      <w:proofErr w:type="spellEnd"/>
+      <w:r>
+        <w:rPr>
+          <w:rFonts w:ascii="Consolas" w:eastAsia="Times New Roman" w:hAnsi="Consolas" w:cs="Times New Roman"/>
+          <w:color w:val="D4D4D4"/>
+          <w:sz w:val="21"/>
+          <w:szCs w:val="21"/>
+          <w:lang w:val="en-US" w:eastAsia="en-US"/>
+        </w:rPr>
+        <w:t xml:space="preserve"> Custom Code Starts */}</w:t>
+      </w:r>
+    </w:p>
+    <w:p>
+      <w:pPr>
+        <w:shd w:val="clear" w:color="auto" w:fill="1E1E1E"/>
+        <w:spacing w:line="285" w:lineRule="atLeast"/>
+        <w:rPr>
+          <w:rFonts w:ascii="Consolas" w:eastAsia="Times New Roman" w:hAnsi="Consolas" w:cs="Times New Roman"/>
+          <w:color w:val="D4D4D4"/>
+          <w:sz w:val="21"/>
+          <w:szCs w:val="21"/>
+          <w:lang w:val="en-US" w:eastAsia="en-US"/>
+        </w:rPr>
+      </w:pPr>
+      <w:r>
+        <w:rPr>
+          <w:rFonts w:ascii="Consolas" w:eastAsia="Times New Roman" w:hAnsi="Consolas" w:cs="Times New Roman"/>
+          <w:color w:val="D4D4D4"/>
+          <w:sz w:val="21"/>
+          <w:szCs w:val="21"/>
+          <w:lang w:val="en-US" w:eastAsia="en-US"/>
+        </w:rPr>
         <w:t>import Helmet from 'react-helmet'</w:t>
+      </w:r>
+    </w:p>
+    <w:p>
+      <w:pPr>
+        <w:shd w:val="clear" w:color="auto" w:fill="1E1E1E"/>
+        <w:spacing w:line="285" w:lineRule="atLeast"/>
+        <w:rPr>
+          <w:rFonts w:ascii="Consolas" w:eastAsia="Times New Roman" w:hAnsi="Consolas" w:cs="Times New Roman"/>
+          <w:color w:val="D4D4D4"/>
+          <w:sz w:val="21"/>
+          <w:szCs w:val="21"/>
+          <w:lang w:val="en-US" w:eastAsia="en-US"/>
+        </w:rPr>
+      </w:pPr>
+      <w:r>
+        <w:rPr>
+          <w:rFonts w:ascii="Consolas" w:eastAsia="Times New Roman" w:hAnsi="Consolas" w:cs="Times New Roman"/>
+          <w:color w:val="D4D4D4"/>
+          <w:sz w:val="21"/>
+          <w:szCs w:val="21"/>
+          <w:lang w:val="en-US" w:eastAsia="en-US"/>
+        </w:rPr>
+        <w:t xml:space="preserve">import </w:t>
+      </w:r>
+      <w:proofErr w:type="gramStart"/>
+      <w:r>
+        <w:rPr>
+          <w:rFonts w:ascii="Consolas" w:eastAsia="Times New Roman" w:hAnsi="Consolas" w:cs="Times New Roman"/>
+          <w:color w:val="D4D4D4"/>
+          <w:sz w:val="21"/>
+          <w:szCs w:val="21"/>
+          <w:lang w:val="en-US" w:eastAsia="en-US"/>
+        </w:rPr>
+        <w:t xml:space="preserve">{ </w:t>
+      </w:r>
+      <w:proofErr w:type="spellStart"/>
+      <w:r>
+        <w:rPr>
+          <w:rFonts w:ascii="Consolas" w:eastAsia="Times New Roman" w:hAnsi="Consolas" w:cs="Times New Roman"/>
+          <w:color w:val="D4D4D4"/>
+          <w:sz w:val="21"/>
+          <w:szCs w:val="21"/>
+          <w:lang w:val="en-US" w:eastAsia="en-US"/>
+        </w:rPr>
+        <w:t>cloudinary</w:t>
+      </w:r>
+      <w:proofErr w:type="spellEnd"/>
+      <w:proofErr w:type="gramEnd"/>
+      <w:r>
+        <w:rPr>
+          <w:rFonts w:ascii="Consolas" w:eastAsia="Times New Roman" w:hAnsi="Consolas" w:cs="Times New Roman"/>
+          <w:color w:val="D4D4D4"/>
+          <w:sz w:val="21"/>
+          <w:szCs w:val="21"/>
+          <w:lang w:val="en-US" w:eastAsia="en-US"/>
+        </w:rPr>
+        <w:t xml:space="preserve"> } from '../../../../config/default'</w:t>
+      </w:r>
+    </w:p>
+    <w:p>
+      <w:pPr>
+        <w:shd w:val="clear" w:color="auto" w:fill="1E1E1E"/>
+        <w:spacing w:line="285" w:lineRule="atLeast"/>
+        <w:rPr>
+          <w:rFonts w:ascii="Consolas" w:eastAsia="Times New Roman" w:hAnsi="Consolas" w:cs="Times New Roman"/>
+          <w:color w:val="D4D4D4"/>
+          <w:sz w:val="21"/>
+          <w:szCs w:val="21"/>
+          <w:lang w:val="en-US" w:eastAsia="en-US"/>
+        </w:rPr>
+      </w:pPr>
+      <w:r>
+        <w:rPr>
+          <w:rFonts w:ascii="Consolas" w:eastAsia="Times New Roman" w:hAnsi="Consolas" w:cs="Times New Roman"/>
+          <w:color w:val="D4D4D4"/>
+          <w:sz w:val="21"/>
+          <w:szCs w:val="21"/>
+          <w:lang w:val="en-US" w:eastAsia="en-US"/>
+        </w:rPr>
+        <w:t xml:space="preserve">{/** </w:t>
+      </w:r>
+      <w:proofErr w:type="spellStart"/>
+      <w:r>
+        <w:rPr>
+          <w:rFonts w:ascii="Consolas" w:eastAsia="Times New Roman" w:hAnsi="Consolas" w:cs="Times New Roman"/>
+          <w:color w:val="D4D4D4"/>
+          <w:sz w:val="21"/>
+          <w:szCs w:val="21"/>
+          <w:lang w:val="en-US" w:eastAsia="en-US"/>
+        </w:rPr>
+        <w:t>Cloudinary</w:t>
+      </w:r>
+      <w:proofErr w:type="spellEnd"/>
+      <w:r>
+        <w:rPr>
+          <w:rFonts w:ascii="Consolas" w:eastAsia="Times New Roman" w:hAnsi="Consolas" w:cs="Times New Roman"/>
+          <w:color w:val="D4D4D4"/>
+          <w:sz w:val="21"/>
+          <w:szCs w:val="21"/>
+          <w:lang w:val="en-US" w:eastAsia="en-US"/>
+        </w:rPr>
+        <w:t xml:space="preserve"> Custom Code Ends */}</w:t>
       </w:r>
     </w:p>
     <w:p>
@@ -11409,7 +11556,7 @@
         <w:rPr>
           <w:rFonts w:ascii="Arial" w:hAnsi="Arial" w:cs="Arial"/>
         </w:rPr>
-        <w:t>59</w:t>
+        <w:t>60</w:t>
       </w:r>
       <w:r>
         <w:rPr>
@@ -11421,7 +11568,13 @@
         <w:rPr>
           <w:rFonts w:ascii="Arial" w:hAnsi="Arial" w:cs="Arial"/>
         </w:rPr>
-        <w:t>72</w:t>
+        <w:t>7</w:t>
+      </w:r>
+      <w:r>
+        <w:rPr>
+          <w:rFonts w:ascii="Arial" w:hAnsi="Arial" w:cs="Arial"/>
+        </w:rPr>
+        <w:t>0</w:t>
       </w:r>
     </w:p>
     <w:p>
@@ -11438,13 +11591,12 @@
           <w:rFonts w:ascii="Arial" w:hAnsi="Arial" w:cs="Arial"/>
           <w:b/>
           <w:bCs/>
-          <w:noProof/>
         </w:rPr>
         <w:drawing>
-          <wp:inline distT="0" distB="0" distL="0" distR="0" wp14:anchorId="547EE9F3" wp14:editId="00BAB414">
-            <wp:extent cx="5943600" cy="1449705"/>
-            <wp:effectExtent l="0" t="0" r="0" b="0"/>
-            <wp:docPr id="521855561" name="Picture 1"/>
+          <wp:inline distT="0" distB="0" distL="0" distR="0" wp14:anchorId="5C8F9B12" wp14:editId="287506DB">
+            <wp:extent cx="5943600" cy="906780"/>
+            <wp:effectExtent l="0" t="0" r="0" b="7620"/>
+            <wp:docPr id="919637650" name="Picture 1"/>
             <wp:cNvGraphicFramePr>
               <a:graphicFrameLocks xmlns:a="http://schemas.openxmlformats.org/drawingml/2006/main" noChangeAspect="1"/>
             </wp:cNvGraphicFramePr>
@@ -11452,7 +11604,7 @@
               <a:graphicData uri="http://schemas.openxmlformats.org/drawingml/2006/picture">
                 <pic:pic xmlns:pic="http://schemas.openxmlformats.org/drawingml/2006/picture">
                   <pic:nvPicPr>
-                    <pic:cNvPr id="521855561" name=""/>
+                    <pic:cNvPr id="919637650" name=""/>
                     <pic:cNvPicPr/>
                   </pic:nvPicPr>
                   <pic:blipFill>
@@ -11464,7 +11616,7 @@
                   <pic:spPr>
                     <a:xfrm>
                       <a:off x="0" y="0"/>
-                      <a:ext cx="5943600" cy="1449705"/>
+                      <a:ext cx="5943600" cy="906780"/>
                     </a:xfrm>
                     <a:prstGeom prst="rect">
                       <a:avLst/>
@@ -11507,7 +11659,29 @@
           <w:szCs w:val="21"/>
           <w:lang w:val="en-US" w:eastAsia="en-US"/>
         </w:rPr>
-        <w:t>&lt;Helmet&gt;</w:t>
+        <w:t xml:space="preserve">{/** </w:t>
+      </w:r>
+      <w:proofErr w:type="spellStart"/>
+      <w:r>
+        <w:rPr>
+          <w:rFonts w:ascii="Consolas" w:eastAsia="Times New Roman" w:hAnsi="Consolas" w:cs="Times New Roman"/>
+          <w:color w:val="D4D4D4"/>
+          <w:sz w:val="21"/>
+          <w:szCs w:val="21"/>
+          <w:lang w:val="en-US" w:eastAsia="en-US"/>
+        </w:rPr>
+        <w:t>Cloudinary</w:t>
+      </w:r>
+      <w:proofErr w:type="spellEnd"/>
+      <w:r>
+        <w:rPr>
+          <w:rFonts w:ascii="Consolas" w:eastAsia="Times New Roman" w:hAnsi="Consolas" w:cs="Times New Roman"/>
+          <w:color w:val="D4D4D4"/>
+          <w:sz w:val="21"/>
+          <w:szCs w:val="21"/>
+          <w:lang w:val="en-US" w:eastAsia="en-US"/>
+        </w:rPr>
+        <w:t xml:space="preserve"> Custom Code Starts */}</w:t>
       </w:r>
     </w:p>
     <w:p>
@@ -11530,7 +11704,60 @@
           <w:szCs w:val="21"/>
           <w:lang w:val="en-US" w:eastAsia="en-US"/>
         </w:rPr>
-        <w:t>    &lt;script src='https://unpkg.com/cloudinary-core@2.6.3/cloudinary-core-shrinkwrap.min.js' /&gt;</w:t>
+        <w:t>&lt;Helmet&gt;</w:t>
+      </w:r>
+    </w:p>
+    <w:p>
+      <w:pPr>
+        <w:shd w:val="clear" w:color="auto" w:fill="1E1E1E"/>
+        <w:spacing w:line="270" w:lineRule="atLeast"/>
+        <w:rPr>
+          <w:rFonts w:ascii="Consolas" w:eastAsia="Times New Roman" w:hAnsi="Consolas" w:cs="Times New Roman"/>
+          <w:color w:val="D4D4D4"/>
+          <w:lang w:val="en-US" w:eastAsia="en-US"/>
+        </w:rPr>
+      </w:pPr>
+      <w:r>
+        <w:rPr>
+          <w:rFonts w:ascii="Consolas" w:eastAsia="Times New Roman" w:hAnsi="Consolas" w:cs="Times New Roman"/>
+          <w:color w:val="D4D4D4"/>
+          <w:sz w:val="21"/>
+          <w:szCs w:val="21"/>
+          <w:lang w:val="en-US" w:eastAsia="en-US"/>
+        </w:rPr>
+        <w:t>    &lt;script src={`https://unpkg.com/cloudinary-core@${</w:t>
+      </w:r>
+      <w:proofErr w:type="gramStart"/>
+      <w:r>
+        <w:rPr>
+          <w:rFonts w:ascii="Consolas" w:eastAsia="Times New Roman" w:hAnsi="Consolas" w:cs="Times New Roman"/>
+          <w:color w:val="D4D4D4"/>
+          <w:sz w:val="21"/>
+          <w:szCs w:val="21"/>
+          <w:lang w:val="en-US" w:eastAsia="en-US"/>
+        </w:rPr>
+        <w:t>cloudinary.</w:t>
+      </w:r>
+      <w:r>
+        <w:rPr>
+          <w:rFonts w:ascii="Consolas" w:eastAsia="Times New Roman" w:hAnsi="Consolas" w:cs="Times New Roman"/>
+          <w:color w:val="D4D4D4"/>
+          <w:sz w:val="21"/>
+          <w:szCs w:val="21"/>
+          <w:lang w:val="en-US" w:eastAsia="en-US"/>
+        </w:rPr>
+        <w:t>versions</w:t>
+      </w:r>
+      <w:proofErr w:type="gramEnd"/>
+      <w:r>
+        <w:rPr>
+          <w:rFonts w:ascii="Consolas" w:eastAsia="Times New Roman" w:hAnsi="Consolas" w:cs="Times New Roman"/>
+          <w:color w:val="D4D4D4"/>
+          <w:sz w:val="21"/>
+          <w:szCs w:val="21"/>
+          <w:lang w:val="en-US" w:eastAsia="en-US"/>
+        </w:rPr>
+        <w:t>.CLDCoreShrinkwrapJSURLVersion}/cloudinary-core-shrinkwrap.min.js`} /&gt;</w:t>
       </w:r>
     </w:p>
     <w:p>
@@ -11576,7 +11803,7 @@
           <w:szCs w:val="21"/>
           <w:lang w:val="en-US" w:eastAsia="en-US"/>
         </w:rPr>
-        <w:t> &lt;Helmet&gt;</w:t>
+        <w:t>&lt;Helmet&gt;</w:t>
       </w:r>
     </w:p>
     <w:p>
@@ -11599,7 +11826,39 @@
           <w:szCs w:val="21"/>
           <w:lang w:val="en-US" w:eastAsia="en-US"/>
         </w:rPr>
-        <w:t>     &lt;script src='https://unpkg.com/cloudinary-video-player@1.3.3/dist/cld-video-player.min.js' /&gt;</w:t>
+        <w:t>    &lt;script src={`https://unpkg.com/cloudinary-video-player@${</w:t>
+      </w:r>
+      <w:proofErr w:type="gramStart"/>
+      <w:r>
+        <w:rPr>
+          <w:rFonts w:ascii="Consolas" w:eastAsia="Times New Roman" w:hAnsi="Consolas" w:cs="Times New Roman"/>
+          <w:color w:val="D4D4D4"/>
+          <w:sz w:val="21"/>
+          <w:szCs w:val="21"/>
+          <w:lang w:val="en-US" w:eastAsia="en-US"/>
+        </w:rPr>
+        <w:t>cloudinary.</w:t>
+      </w:r>
+      <w:r>
+        <w:rPr>
+          <w:rFonts w:ascii="Consolas" w:eastAsia="Times New Roman" w:hAnsi="Consolas" w:cs="Times New Roman"/>
+          <w:color w:val="D4D4D4"/>
+          <w:sz w:val="21"/>
+          <w:szCs w:val="21"/>
+          <w:lang w:val="en-US" w:eastAsia="en-US"/>
+        </w:rPr>
+        <w:t>versions</w:t>
+      </w:r>
+      <w:proofErr w:type="gramEnd"/>
+      <w:r>
+        <w:rPr>
+          <w:rFonts w:ascii="Consolas" w:eastAsia="Times New Roman" w:hAnsi="Consolas" w:cs="Times New Roman"/>
+          <w:color w:val="D4D4D4"/>
+          <w:sz w:val="21"/>
+          <w:szCs w:val="21"/>
+          <w:lang w:val="en-US" w:eastAsia="en-US"/>
+        </w:rPr>
+        <w:t>.cldVideoPlayerJsVersion}/dist/cld-video-player.min.js`} /&gt;</w:t>
       </w:r>
     </w:p>
     <w:p>
@@ -11668,27 +11927,7 @@
           <w:szCs w:val="21"/>
           <w:lang w:val="en-US" w:eastAsia="en-US"/>
         </w:rPr>
-        <w:t>   </w:t>
-      </w:r>
-      <w:r>
-        <w:rPr>
-          <w:rFonts w:ascii="Consolas" w:eastAsia="Times New Roman" w:hAnsi="Consolas" w:cs="Times New Roman"/>
-          <w:color w:val="D4D4D4"/>
-          <w:sz w:val="21"/>
-          <w:szCs w:val="21"/>
-          <w:lang w:val="en-US" w:eastAsia="en-US"/>
-        </w:rPr>
-        <w:t xml:space="preserve"> </w:t>
-      </w:r>
-      <w:r>
-        <w:rPr>
-          <w:rFonts w:ascii="Consolas" w:eastAsia="Times New Roman" w:hAnsi="Consolas" w:cs="Times New Roman"/>
-          <w:color w:val="D4D4D4"/>
-          <w:sz w:val="21"/>
-          <w:szCs w:val="21"/>
-          <w:lang w:val="en-US" w:eastAsia="en-US"/>
-        </w:rPr>
-        <w:t xml:space="preserve">&lt;script </w:t>
+        <w:t xml:space="preserve">    &lt;link </w:t>
       </w:r>
       <w:proofErr w:type="spellStart"/>
       <w:r>
@@ -11699,7 +11938,7 @@
           <w:szCs w:val="21"/>
           <w:lang w:val="en-US" w:eastAsia="en-US"/>
         </w:rPr>
-        <w:t>src</w:t>
+        <w:t>rel</w:t>
       </w:r>
       <w:proofErr w:type="spellEnd"/>
       <w:r>
@@ -11710,7 +11949,39 @@
           <w:szCs w:val="21"/>
           <w:lang w:val="en-US" w:eastAsia="en-US"/>
         </w:rPr>
-        <w:t>='https://product-gallery.cloudinary.com/1.0.50/all.js' /&gt;</w:t>
+        <w:t>="stylesheet" href={`https://unpkg.com/cloudinary-video-player@${</w:t>
+      </w:r>
+      <w:proofErr w:type="gramStart"/>
+      <w:r>
+        <w:rPr>
+          <w:rFonts w:ascii="Consolas" w:eastAsia="Times New Roman" w:hAnsi="Consolas" w:cs="Times New Roman"/>
+          <w:color w:val="D4D4D4"/>
+          <w:sz w:val="21"/>
+          <w:szCs w:val="21"/>
+          <w:lang w:val="en-US" w:eastAsia="en-US"/>
+        </w:rPr>
+        <w:t>cloudinary.</w:t>
+      </w:r>
+      <w:r>
+        <w:rPr>
+          <w:rFonts w:ascii="Consolas" w:eastAsia="Times New Roman" w:hAnsi="Consolas" w:cs="Times New Roman"/>
+          <w:color w:val="D4D4D4"/>
+          <w:sz w:val="21"/>
+          <w:szCs w:val="21"/>
+          <w:lang w:val="en-US" w:eastAsia="en-US"/>
+        </w:rPr>
+        <w:t>versions</w:t>
+      </w:r>
+      <w:proofErr w:type="gramEnd"/>
+      <w:r>
+        <w:rPr>
+          <w:rFonts w:ascii="Consolas" w:eastAsia="Times New Roman" w:hAnsi="Consolas" w:cs="Times New Roman"/>
+          <w:color w:val="D4D4D4"/>
+          <w:sz w:val="21"/>
+          <w:szCs w:val="21"/>
+          <w:lang w:val="en-US" w:eastAsia="en-US"/>
+        </w:rPr>
+        <w:t>.cldVideoPlayerCssVersion}/dist/cld-video-player.min.css`} /&gt;</w:t>
       </w:r>
     </w:p>
     <w:p>
@@ -11756,50 +12027,7 @@
           <w:szCs w:val="21"/>
           <w:lang w:val="en-US" w:eastAsia="en-US"/>
         </w:rPr>
-        <w:t>&lt;Helmet&gt;</w:t>
-      </w:r>
-    </w:p>
-    <w:p>
-      <w:pPr>
-        <w:shd w:val="clear" w:color="auto" w:fill="1E1E1E"/>
-        <w:spacing w:line="285" w:lineRule="atLeast"/>
-        <w:rPr>
-          <w:rFonts w:ascii="Consolas" w:eastAsia="Times New Roman" w:hAnsi="Consolas" w:cs="Times New Roman"/>
-          <w:color w:val="D4D4D4"/>
-          <w:sz w:val="21"/>
-          <w:szCs w:val="21"/>
-          <w:lang w:val="en-US" w:eastAsia="en-US"/>
-        </w:rPr>
-      </w:pPr>
-      <w:r>
-        <w:rPr>
-          <w:rFonts w:ascii="Consolas" w:eastAsia="Times New Roman" w:hAnsi="Consolas" w:cs="Times New Roman"/>
-          <w:color w:val="D4D4D4"/>
-          <w:sz w:val="21"/>
-          <w:szCs w:val="21"/>
-          <w:lang w:val="en-US" w:eastAsia="en-US"/>
-        </w:rPr>
-        <w:t>   </w:t>
-      </w:r>
-      <w:r>
-        <w:rPr>
-          <w:rFonts w:ascii="Consolas" w:eastAsia="Times New Roman" w:hAnsi="Consolas" w:cs="Times New Roman"/>
-          <w:color w:val="D4D4D4"/>
-          <w:sz w:val="21"/>
-          <w:szCs w:val="21"/>
-          <w:lang w:val="en-US" w:eastAsia="en-US"/>
-        </w:rPr>
-        <w:t xml:space="preserve"> </w:t>
-      </w:r>
-      <w:r>
-        <w:rPr>
-          <w:rFonts w:ascii="Consolas" w:eastAsia="Times New Roman" w:hAnsi="Consolas" w:cs="Times New Roman"/>
-          <w:color w:val="D4D4D4"/>
-          <w:sz w:val="21"/>
-          <w:szCs w:val="21"/>
-          <w:lang w:val="en-US" w:eastAsia="en-US"/>
-        </w:rPr>
-        <w:t xml:space="preserve">&lt;link </w:t>
+        <w:t xml:space="preserve">{/** </w:t>
       </w:r>
       <w:proofErr w:type="spellStart"/>
       <w:r>
@@ -11810,7 +12038,7 @@
           <w:szCs w:val="21"/>
           <w:lang w:val="en-US" w:eastAsia="en-US"/>
         </w:rPr>
-        <w:t>rel</w:t>
+        <w:t>Cloudinary</w:t>
       </w:r>
       <w:proofErr w:type="spellEnd"/>
       <w:r>
@@ -11821,35 +12049,12 @@
           <w:szCs w:val="21"/>
           <w:lang w:val="en-US" w:eastAsia="en-US"/>
         </w:rPr>
-        <w:t>="stylesheet" href="https://unpkg.com/cloudinary-video-player@1.3.3/dist/cld-video-player.min.css" /&gt;</w:t>
-      </w:r>
-    </w:p>
-    <w:p>
-      <w:pPr>
-        <w:shd w:val="clear" w:color="auto" w:fill="1E1E1E"/>
-        <w:spacing w:line="285" w:lineRule="atLeast"/>
-        <w:rPr>
-          <w:rFonts w:ascii="Consolas" w:eastAsia="Times New Roman" w:hAnsi="Consolas" w:cs="Times New Roman"/>
-          <w:color w:val="D4D4D4"/>
-          <w:sz w:val="21"/>
-          <w:szCs w:val="21"/>
-          <w:lang w:val="en-US" w:eastAsia="en-US"/>
-        </w:rPr>
-      </w:pPr>
-      <w:r>
-        <w:rPr>
-          <w:rFonts w:ascii="Consolas" w:eastAsia="Times New Roman" w:hAnsi="Consolas" w:cs="Times New Roman"/>
-          <w:color w:val="D4D4D4"/>
-          <w:sz w:val="21"/>
-          <w:szCs w:val="21"/>
-          <w:lang w:val="en-US" w:eastAsia="en-US"/>
-        </w:rPr>
-        <w:t>&lt;/Helmet&gt;</w:t>
-      </w:r>
-    </w:p>
-    <w:p>
-      <w:pPr>
-        <w:spacing w:before="120" w:after="360"/>
+        <w:t xml:space="preserve"> Custom Code Ends */}</w:t>
+      </w:r>
+    </w:p>
+    <w:p>
+      <w:pPr>
+        <w:spacing w:before="120"/>
         <w:rPr>
           <w:rFonts w:ascii="Arial" w:hAnsi="Arial" w:cs="Arial"/>
           <w:b/>
@@ -12149,7 +12354,6 @@
           <w:b/>
           <w:bCs/>
         </w:rPr>
-        <w:lastRenderedPageBreak/>
         <w:t xml:space="preserve">Line No: </w:t>
       </w:r>
       <w:r>
@@ -13186,6 +13390,7 @@
           <w:szCs w:val="21"/>
           <w:lang w:val="en-US" w:eastAsia="en-US"/>
         </w:rPr>
+        <w:lastRenderedPageBreak/>
         <w:t>}</w:t>
       </w:r>
     </w:p>
@@ -13249,7 +13454,6 @@
           <w:b/>
           <w:bCs/>
         </w:rPr>
-        <w:lastRenderedPageBreak/>
         <w:t>File</w:t>
       </w:r>
       <w:r>
@@ -23866,26 +24070,35 @@
         </w:rPr>
         <w:t>\config\default.js</w:t>
       </w:r>
-      <w:r>
+    </w:p>
+    <w:p>
+      <w:pPr>
+        <w:spacing w:before="120"/>
         <w:rPr>
           <w:rFonts w:ascii="Arial" w:hAnsi="Arial" w:cs="Arial"/>
           <w:b/>
           <w:bCs/>
         </w:rPr>
-        <w:br/>
-      </w:r>
+      </w:pPr>
       <w:r>
         <w:rPr>
           <w:rFonts w:ascii="Arial" w:hAnsi="Arial" w:cs="Arial"/>
           <w:b/>
           <w:bCs/>
-          <w:noProof/>
+        </w:rPr>
+        <w:br/>
+      </w:r>
+      <w:r>
+        <w:rPr>
+          <w:rFonts w:ascii="Arial" w:hAnsi="Arial" w:cs="Arial"/>
+          <w:b/>
+          <w:bCs/>
         </w:rPr>
         <w:drawing>
-          <wp:inline distT="0" distB="0" distL="0" distR="0" wp14:anchorId="2224BB4F" wp14:editId="16FC4101">
-            <wp:extent cx="5943600" cy="2056765"/>
-            <wp:effectExtent l="0" t="0" r="0" b="635"/>
-            <wp:docPr id="192510959" name="Picture 1"/>
+          <wp:inline distT="0" distB="0" distL="0" distR="0" wp14:anchorId="7BAE95F3" wp14:editId="73908286">
+            <wp:extent cx="5943600" cy="2051050"/>
+            <wp:effectExtent l="0" t="0" r="0" b="6350"/>
+            <wp:docPr id="1347446255" name="Picture 1"/>
             <wp:cNvGraphicFramePr>
               <a:graphicFrameLocks xmlns:a="http://schemas.openxmlformats.org/drawingml/2006/main" noChangeAspect="1"/>
             </wp:cNvGraphicFramePr>
@@ -23893,7 +24106,7 @@
               <a:graphicData uri="http://schemas.openxmlformats.org/drawingml/2006/picture">
                 <pic:pic xmlns:pic="http://schemas.openxmlformats.org/drawingml/2006/picture">
                   <pic:nvPicPr>
-                    <pic:cNvPr id="192510959" name=""/>
+                    <pic:cNvPr id="1347446255" name=""/>
                     <pic:cNvPicPr/>
                   </pic:nvPicPr>
                   <pic:blipFill>
@@ -23905,7 +24118,7 @@
                   <pic:spPr>
                     <a:xfrm>
                       <a:off x="0" y="0"/>
-                      <a:ext cx="5943600" cy="2056765"/>
+                      <a:ext cx="5943600" cy="2051050"/>
                     </a:xfrm>
                     <a:prstGeom prst="rect">
                       <a:avLst/>
@@ -23940,6 +24153,14 @@
           <w:lang w:val="en-US" w:eastAsia="en-US"/>
         </w:rPr>
       </w:pPr>
+      <w:r>
+        <w:rPr>
+          <w:rFonts w:ascii="Consolas" w:eastAsia="Times New Roman" w:hAnsi="Consolas" w:cs="Times New Roman"/>
+          <w:color w:val="000000"/>
+          <w:lang w:val="en-US" w:eastAsia="en-US"/>
+        </w:rPr>
+        <w:t xml:space="preserve">    </w:t>
+      </w:r>
       <w:proofErr w:type="spellStart"/>
       <w:r>
         <w:rPr>
@@ -23983,7 +24204,7 @@
           <w:szCs w:val="21"/>
           <w:lang w:val="en-US" w:eastAsia="en-US"/>
         </w:rPr>
-        <w:t>  parameters: {</w:t>
+        <w:t>        parameters: {</w:t>
       </w:r>
     </w:p>
     <w:p>
@@ -24006,7 +24227,7 @@
           <w:szCs w:val="21"/>
           <w:lang w:val="en-US" w:eastAsia="en-US"/>
         </w:rPr>
-        <w:t xml:space="preserve">    </w:t>
+        <w:t xml:space="preserve">            </w:t>
       </w:r>
       <w:proofErr w:type="spellStart"/>
       <w:r>
@@ -24028,7 +24249,7 @@
           <w:szCs w:val="21"/>
           <w:lang w:val="en-US" w:eastAsia="en-US"/>
         </w:rPr>
-        <w:t>: 'CLIENT_ID',</w:t>
+        <w:t>: '6ba55594-b69a-42da-b17b-6cd85ede044f',</w:t>
       </w:r>
     </w:p>
     <w:p>
@@ -24051,7 +24272,8 @@
           <w:szCs w:val="21"/>
           <w:lang w:val="en-US" w:eastAsia="en-US"/>
         </w:rPr>
-        <w:t xml:space="preserve">      </w:t>
+        <w:lastRenderedPageBreak/>
+        <w:t xml:space="preserve">            </w:t>
       </w:r>
       <w:proofErr w:type="spellStart"/>
       <w:r>
@@ -24073,7 +24295,7 @@
           <w:szCs w:val="21"/>
           <w:lang w:val="en-US" w:eastAsia="en-US"/>
         </w:rPr>
-        <w:t>: 'ORGANIZATION_ID',</w:t>
+        <w:t>: 'f_ecom_zzgt_003',</w:t>
       </w:r>
     </w:p>
     <w:p>
@@ -24096,7 +24318,7 @@
           <w:szCs w:val="21"/>
           <w:lang w:val="en-US" w:eastAsia="en-US"/>
         </w:rPr>
-        <w:t xml:space="preserve">        </w:t>
+        <w:t xml:space="preserve">            </w:t>
       </w:r>
       <w:proofErr w:type="spellStart"/>
       <w:r>
@@ -24118,7 +24340,7 @@
           <w:szCs w:val="21"/>
           <w:lang w:val="en-US" w:eastAsia="en-US"/>
         </w:rPr>
-        <w:t>: 'SHORT_CODE',</w:t>
+        <w:t>: 'kv7kzm78',</w:t>
       </w:r>
     </w:p>
     <w:p>
@@ -24141,8 +24363,7 @@
           <w:szCs w:val="21"/>
           <w:lang w:val="en-US" w:eastAsia="en-US"/>
         </w:rPr>
-        <w:lastRenderedPageBreak/>
-        <w:t xml:space="preserve">          </w:t>
+        <w:t xml:space="preserve">            </w:t>
       </w:r>
       <w:proofErr w:type="spellStart"/>
       <w:r>
@@ -24164,7 +24385,29 @@
           <w:szCs w:val="21"/>
           <w:lang w:val="en-US" w:eastAsia="en-US"/>
         </w:rPr>
-        <w:t>: 'SITE_ID',</w:t>
+        <w:t>: '</w:t>
+      </w:r>
+      <w:proofErr w:type="spellStart"/>
+      <w:r>
+        <w:rPr>
+          <w:rFonts w:ascii="Consolas" w:eastAsia="Times New Roman" w:hAnsi="Consolas" w:cs="Times New Roman"/>
+          <w:color w:val="D4D4D4"/>
+          <w:sz w:val="21"/>
+          <w:szCs w:val="21"/>
+          <w:lang w:val="en-US" w:eastAsia="en-US"/>
+        </w:rPr>
+        <w:t>RefArch</w:t>
+      </w:r>
+      <w:proofErr w:type="spellEnd"/>
+      <w:r>
+        <w:rPr>
+          <w:rFonts w:ascii="Consolas" w:eastAsia="Times New Roman" w:hAnsi="Consolas" w:cs="Times New Roman"/>
+          <w:color w:val="D4D4D4"/>
+          <w:sz w:val="21"/>
+          <w:szCs w:val="21"/>
+          <w:lang w:val="en-US" w:eastAsia="en-US"/>
+        </w:rPr>
+        <w:t>',</w:t>
       </w:r>
     </w:p>
     <w:p>
@@ -24187,7 +24430,7 @@
           <w:szCs w:val="21"/>
           <w:lang w:val="en-US" w:eastAsia="en-US"/>
         </w:rPr>
-        <w:t>            host: 'HOST_NAME',</w:t>
+        <w:t>            host: 'zzgt-003.dx.commercecloud.salesforce.com',</w:t>
       </w:r>
     </w:p>
     <w:p>
@@ -24232,7 +24475,7 @@
           <w:szCs w:val="21"/>
           <w:lang w:val="en-US" w:eastAsia="en-US"/>
         </w:rPr>
-        <w:t>: 'CONTENT_ASSET_ID'</w:t>
+        <w:t>: 'home-main'</w:t>
       </w:r>
     </w:p>
     <w:p>
@@ -24255,7 +24498,7 @@
           <w:szCs w:val="21"/>
           <w:lang w:val="en-US" w:eastAsia="en-US"/>
         </w:rPr>
-        <w:t>  }</w:t>
+        <w:t>        },</w:t>
       </w:r>
     </w:p>
     <w:p>
@@ -24278,16 +24521,189 @@
           <w:szCs w:val="21"/>
           <w:lang w:val="en-US" w:eastAsia="en-US"/>
         </w:rPr>
-        <w:t>}</w:t>
-      </w:r>
-    </w:p>
-    <w:p>
-      <w:pPr>
-        <w:spacing w:before="120"/>
-        <w:rPr>
-          <w:rFonts w:ascii="Arial" w:hAnsi="Arial" w:cs="Arial"/>
-        </w:rPr>
-      </w:pPr>
+        <w:t>        versions: {</w:t>
+      </w:r>
+    </w:p>
+    <w:p>
+      <w:pPr>
+        <w:shd w:val="clear" w:color="auto" w:fill="1E1E1E"/>
+        <w:spacing w:line="285" w:lineRule="atLeast"/>
+        <w:rPr>
+          <w:rFonts w:ascii="Consolas" w:eastAsia="Times New Roman" w:hAnsi="Consolas" w:cs="Times New Roman"/>
+          <w:color w:val="D4D4D4"/>
+          <w:sz w:val="21"/>
+          <w:szCs w:val="21"/>
+          <w:lang w:val="en-US" w:eastAsia="en-US"/>
+        </w:rPr>
+      </w:pPr>
+      <w:r>
+        <w:rPr>
+          <w:rFonts w:ascii="Consolas" w:eastAsia="Times New Roman" w:hAnsi="Consolas" w:cs="Times New Roman"/>
+          <w:color w:val="D4D4D4"/>
+          <w:sz w:val="21"/>
+          <w:szCs w:val="21"/>
+          <w:lang w:val="en-US" w:eastAsia="en-US"/>
+        </w:rPr>
+        <w:t xml:space="preserve">            </w:t>
+      </w:r>
+      <w:proofErr w:type="spellStart"/>
+      <w:r>
+        <w:rPr>
+          <w:rFonts w:ascii="Consolas" w:eastAsia="Times New Roman" w:hAnsi="Consolas" w:cs="Times New Roman"/>
+          <w:color w:val="D4D4D4"/>
+          <w:sz w:val="21"/>
+          <w:szCs w:val="21"/>
+          <w:lang w:val="en-US" w:eastAsia="en-US"/>
+        </w:rPr>
+        <w:t>cldVideoPlayerJsVersion</w:t>
+      </w:r>
+      <w:proofErr w:type="spellEnd"/>
+      <w:r>
+        <w:rPr>
+          <w:rFonts w:ascii="Consolas" w:eastAsia="Times New Roman" w:hAnsi="Consolas" w:cs="Times New Roman"/>
+          <w:color w:val="D4D4D4"/>
+          <w:sz w:val="21"/>
+          <w:szCs w:val="21"/>
+          <w:lang w:val="en-US" w:eastAsia="en-US"/>
+        </w:rPr>
+        <w:t>: '1.10.1',</w:t>
+      </w:r>
+    </w:p>
+    <w:p>
+      <w:pPr>
+        <w:shd w:val="clear" w:color="auto" w:fill="1E1E1E"/>
+        <w:spacing w:line="285" w:lineRule="atLeast"/>
+        <w:rPr>
+          <w:rFonts w:ascii="Consolas" w:eastAsia="Times New Roman" w:hAnsi="Consolas" w:cs="Times New Roman"/>
+          <w:color w:val="D4D4D4"/>
+          <w:sz w:val="21"/>
+          <w:szCs w:val="21"/>
+          <w:lang w:val="en-US" w:eastAsia="en-US"/>
+        </w:rPr>
+      </w:pPr>
+      <w:r>
+        <w:rPr>
+          <w:rFonts w:ascii="Consolas" w:eastAsia="Times New Roman" w:hAnsi="Consolas" w:cs="Times New Roman"/>
+          <w:color w:val="D4D4D4"/>
+          <w:sz w:val="21"/>
+          <w:szCs w:val="21"/>
+          <w:lang w:val="en-US" w:eastAsia="en-US"/>
+        </w:rPr>
+        <w:t xml:space="preserve">            </w:t>
+      </w:r>
+      <w:proofErr w:type="spellStart"/>
+      <w:r>
+        <w:rPr>
+          <w:rFonts w:ascii="Consolas" w:eastAsia="Times New Roman" w:hAnsi="Consolas" w:cs="Times New Roman"/>
+          <w:color w:val="D4D4D4"/>
+          <w:sz w:val="21"/>
+          <w:szCs w:val="21"/>
+          <w:lang w:val="en-US" w:eastAsia="en-US"/>
+        </w:rPr>
+        <w:t>cldVideoPlayerCssVersion</w:t>
+      </w:r>
+      <w:proofErr w:type="spellEnd"/>
+      <w:r>
+        <w:rPr>
+          <w:rFonts w:ascii="Consolas" w:eastAsia="Times New Roman" w:hAnsi="Consolas" w:cs="Times New Roman"/>
+          <w:color w:val="D4D4D4"/>
+          <w:sz w:val="21"/>
+          <w:szCs w:val="21"/>
+          <w:lang w:val="en-US" w:eastAsia="en-US"/>
+        </w:rPr>
+        <w:t>: '1.10.1',</w:t>
+      </w:r>
+    </w:p>
+    <w:p>
+      <w:pPr>
+        <w:shd w:val="clear" w:color="auto" w:fill="1E1E1E"/>
+        <w:spacing w:line="285" w:lineRule="atLeast"/>
+        <w:rPr>
+          <w:rFonts w:ascii="Consolas" w:eastAsia="Times New Roman" w:hAnsi="Consolas" w:cs="Times New Roman"/>
+          <w:color w:val="D4D4D4"/>
+          <w:sz w:val="21"/>
+          <w:szCs w:val="21"/>
+          <w:lang w:val="en-US" w:eastAsia="en-US"/>
+        </w:rPr>
+      </w:pPr>
+      <w:r>
+        <w:rPr>
+          <w:rFonts w:ascii="Consolas" w:eastAsia="Times New Roman" w:hAnsi="Consolas" w:cs="Times New Roman"/>
+          <w:color w:val="D4D4D4"/>
+          <w:sz w:val="21"/>
+          <w:szCs w:val="21"/>
+          <w:lang w:val="en-US" w:eastAsia="en-US"/>
+        </w:rPr>
+        <w:t xml:space="preserve">            </w:t>
+      </w:r>
+      <w:proofErr w:type="spellStart"/>
+      <w:r>
+        <w:rPr>
+          <w:rFonts w:ascii="Consolas" w:eastAsia="Times New Roman" w:hAnsi="Consolas" w:cs="Times New Roman"/>
+          <w:color w:val="D4D4D4"/>
+          <w:sz w:val="21"/>
+          <w:szCs w:val="21"/>
+          <w:lang w:val="en-US" w:eastAsia="en-US"/>
+        </w:rPr>
+        <w:t>CLDCoreShrinkwrapJSURLVersion</w:t>
+      </w:r>
+      <w:proofErr w:type="spellEnd"/>
+      <w:r>
+        <w:rPr>
+          <w:rFonts w:ascii="Consolas" w:eastAsia="Times New Roman" w:hAnsi="Consolas" w:cs="Times New Roman"/>
+          <w:color w:val="D4D4D4"/>
+          <w:sz w:val="21"/>
+          <w:szCs w:val="21"/>
+          <w:lang w:val="en-US" w:eastAsia="en-US"/>
+        </w:rPr>
+        <w:t>: '2.13.0'</w:t>
+      </w:r>
+    </w:p>
+    <w:p>
+      <w:pPr>
+        <w:shd w:val="clear" w:color="auto" w:fill="1E1E1E"/>
+        <w:spacing w:line="285" w:lineRule="atLeast"/>
+        <w:rPr>
+          <w:rFonts w:ascii="Consolas" w:eastAsia="Times New Roman" w:hAnsi="Consolas" w:cs="Times New Roman"/>
+          <w:color w:val="D4D4D4"/>
+          <w:sz w:val="21"/>
+          <w:szCs w:val="21"/>
+          <w:lang w:val="en-US" w:eastAsia="en-US"/>
+        </w:rPr>
+      </w:pPr>
+      <w:r>
+        <w:rPr>
+          <w:rFonts w:ascii="Consolas" w:eastAsia="Times New Roman" w:hAnsi="Consolas" w:cs="Times New Roman"/>
+          <w:color w:val="D4D4D4"/>
+          <w:sz w:val="21"/>
+          <w:szCs w:val="21"/>
+          <w:lang w:val="en-US" w:eastAsia="en-US"/>
+        </w:rPr>
+        <w:t>        }</w:t>
+      </w:r>
+    </w:p>
+    <w:p>
+      <w:pPr>
+        <w:shd w:val="clear" w:color="auto" w:fill="1E1E1E"/>
+        <w:spacing w:line="285" w:lineRule="atLeast"/>
+        <w:rPr>
+          <w:rFonts w:ascii="Consolas" w:eastAsia="Times New Roman" w:hAnsi="Consolas" w:cs="Times New Roman"/>
+          <w:color w:val="D4D4D4"/>
+          <w:sz w:val="21"/>
+          <w:szCs w:val="21"/>
+          <w:lang w:val="en-US" w:eastAsia="en-US"/>
+        </w:rPr>
+      </w:pPr>
+      <w:r>
+        <w:rPr>
+          <w:rFonts w:ascii="Consolas" w:eastAsia="Times New Roman" w:hAnsi="Consolas" w:cs="Times New Roman"/>
+          <w:color w:val="D4D4D4"/>
+          <w:sz w:val="21"/>
+          <w:szCs w:val="21"/>
+          <w:lang w:val="en-US" w:eastAsia="en-US"/>
+        </w:rPr>
+        <w:t>    }</w:t>
+      </w:r>
     </w:p>
     <w:p>
       <w:pPr>
@@ -24376,13 +24792,7 @@
         <w:rPr>
           <w:rFonts w:ascii="Arial" w:hAnsi="Arial" w:cs="Arial"/>
         </w:rPr>
-        <w:t xml:space="preserve">: </w:t>
-      </w:r>
-      <w:r>
-        <w:rPr>
-          <w:rFonts w:ascii="Arial" w:hAnsi="Arial" w:cs="Arial"/>
-        </w:rPr>
-        <w:t>31</w:t>
+        <w:t>: 31</w:t>
       </w:r>
     </w:p>
     <w:p>
@@ -24413,6 +24823,7 @@
           <w:rFonts w:ascii="Arial" w:hAnsi="Arial" w:cs="Arial"/>
           <w:b/>
           <w:bCs/>
+          <w:noProof/>
         </w:rPr>
         <w:drawing>
           <wp:inline distT="0" distB="0" distL="0" distR="0" wp14:anchorId="6FF91CDC" wp14:editId="600DAB13">
@@ -25035,6 +25446,7 @@
           <w:szCs w:val="21"/>
           <w:lang w:val="en-US" w:eastAsia="en-US"/>
         </w:rPr>
+        <w:lastRenderedPageBreak/>
         <w:t xml:space="preserve">// </w:t>
       </w:r>
       <w:proofErr w:type="spellStart"/>
@@ -25292,7 +25704,6 @@
           <w:rFonts w:ascii="Arial" w:hAnsi="Arial" w:cs="Arial"/>
           <w:noProof/>
         </w:rPr>
-        <w:lastRenderedPageBreak/>
         <w:drawing>
           <wp:inline distT="0" distB="0" distL="0" distR="0" wp14:anchorId="0A53F02A" wp14:editId="5C91D8AE">
             <wp:extent cx="5943600" cy="4349115"/>
@@ -25959,6 +26370,7 @@
           <w:szCs w:val="21"/>
           <w:lang w:val="en-US" w:eastAsia="en-US"/>
         </w:rPr>
+        <w:lastRenderedPageBreak/>
         <w:t>                &lt;</w:t>
       </w:r>
       <w:proofErr w:type="spellStart"/>
@@ -26243,7 +26655,6 @@
           <w:szCs w:val="21"/>
           <w:lang w:val="en-US" w:eastAsia="en-US"/>
         </w:rPr>
-        <w:lastRenderedPageBreak/>
         <w:t>                &lt;</w:t>
       </w:r>
       <w:proofErr w:type="spellStart"/>
@@ -27001,6 +27412,7 @@
           <w:rFonts w:ascii="Arial" w:hAnsi="Arial" w:cs="Arial"/>
           <w:noProof/>
         </w:rPr>
+        <w:lastRenderedPageBreak/>
         <w:drawing>
           <wp:inline distT="0" distB="0" distL="0" distR="0" wp14:anchorId="5C7111F5" wp14:editId="6137F593">
             <wp:extent cx="5943600" cy="3818255"/>
@@ -27058,7 +27470,6 @@
           <w:szCs w:val="21"/>
           <w:lang w:val="en-US" w:eastAsia="en-US"/>
         </w:rPr>
-        <w:lastRenderedPageBreak/>
         <w:t xml:space="preserve">{/** </w:t>
       </w:r>
       <w:proofErr w:type="spellStart"/>
@@ -27996,6 +28407,7 @@
           <w:szCs w:val="21"/>
           <w:lang w:val="en-US" w:eastAsia="en-US"/>
         </w:rPr>
+        <w:lastRenderedPageBreak/>
         <w:t>                        : ''</w:t>
       </w:r>
     </w:p>
@@ -28592,7 +29004,6 @@
         <w:rPr>
           <w:lang w:val="en-US" w:eastAsia="en-US"/>
         </w:rPr>
-        <w:lastRenderedPageBreak/>
         <w:t>C</w:t>
       </w:r>
       <w:r>

</xml_diff>